<commit_message>
correlation between open and CTR suggestions
</commit_message>
<xml_diff>
--- a/Email Campaign Exective Sammary.docx
+++ b/Email Campaign Exective Sammary.docx
@@ -10415,7 +10415,142 @@
         <mc:AlternateContent>
           <mc:Choice Requires="wps">
             <w:drawing>
-              <wp:anchor distT="91440" distB="91440" distL="137160" distR="137160" simplePos="0" relativeHeight="251719680" behindDoc="1" locked="0" layoutInCell="0" allowOverlap="1" wp14:anchorId="008899D1" wp14:editId="668C6758">
+              <wp:anchor distT="91440" distB="91440" distL="137160" distR="137160" simplePos="0" relativeHeight="251720704" behindDoc="0" locked="0" layoutInCell="0" allowOverlap="1" wp14:anchorId="6E5DAF78" wp14:editId="6B2322AB">
+                <wp:simplePos x="0" y="0"/>
+                <wp:positionH relativeFrom="margin">
+                  <wp:align>left</wp:align>
+                </wp:positionH>
+                <wp:positionV relativeFrom="margin">
+                  <wp:posOffset>6778625</wp:posOffset>
+                </wp:positionV>
+                <wp:extent cx="461010" cy="1522095"/>
+                <wp:effectExtent l="2857" t="0" r="18098" b="18097"/>
+                <wp:wrapSquare wrapText="bothSides"/>
+                <wp:docPr id="1634079036" name="AutoShape 2"/>
+                <wp:cNvGraphicFramePr>
+                  <a:graphicFrameLocks xmlns:a="http://schemas.openxmlformats.org/drawingml/2006/main"/>
+                </wp:cNvGraphicFramePr>
+                <a:graphic xmlns:a="http://schemas.openxmlformats.org/drawingml/2006/main">
+                  <a:graphicData uri="http://schemas.microsoft.com/office/word/2010/wordprocessingShape">
+                    <wps:wsp>
+                      <wps:cNvSpPr>
+                        <a:spLocks noChangeArrowheads="1"/>
+                      </wps:cNvSpPr>
+                      <wps:spPr bwMode="auto">
+                        <a:xfrm rot="5400000">
+                          <a:off x="0" y="0"/>
+                          <a:ext cx="461010" cy="1522095"/>
+                        </a:xfrm>
+                        <a:prstGeom prst="roundRect">
+                          <a:avLst>
+                            <a:gd name="adj" fmla="val 13032"/>
+                          </a:avLst>
+                        </a:prstGeom>
+                        <a:ln>
+                          <a:solidFill>
+                            <a:srgbClr val="0070C0"/>
+                          </a:solidFill>
+                        </a:ln>
+                      </wps:spPr>
+                      <wps:style>
+                        <a:lnRef idx="2">
+                          <a:schemeClr val="dk1"/>
+                        </a:lnRef>
+                        <a:fillRef idx="1">
+                          <a:schemeClr val="lt1"/>
+                        </a:fillRef>
+                        <a:effectRef idx="0">
+                          <a:schemeClr val="dk1"/>
+                        </a:effectRef>
+                        <a:fontRef idx="minor">
+                          <a:schemeClr val="dk1"/>
+                        </a:fontRef>
+                      </wps:style>
+                      <wps:txbx>
+                        <w:txbxContent>
+                          <w:p>
+                            <w:pPr>
+                              <w:pStyle w:val="Heading1"/>
+                              <w:ind w:left="0"/>
+                              <w:jc w:val="both"/>
+                            </w:pPr>
+                            <w:r>
+                              <w:rPr>
+                                <w:sz w:val="24"/>
+                                <w:szCs w:val="24"/>
+                              </w:rPr>
+                              <w:t xml:space="preserve"> </w:t>
+                            </w:r>
+                            <w:r>
+                              <w:rPr>
+                                <w:sz w:val="24"/>
+                                <w:szCs w:val="24"/>
+                              </w:rPr>
+                              <w:t>recommendations</w:t>
+                            </w:r>
+                          </w:p>
+                        </w:txbxContent>
+                      </wps:txbx>
+                      <wps:bodyPr rot="0" vert="horz" wrap="square" lIns="91440" tIns="45720" rIns="91440" bIns="45720" anchor="ctr" anchorCtr="0" upright="1">
+                        <a:noAutofit/>
+                      </wps:bodyPr>
+                    </wps:wsp>
+                  </a:graphicData>
+                </a:graphic>
+                <wp14:sizeRelH relativeFrom="margin">
+                  <wp14:pctWidth>0</wp14:pctWidth>
+                </wp14:sizeRelH>
+                <wp14:sizeRelV relativeFrom="margin">
+                  <wp14:pctHeight>0</wp14:pctHeight>
+                </wp14:sizeRelV>
+              </wp:anchor>
+            </w:drawing>
+          </mc:Choice>
+          <mc:Fallback>
+            <w:pict>
+              <v:roundrect w14:anchorId="6E5DAF78" id="_x0000_s1042" style="position:absolute;margin-left:0;margin-top:533.75pt;width:36.3pt;height:119.85pt;rotation:90;z-index:251720704;visibility:visible;mso-wrap-style:square;mso-width-percent:0;mso-height-percent:0;mso-wrap-distance-left:10.8pt;mso-wrap-distance-top:7.2pt;mso-wrap-distance-right:10.8pt;mso-wrap-distance-bottom:7.2pt;mso-position-horizontal:left;mso-position-horizontal-relative:margin;mso-position-vertical:absolute;mso-position-vertical-relative:margin;mso-width-percent:0;mso-height-percent:0;mso-width-relative:margin;mso-height-relative:margin;v-text-anchor:middle" arcsize="8541f" o:gfxdata="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" o:allowincell="f" fillcolor="white [3201]" strokecolor="#0070c0" strokeweight="2pt">
+                <v:textbox>
+                  <w:txbxContent>
+                    <w:p>
+                      <w:pPr>
+                        <w:pStyle w:val="Heading1"/>
+                        <w:ind w:left="0"/>
+                        <w:jc w:val="both"/>
+                      </w:pPr>
+                      <w:r>
+                        <w:rPr>
+                          <w:sz w:val="24"/>
+                          <w:szCs w:val="24"/>
+                        </w:rPr>
+                        <w:t xml:space="preserve"> </w:t>
+                      </w:r>
+                      <w:r>
+                        <w:rPr>
+                          <w:sz w:val="24"/>
+                          <w:szCs w:val="24"/>
+                        </w:rPr>
+                        <w:t>recommendations</w:t>
+                      </w:r>
+                    </w:p>
+                  </w:txbxContent>
+                </v:textbox>
+                <w10:wrap type="square" anchorx="margin" anchory="margin"/>
+              </v:roundrect>
+            </w:pict>
+          </mc:Fallback>
+        </mc:AlternateContent>
+      </w:r>
+      <w:r>
+        <w:rPr>
+          <w:b/>
+          <w:bCs/>
+          <w:noProof/>
+          <w:lang w:val="en-US"/>
+        </w:rPr>
+        <mc:AlternateContent>
+          <mc:Choice Requires="wps">
+            <w:drawing>
+              <wp:anchor distT="91440" distB="91440" distL="137160" distR="137160" simplePos="0" relativeHeight="251719680" behindDoc="1" locked="0" layoutInCell="0" allowOverlap="1" wp14:anchorId="008899D1" wp14:editId="7CE0E3B9">
                 <wp:simplePos x="0" y="0"/>
                 <wp:positionH relativeFrom="margin">
                   <wp:align>left</wp:align>
@@ -10499,15 +10634,7 @@
                                 <w:sz w:val="20"/>
                                 <w:szCs w:val="20"/>
                               </w:rPr>
-                              <w:t>T</w:t>
-                            </w:r>
-                            <w:r>
-                              <w:rPr>
-                                <w:rFonts w:asciiTheme="majorHAnsi" w:eastAsiaTheme="majorEastAsia" w:hAnsiTheme="majorHAnsi" w:cstheme="majorBidi"/>
-                                <w:sz w:val="20"/>
-                                <w:szCs w:val="20"/>
-                              </w:rPr>
-                              <w:t>he lack of correlation between open rate and CTR suggests that subject lines might be effective at getting opens but the email content isn't compelling enough to drive clicks.</w:t>
+                              <w:t>The lack of correlation between open and CTR suggests that subject lines may be successful at achieving opens but the body of the email is not sufficient to inspire clicks.</w:t>
                             </w:r>
                           </w:p>
                           <w:p>
@@ -10516,7 +10643,6 @@
                                 <w:rFonts w:asciiTheme="majorHAnsi" w:eastAsiaTheme="majorEastAsia" w:hAnsiTheme="majorHAnsi" w:cstheme="majorBidi"/>
                                 <w:sz w:val="20"/>
                                 <w:szCs w:val="20"/>
-                                <w:lang w:val="en-US"/>
                               </w:rPr>
                             </w:pPr>
                             <w:r>
@@ -10524,9 +10650,8 @@
                                 <w:rFonts w:asciiTheme="majorHAnsi" w:eastAsiaTheme="majorEastAsia" w:hAnsiTheme="majorHAnsi" w:cstheme="majorBidi"/>
                                 <w:sz w:val="20"/>
                                 <w:szCs w:val="20"/>
-                                <w:lang w:val="en-US"/>
-                              </w:rPr>
-                              <w:t>Maybe the CTAs need improvement, or the content isn't relevant once opened.</w:t>
+                              </w:rPr>
+                              <w:t>Maybe the CTAs are not quality or the content is irrelevant upon opening.</w:t>
                             </w:r>
                           </w:p>
                           <w:p>
@@ -10677,12 +10802,16 @@
                             <w:pPr>
                               <w:rPr>
                                 <w:rFonts w:asciiTheme="majorHAnsi" w:eastAsiaTheme="majorEastAsia" w:hAnsiTheme="majorHAnsi" w:cstheme="majorBidi"/>
+                                <w:sz w:val="20"/>
+                                <w:szCs w:val="20"/>
                                 <w:lang w:val="en-US"/>
                               </w:rPr>
                             </w:pPr>
                             <w:r>
                               <w:rPr>
                                 <w:rFonts w:asciiTheme="majorHAnsi" w:eastAsiaTheme="majorEastAsia" w:hAnsiTheme="majorHAnsi" w:cstheme="majorBidi"/>
+                                <w:sz w:val="20"/>
+                                <w:szCs w:val="20"/>
                                 <w:highlight w:val="yellow"/>
                                 <w:lang w:val="en-US"/>
                               </w:rPr>
@@ -10691,6 +10820,8 @@
                             <w:r>
                               <w:rPr>
                                 <w:rFonts w:asciiTheme="majorHAnsi" w:eastAsiaTheme="majorEastAsia" w:hAnsiTheme="majorHAnsi" w:cstheme="majorBidi"/>
+                                <w:sz w:val="20"/>
+                                <w:szCs w:val="20"/>
                                 <w:lang w:val="en-US"/>
                               </w:rPr>
                               <w:br/>
@@ -10715,7 +10846,7 @@
           </mc:Choice>
           <mc:Fallback>
             <w:pict>
-              <v:roundrect w14:anchorId="008899D1" id="_x0000_s1042" style="position:absolute;margin-left:0;margin-top:456.4pt;width:225.1pt;height:541.1pt;rotation:90;z-index:-251596800;visibility:visible;mso-wrap-style:square;mso-width-percent:0;mso-height-percent:0;mso-wrap-distance-left:10.8pt;mso-wrap-distance-top:7.2pt;mso-wrap-distance-right:10.8pt;mso-wrap-distance-bottom:7.2pt;mso-position-horizontal:left;mso-position-horizontal-relative:margin;mso-position-vertical:absolute;mso-position-vertical-relative:margin;mso-width-percent:0;mso-height-percent:0;mso-width-relative:margin;mso-height-relative:margin;v-text-anchor:middle" arcsize="8541f" o:gfxdata="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" o:allowincell="f" fillcolor="white [3201]" strokecolor="#0070c0" strokeweight="2pt">
+              <v:roundrect w14:anchorId="008899D1" id="_x0000_s1043" style="position:absolute;margin-left:0;margin-top:456.4pt;width:225.1pt;height:541.1pt;rotation:90;z-index:-251596800;visibility:visible;mso-wrap-style:square;mso-width-percent:0;mso-height-percent:0;mso-wrap-distance-left:10.8pt;mso-wrap-distance-top:7.2pt;mso-wrap-distance-right:10.8pt;mso-wrap-distance-bottom:7.2pt;mso-position-horizontal:left;mso-position-horizontal-relative:margin;mso-position-vertical:absolute;mso-position-vertical-relative:margin;mso-width-percent:0;mso-height-percent:0;mso-width-relative:margin;mso-height-relative:margin;v-text-anchor:middle" arcsize="8541f" o:gfxdata="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" o:allowincell="f" fillcolor="white [3201]" strokecolor="#0070c0" strokeweight="2pt">
                 <v:textbox>
                   <w:txbxContent>
                     <w:p>
@@ -10732,15 +10863,7 @@
                           <w:sz w:val="20"/>
                           <w:szCs w:val="20"/>
                         </w:rPr>
-                        <w:t>T</w:t>
-                      </w:r>
-                      <w:r>
-                        <w:rPr>
-                          <w:rFonts w:asciiTheme="majorHAnsi" w:eastAsiaTheme="majorEastAsia" w:hAnsiTheme="majorHAnsi" w:cstheme="majorBidi"/>
-                          <w:sz w:val="20"/>
-                          <w:szCs w:val="20"/>
-                        </w:rPr>
-                        <w:t>he lack of correlation between open rate and CTR suggests that subject lines might be effective at getting opens but the email content isn't compelling enough to drive clicks.</w:t>
+                        <w:t>The lack of correlation between open and CTR suggests that subject lines may be successful at achieving opens but the body of the email is not sufficient to inspire clicks.</w:t>
                       </w:r>
                     </w:p>
                     <w:p>
@@ -10749,7 +10872,6 @@
                           <w:rFonts w:asciiTheme="majorHAnsi" w:eastAsiaTheme="majorEastAsia" w:hAnsiTheme="majorHAnsi" w:cstheme="majorBidi"/>
                           <w:sz w:val="20"/>
                           <w:szCs w:val="20"/>
-                          <w:lang w:val="en-US"/>
                         </w:rPr>
                       </w:pPr>
                       <w:r>
@@ -10757,9 +10879,8 @@
                           <w:rFonts w:asciiTheme="majorHAnsi" w:eastAsiaTheme="majorEastAsia" w:hAnsiTheme="majorHAnsi" w:cstheme="majorBidi"/>
                           <w:sz w:val="20"/>
                           <w:szCs w:val="20"/>
-                          <w:lang w:val="en-US"/>
-                        </w:rPr>
-                        <w:t>Maybe the CTAs need improvement, or the content isn't relevant once opened.</w:t>
+                        </w:rPr>
+                        <w:t>Maybe the CTAs are not quality or the content is irrelevant upon opening.</w:t>
                       </w:r>
                     </w:p>
                     <w:p>
@@ -10910,12 +11031,16 @@
                       <w:pPr>
                         <w:rPr>
                           <w:rFonts w:asciiTheme="majorHAnsi" w:eastAsiaTheme="majorEastAsia" w:hAnsiTheme="majorHAnsi" w:cstheme="majorBidi"/>
+                          <w:sz w:val="20"/>
+                          <w:szCs w:val="20"/>
                           <w:lang w:val="en-US"/>
                         </w:rPr>
                       </w:pPr>
                       <w:r>
                         <w:rPr>
                           <w:rFonts w:asciiTheme="majorHAnsi" w:eastAsiaTheme="majorEastAsia" w:hAnsiTheme="majorHAnsi" w:cstheme="majorBidi"/>
+                          <w:sz w:val="20"/>
+                          <w:szCs w:val="20"/>
                           <w:highlight w:val="yellow"/>
                           <w:lang w:val="en-US"/>
                         </w:rPr>
@@ -10924,6 +11049,8 @@
                       <w:r>
                         <w:rPr>
                           <w:rFonts w:asciiTheme="majorHAnsi" w:eastAsiaTheme="majorEastAsia" w:hAnsiTheme="majorHAnsi" w:cstheme="majorBidi"/>
+                          <w:sz w:val="20"/>
+                          <w:szCs w:val="20"/>
                           <w:lang w:val="en-US"/>
                         </w:rPr>
                         <w:br/>
@@ -10932,141 +11059,6 @@
                   </w:txbxContent>
                 </v:textbox>
                 <w10:wrap type="tight" anchorx="margin" anchory="margin"/>
-              </v:roundrect>
-            </w:pict>
-          </mc:Fallback>
-        </mc:AlternateContent>
-      </w:r>
-      <w:r>
-        <w:rPr>
-          <w:b/>
-          <w:bCs/>
-          <w:noProof/>
-          <w:lang w:val="en-US"/>
-        </w:rPr>
-        <mc:AlternateContent>
-          <mc:Choice Requires="wps">
-            <w:drawing>
-              <wp:anchor distT="91440" distB="91440" distL="137160" distR="137160" simplePos="0" relativeHeight="251720704" behindDoc="0" locked="0" layoutInCell="0" allowOverlap="1" wp14:anchorId="6E5DAF78" wp14:editId="336584B2">
-                <wp:simplePos x="0" y="0"/>
-                <wp:positionH relativeFrom="margin">
-                  <wp:align>left</wp:align>
-                </wp:positionH>
-                <wp:positionV relativeFrom="margin">
-                  <wp:posOffset>6792083</wp:posOffset>
-                </wp:positionV>
-                <wp:extent cx="461255" cy="1522095"/>
-                <wp:effectExtent l="2857" t="0" r="18098" b="18097"/>
-                <wp:wrapSquare wrapText="bothSides"/>
-                <wp:docPr id="1634079036" name="AutoShape 2"/>
-                <wp:cNvGraphicFramePr>
-                  <a:graphicFrameLocks xmlns:a="http://schemas.openxmlformats.org/drawingml/2006/main"/>
-                </wp:cNvGraphicFramePr>
-                <a:graphic xmlns:a="http://schemas.openxmlformats.org/drawingml/2006/main">
-                  <a:graphicData uri="http://schemas.microsoft.com/office/word/2010/wordprocessingShape">
-                    <wps:wsp>
-                      <wps:cNvSpPr>
-                        <a:spLocks noChangeArrowheads="1"/>
-                      </wps:cNvSpPr>
-                      <wps:spPr bwMode="auto">
-                        <a:xfrm rot="5400000">
-                          <a:off x="0" y="0"/>
-                          <a:ext cx="461255" cy="1522095"/>
-                        </a:xfrm>
-                        <a:prstGeom prst="roundRect">
-                          <a:avLst>
-                            <a:gd name="adj" fmla="val 13032"/>
-                          </a:avLst>
-                        </a:prstGeom>
-                        <a:ln>
-                          <a:solidFill>
-                            <a:srgbClr val="0070C0"/>
-                          </a:solidFill>
-                        </a:ln>
-                      </wps:spPr>
-                      <wps:style>
-                        <a:lnRef idx="2">
-                          <a:schemeClr val="dk1"/>
-                        </a:lnRef>
-                        <a:fillRef idx="1">
-                          <a:schemeClr val="lt1"/>
-                        </a:fillRef>
-                        <a:effectRef idx="0">
-                          <a:schemeClr val="dk1"/>
-                        </a:effectRef>
-                        <a:fontRef idx="minor">
-                          <a:schemeClr val="dk1"/>
-                        </a:fontRef>
-                      </wps:style>
-                      <wps:txbx>
-                        <w:txbxContent>
-                          <w:p>
-                            <w:pPr>
-                              <w:pStyle w:val="Heading1"/>
-                              <w:ind w:left="0"/>
-                              <w:jc w:val="both"/>
-                            </w:pPr>
-                            <w:r>
-                              <w:rPr>
-                                <w:sz w:val="24"/>
-                                <w:szCs w:val="24"/>
-                              </w:rPr>
-                              <w:t xml:space="preserve"> </w:t>
-                            </w:r>
-                            <w:r>
-                              <w:rPr>
-                                <w:sz w:val="24"/>
-                                <w:szCs w:val="24"/>
-                              </w:rPr>
-                              <w:t>recommendations</w:t>
-                            </w:r>
-                          </w:p>
-                        </w:txbxContent>
-                      </wps:txbx>
-                      <wps:bodyPr rot="0" vert="horz" wrap="square" lIns="91440" tIns="45720" rIns="91440" bIns="45720" anchor="ctr" anchorCtr="0" upright="1">
-                        <a:noAutofit/>
-                      </wps:bodyPr>
-                    </wps:wsp>
-                  </a:graphicData>
-                </a:graphic>
-                <wp14:sizeRelH relativeFrom="margin">
-                  <wp14:pctWidth>0</wp14:pctWidth>
-                </wp14:sizeRelH>
-                <wp14:sizeRelV relativeFrom="margin">
-                  <wp14:pctHeight>0</wp14:pctHeight>
-                </wp14:sizeRelV>
-              </wp:anchor>
-            </w:drawing>
-          </mc:Choice>
-          <mc:Fallback>
-            <w:pict>
-              <v:roundrect w14:anchorId="6E5DAF78" id="_x0000_s1043" style="position:absolute;margin-left:0;margin-top:534.8pt;width:36.3pt;height:119.85pt;rotation:90;z-index:251720704;visibility:visible;mso-wrap-style:square;mso-width-percent:0;mso-height-percent:0;mso-wrap-distance-left:10.8pt;mso-wrap-distance-top:7.2pt;mso-wrap-distance-right:10.8pt;mso-wrap-distance-bottom:7.2pt;mso-position-horizontal:left;mso-position-horizontal-relative:margin;mso-position-vertical:absolute;mso-position-vertical-relative:margin;mso-width-percent:0;mso-height-percent:0;mso-width-relative:margin;mso-height-relative:margin;v-text-anchor:middle" arcsize="8541f" o:gfxdata="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" o:allowincell="f" fillcolor="white [3201]" strokecolor="#0070c0" strokeweight="2pt">
-                <v:textbox>
-                  <w:txbxContent>
-                    <w:p>
-                      <w:pPr>
-                        <w:pStyle w:val="Heading1"/>
-                        <w:ind w:left="0"/>
-                        <w:jc w:val="both"/>
-                      </w:pPr>
-                      <w:r>
-                        <w:rPr>
-                          <w:sz w:val="24"/>
-                          <w:szCs w:val="24"/>
-                        </w:rPr>
-                        <w:t xml:space="preserve"> </w:t>
-                      </w:r>
-                      <w:r>
-                        <w:rPr>
-                          <w:sz w:val="24"/>
-                          <w:szCs w:val="24"/>
-                        </w:rPr>
-                        <w:t>recommendations</w:t>
-                      </w:r>
-                    </w:p>
-                  </w:txbxContent>
-                </v:textbox>
-                <w10:wrap type="square" anchorx="margin" anchory="margin"/>
               </v:roundrect>
             </w:pict>
           </mc:Fallback>
@@ -15048,7 +15040,7 @@
           <w:noProof/>
         </w:rPr>
         <w:drawing>
-          <wp:anchor distT="0" distB="0" distL="114300" distR="114300" simplePos="0" relativeHeight="251731968" behindDoc="1" locked="0" layoutInCell="1" allowOverlap="1" wp14:anchorId="16A4D9CD" wp14:editId="5497D815">
+          <wp:anchor distT="0" distB="0" distL="114300" distR="114300" simplePos="0" relativeHeight="251731968" behindDoc="1" locked="0" layoutInCell="1" allowOverlap="1" wp14:anchorId="16A4D9CD" wp14:editId="3713436C">
             <wp:simplePos x="0" y="0"/>
             <wp:positionH relativeFrom="page">
               <wp:posOffset>5108863</wp:posOffset>
@@ -19858,6 +19850,7 @@
   <w:style w:type="character" w:default="1" w:styleId="DefaultParagraphFont">
     <w:name w:val="Default Paragraph Font"/>
     <w:uiPriority w:val="1"/>
+    <w:semiHidden/>
     <w:unhideWhenUsed/>
   </w:style>
   <w:style w:type="table" w:default="1" w:styleId="TableNormal">

</xml_diff>

<commit_message>
Possible angles to consider
</commit_message>
<xml_diff>
--- a/Email Campaign Exective Sammary.docx
+++ b/Email Campaign Exective Sammary.docx
@@ -10678,29 +10678,8 @@
                                 <w:rFonts w:asciiTheme="majorHAnsi" w:eastAsiaTheme="majorEastAsia" w:hAnsiTheme="majorHAnsi" w:cstheme="majorBidi"/>
                                 <w:sz w:val="20"/>
                                 <w:szCs w:val="20"/>
-                                <w:lang w:val="en-US"/>
-                              </w:rPr>
-                              <w:t xml:space="preserve">Possible angles to </w:t>
-                            </w:r>
-                            <w:proofErr w:type="gramStart"/>
-                            <w:r>
-                              <w:rPr>
-                                <w:rFonts w:asciiTheme="majorHAnsi" w:eastAsiaTheme="majorEastAsia" w:hAnsiTheme="majorHAnsi" w:cstheme="majorBidi"/>
-                                <w:sz w:val="20"/>
-                                <w:szCs w:val="20"/>
-                                <w:lang w:val="en-US"/>
-                              </w:rPr>
-                              <w:t>consider:</w:t>
-                            </w:r>
-                            <w:proofErr w:type="gramEnd"/>
-                            <w:r>
-                              <w:rPr>
-                                <w:rFonts w:asciiTheme="majorHAnsi" w:eastAsiaTheme="majorEastAsia" w:hAnsiTheme="majorHAnsi" w:cstheme="majorBidi"/>
-                                <w:sz w:val="20"/>
-                                <w:szCs w:val="20"/>
-                                <w:lang w:val="en-US"/>
-                              </w:rPr>
-                              <w:t xml:space="preserve"> customer lifetime value, average order value, segmentation, personalization, and timing.</w:t>
+                              </w:rPr>
+                              <w:t>Possible angles to consider: customer lifetime value, average order value, segmentation, personalization, and timing.</w:t>
                             </w:r>
                           </w:p>
                           <w:p>
@@ -10907,29 +10886,8 @@
                           <w:rFonts w:asciiTheme="majorHAnsi" w:eastAsiaTheme="majorEastAsia" w:hAnsiTheme="majorHAnsi" w:cstheme="majorBidi"/>
                           <w:sz w:val="20"/>
                           <w:szCs w:val="20"/>
-                          <w:lang w:val="en-US"/>
-                        </w:rPr>
-                        <w:t xml:space="preserve">Possible angles to </w:t>
-                      </w:r>
-                      <w:proofErr w:type="gramStart"/>
-                      <w:r>
-                        <w:rPr>
-                          <w:rFonts w:asciiTheme="majorHAnsi" w:eastAsiaTheme="majorEastAsia" w:hAnsiTheme="majorHAnsi" w:cstheme="majorBidi"/>
-                          <w:sz w:val="20"/>
-                          <w:szCs w:val="20"/>
-                          <w:lang w:val="en-US"/>
-                        </w:rPr>
-                        <w:t>consider:</w:t>
-                      </w:r>
-                      <w:proofErr w:type="gramEnd"/>
-                      <w:r>
-                        <w:rPr>
-                          <w:rFonts w:asciiTheme="majorHAnsi" w:eastAsiaTheme="majorEastAsia" w:hAnsiTheme="majorHAnsi" w:cstheme="majorBidi"/>
-                          <w:sz w:val="20"/>
-                          <w:szCs w:val="20"/>
-                          <w:lang w:val="en-US"/>
-                        </w:rPr>
-                        <w:t xml:space="preserve"> customer lifetime value, average order value, segmentation, personalization, and timing.</w:t>
+                        </w:rPr>
+                        <w:t>Possible angles to consider: customer lifetime value, average order value, segmentation, personalization, and timing.</w:t>
                       </w:r>
                     </w:p>
                     <w:p>
@@ -15040,7 +14998,7 @@
           <w:noProof/>
         </w:rPr>
         <w:drawing>
-          <wp:anchor distT="0" distB="0" distL="114300" distR="114300" simplePos="0" relativeHeight="251731968" behindDoc="1" locked="0" layoutInCell="1" allowOverlap="1" wp14:anchorId="16A4D9CD" wp14:editId="3713436C">
+          <wp:anchor distT="0" distB="0" distL="114300" distR="114300" simplePos="0" relativeHeight="251731968" behindDoc="1" locked="0" layoutInCell="1" allowOverlap="1" wp14:anchorId="16A4D9CD" wp14:editId="1D29D14E">
             <wp:simplePos x="0" y="0"/>
             <wp:positionH relativeFrom="page">
               <wp:posOffset>5108863</wp:posOffset>
@@ -19850,7 +19808,6 @@
   <w:style w:type="character" w:default="1" w:styleId="DefaultParagraphFont">
     <w:name w:val="Default Paragraph Font"/>
     <w:uiPriority w:val="1"/>
-    <w:semiHidden/>
     <w:unhideWhenUsed/>
   </w:style>
   <w:style w:type="table" w:default="1" w:styleId="TableNormal">

</xml_diff>

<commit_message>
conversion rates aren't a direct indicator of revenue
</commit_message>
<xml_diff>
--- a/Email Campaign Exective Sammary.docx
+++ b/Email Campaign Exective Sammary.docx
@@ -10698,7 +10698,6 @@
                                 <w:rFonts w:asciiTheme="majorHAnsi" w:eastAsiaTheme="majorEastAsia" w:hAnsiTheme="majorHAnsi" w:cstheme="majorBidi"/>
                                 <w:sz w:val="20"/>
                                 <w:szCs w:val="20"/>
-                                <w:lang w:val="en-US"/>
                               </w:rPr>
                             </w:pPr>
                             <w:r>
@@ -10706,9 +10705,8 @@
                                 <w:rFonts w:asciiTheme="majorHAnsi" w:eastAsiaTheme="majorEastAsia" w:hAnsiTheme="majorHAnsi" w:cstheme="majorBidi"/>
                                 <w:sz w:val="20"/>
                                 <w:szCs w:val="20"/>
-                                <w:lang w:val="en-US"/>
-                              </w:rPr>
-                              <w:t>Since conversion rates don't directly correlate with revenue, maybe the price points or product types in high-conversion campaigns aren't the most profitable.</w:t>
+                              </w:rPr>
+                              <w:t>As conversion rates aren't a direct indicator of revenue, perhaps price points or product categories within successful conversion campaigns aren't most profitable.</w:t>
                             </w:r>
                           </w:p>
                           <w:p>
@@ -10906,7 +10904,6 @@
                           <w:rFonts w:asciiTheme="majorHAnsi" w:eastAsiaTheme="majorEastAsia" w:hAnsiTheme="majorHAnsi" w:cstheme="majorBidi"/>
                           <w:sz w:val="20"/>
                           <w:szCs w:val="20"/>
-                          <w:lang w:val="en-US"/>
                         </w:rPr>
                       </w:pPr>
                       <w:r>
@@ -10914,9 +10911,8 @@
                           <w:rFonts w:asciiTheme="majorHAnsi" w:eastAsiaTheme="majorEastAsia" w:hAnsiTheme="majorHAnsi" w:cstheme="majorBidi"/>
                           <w:sz w:val="20"/>
                           <w:szCs w:val="20"/>
-                          <w:lang w:val="en-US"/>
-                        </w:rPr>
-                        <w:t>Since conversion rates don't directly correlate with revenue, maybe the price points or product types in high-conversion campaigns aren't the most profitable.</w:t>
+                        </w:rPr>
+                        <w:t>As conversion rates aren't a direct indicator of revenue, perhaps price points or product categories within successful conversion campaigns aren't most profitable.</w:t>
                       </w:r>
                     </w:p>
                     <w:p>

</xml_diff>

<commit_message>
Encouraging upselling or cross-selling can help
</commit_message>
<xml_diff>
--- a/Email Campaign Exective Sammary.docx
+++ b/Email Campaign Exective Sammary.docx
@@ -10733,7 +10733,7 @@
                                 <w:sz w:val="20"/>
                                 <w:szCs w:val="20"/>
                               </w:rPr>
-                              <w:t>Encouraging upselling or cross-selling could help. For campaigns with high unsubscribes, like Holiday Discounts, reducing frequency or targeting more precisely might help retention.</w:t>
+                              <w:t>Encouraging upselling or cross-selling can help. For high unsubscribe campaigns like Holiday Discounts, reducing frequency or targeting more narrowly may help with retention.</w:t>
                             </w:r>
                           </w:p>
                           <w:p>
@@ -10939,7 +10939,7 @@
                           <w:sz w:val="20"/>
                           <w:szCs w:val="20"/>
                         </w:rPr>
-                        <w:t>Encouraging upselling or cross-selling could help. For campaigns with high unsubscribes, like Holiday Discounts, reducing frequency or targeting more precisely might help retention.</w:t>
+                        <w:t>Encouraging upselling or cross-selling can help. For high unsubscribe campaigns like Holiday Discounts, reducing frequency or targeting more narrowly may help with retention.</w:t>
                       </w:r>
                     </w:p>
                     <w:p>

</xml_diff>

<commit_message>
Exclusive Offers, which have low revenue
</commit_message>
<xml_diff>
--- a/Email Campaign Exective Sammary.docx
+++ b/Email Campaign Exective Sammary.docx
@@ -10759,19 +10759,23 @@
                                 <w:sz w:val="20"/>
                                 <w:szCs w:val="20"/>
                               </w:rPr>
-                              <w:t>For Exclusive Offers, which have low revenue, perhaps the offers aren't perceived as valuable.</w:t>
-                            </w:r>
-                          </w:p>
-                          <w:p>
-                            <w:pPr>
-                              <w:rPr>
-                                <w:rFonts w:asciiTheme="majorHAnsi" w:eastAsiaTheme="majorEastAsia" w:hAnsiTheme="majorHAnsi" w:cstheme="majorBidi"/>
-                              </w:rPr>
-                            </w:pPr>
-                            <w:r>
-                              <w:rPr>
-                                <w:rFonts w:asciiTheme="majorHAnsi" w:eastAsiaTheme="majorEastAsia" w:hAnsiTheme="majorHAnsi" w:cstheme="majorBidi"/>
-                              </w:rPr>
+                              <w:t xml:space="preserve">For Exclusive Offers, which have low revenue, </w:t>
+                            </w:r>
+                            <w:r>
+                              <w:rPr>
+                                <w:rFonts w:asciiTheme="majorHAnsi" w:eastAsiaTheme="majorEastAsia" w:hAnsiTheme="majorHAnsi" w:cstheme="majorBidi"/>
+                                <w:sz w:val="20"/>
+                                <w:szCs w:val="20"/>
+                              </w:rPr>
+                              <w:t>perhaps the offers aren't perceived as being of great value.</w:t>
+                            </w:r>
+                            <w:r>
+                              <w:rPr>
+                                <w:rFonts w:asciiTheme="majorHAnsi" w:eastAsiaTheme="majorEastAsia" w:hAnsiTheme="majorHAnsi" w:cstheme="majorBidi"/>
+                                <w:sz w:val="20"/>
+                                <w:szCs w:val="20"/>
+                              </w:rPr>
+                              <w:br/>
                               <w:t>exclusivity or combining with limited-time offers could increase their effectiveness.</w:t>
                             </w:r>
                           </w:p>
@@ -10965,19 +10969,23 @@
                           <w:sz w:val="20"/>
                           <w:szCs w:val="20"/>
                         </w:rPr>
-                        <w:t>For Exclusive Offers, which have low revenue, perhaps the offers aren't perceived as valuable.</w:t>
-                      </w:r>
-                    </w:p>
-                    <w:p>
-                      <w:pPr>
-                        <w:rPr>
-                          <w:rFonts w:asciiTheme="majorHAnsi" w:eastAsiaTheme="majorEastAsia" w:hAnsiTheme="majorHAnsi" w:cstheme="majorBidi"/>
-                        </w:rPr>
-                      </w:pPr>
-                      <w:r>
-                        <w:rPr>
-                          <w:rFonts w:asciiTheme="majorHAnsi" w:eastAsiaTheme="majorEastAsia" w:hAnsiTheme="majorHAnsi" w:cstheme="majorBidi"/>
-                        </w:rPr>
+                        <w:t xml:space="preserve">For Exclusive Offers, which have low revenue, </w:t>
+                      </w:r>
+                      <w:r>
+                        <w:rPr>
+                          <w:rFonts w:asciiTheme="majorHAnsi" w:eastAsiaTheme="majorEastAsia" w:hAnsiTheme="majorHAnsi" w:cstheme="majorBidi"/>
+                          <w:sz w:val="20"/>
+                          <w:szCs w:val="20"/>
+                        </w:rPr>
+                        <w:t>perhaps the offers aren't perceived as being of great value.</w:t>
+                      </w:r>
+                      <w:r>
+                        <w:rPr>
+                          <w:rFonts w:asciiTheme="majorHAnsi" w:eastAsiaTheme="majorEastAsia" w:hAnsiTheme="majorHAnsi" w:cstheme="majorBidi"/>
+                          <w:sz w:val="20"/>
+                          <w:szCs w:val="20"/>
+                        </w:rPr>
+                        <w:br/>
                         <w:t>exclusivity or combining with limited-time offers could increase their effectiveness.</w:t>
                       </w:r>
                     </w:p>

</xml_diff>

<commit_message>
integrating Customer Appreciation elements into Newsletters
</commit_message>
<xml_diff>
--- a/Email Campaign Exective Sammary.docx
+++ b/Email Campaign Exective Sammary.docx
@@ -10624,43 +10624,25 @@
                             <w:pPr>
                               <w:rPr>
                                 <w:rFonts w:asciiTheme="majorHAnsi" w:eastAsiaTheme="majorEastAsia" w:hAnsiTheme="majorHAnsi" w:cstheme="majorBidi"/>
-                                <w:sz w:val="20"/>
-                                <w:szCs w:val="20"/>
+                                <w:sz w:val="18"/>
+                                <w:szCs w:val="18"/>
                               </w:rPr>
                             </w:pPr>
                             <w:r>
                               <w:rPr>
                                 <w:rFonts w:asciiTheme="majorHAnsi" w:eastAsiaTheme="majorEastAsia" w:hAnsiTheme="majorHAnsi" w:cstheme="majorBidi"/>
-                                <w:sz w:val="20"/>
-                                <w:szCs w:val="20"/>
-                              </w:rPr>
-                              <w:t>The lack of correlation between open and CTR suggests that subject lines may be successful at achieving opens but the body of the email is not sufficient to inspire clicks.</w:t>
+                                <w:sz w:val="18"/>
+                                <w:szCs w:val="18"/>
+                              </w:rPr>
+                              <w:t>Customer Appreciation campaigns have the lowest unsubscribe rates. Maybe integrating Customer Appreciation elements into Newsletters could help retain subscribers and build loyalty.</w:t>
                             </w:r>
                           </w:p>
                           <w:p>
                             <w:pPr>
                               <w:rPr>
                                 <w:rFonts w:asciiTheme="majorHAnsi" w:eastAsiaTheme="majorEastAsia" w:hAnsiTheme="majorHAnsi" w:cstheme="majorBidi"/>
-                                <w:sz w:val="20"/>
-                                <w:szCs w:val="20"/>
-                              </w:rPr>
-                            </w:pPr>
-                            <w:r>
-                              <w:rPr>
-                                <w:rFonts w:asciiTheme="majorHAnsi" w:eastAsiaTheme="majorEastAsia" w:hAnsiTheme="majorHAnsi" w:cstheme="majorBidi"/>
-                                <w:sz w:val="20"/>
-                                <w:szCs w:val="20"/>
-                              </w:rPr>
-                              <w:t>Maybe the CTAs are not quality or the content is irrelevant upon opening.</w:t>
-                            </w:r>
-                          </w:p>
-                          <w:p>
-                            <w:pPr>
-                              <w:rPr>
-                                <w:rFonts w:asciiTheme="majorHAnsi" w:eastAsiaTheme="majorEastAsia" w:hAnsiTheme="majorHAnsi" w:cstheme="majorBidi"/>
-                                <w:sz w:val="20"/>
-                                <w:szCs w:val="20"/>
-                                <w:lang w:val="en-US"/>
+                                <w:sz w:val="18"/>
+                                <w:szCs w:val="18"/>
                               </w:rPr>
                             </w:pPr>
                           </w:p>
@@ -10668,26 +10650,42 @@
                             <w:pPr>
                               <w:rPr>
                                 <w:rFonts w:asciiTheme="majorHAnsi" w:eastAsiaTheme="majorEastAsia" w:hAnsiTheme="majorHAnsi" w:cstheme="majorBidi"/>
-                                <w:sz w:val="20"/>
-                                <w:szCs w:val="20"/>
-                                <w:lang w:val="en-US"/>
+                                <w:sz w:val="18"/>
+                                <w:szCs w:val="18"/>
                               </w:rPr>
                             </w:pPr>
                             <w:r>
                               <w:rPr>
                                 <w:rFonts w:asciiTheme="majorHAnsi" w:eastAsiaTheme="majorEastAsia" w:hAnsiTheme="majorHAnsi" w:cstheme="majorBidi"/>
-                                <w:sz w:val="20"/>
-                                <w:szCs w:val="20"/>
-                              </w:rPr>
-                              <w:t>Possible angles to consider: customer lifetime value, average order value, segmentation, personalization, and timing.</w:t>
+                                <w:sz w:val="18"/>
+                                <w:szCs w:val="18"/>
+                              </w:rPr>
+                              <w:t>The lack of correlation between open and CTR suggests that subject lines may be successful at achieving opens but the body of the email is not sufficient to inspire clicks.</w:t>
                             </w:r>
                           </w:p>
                           <w:p>
                             <w:pPr>
                               <w:rPr>
                                 <w:rFonts w:asciiTheme="majorHAnsi" w:eastAsiaTheme="majorEastAsia" w:hAnsiTheme="majorHAnsi" w:cstheme="majorBidi"/>
-                                <w:sz w:val="20"/>
-                                <w:szCs w:val="20"/>
+                                <w:sz w:val="18"/>
+                                <w:szCs w:val="18"/>
+                              </w:rPr>
+                            </w:pPr>
+                            <w:r>
+                              <w:rPr>
+                                <w:rFonts w:asciiTheme="majorHAnsi" w:eastAsiaTheme="majorEastAsia" w:hAnsiTheme="majorHAnsi" w:cstheme="majorBidi"/>
+                                <w:sz w:val="18"/>
+                                <w:szCs w:val="18"/>
+                              </w:rPr>
+                              <w:t>Maybe the CTAs are not quality or the content is irrelevant upon opening.</w:t>
+                            </w:r>
+                          </w:p>
+                          <w:p>
+                            <w:pPr>
+                              <w:rPr>
+                                <w:rFonts w:asciiTheme="majorHAnsi" w:eastAsiaTheme="majorEastAsia" w:hAnsiTheme="majorHAnsi" w:cstheme="majorBidi"/>
+                                <w:sz w:val="18"/>
+                                <w:szCs w:val="18"/>
                                 <w:lang w:val="en-US"/>
                               </w:rPr>
                             </w:pPr>
@@ -10696,25 +10694,26 @@
                             <w:pPr>
                               <w:rPr>
                                 <w:rFonts w:asciiTheme="majorHAnsi" w:eastAsiaTheme="majorEastAsia" w:hAnsiTheme="majorHAnsi" w:cstheme="majorBidi"/>
-                                <w:sz w:val="20"/>
-                                <w:szCs w:val="20"/>
+                                <w:sz w:val="18"/>
+                                <w:szCs w:val="18"/>
+                                <w:lang w:val="en-US"/>
                               </w:rPr>
                             </w:pPr>
                             <w:r>
                               <w:rPr>
                                 <w:rFonts w:asciiTheme="majorHAnsi" w:eastAsiaTheme="majorEastAsia" w:hAnsiTheme="majorHAnsi" w:cstheme="majorBidi"/>
-                                <w:sz w:val="20"/>
-                                <w:szCs w:val="20"/>
-                              </w:rPr>
-                              <w:t>As conversion rates aren't a direct indicator of revenue, perhaps price points or product categories within successful conversion campaigns aren't most profitable.</w:t>
+                                <w:sz w:val="18"/>
+                                <w:szCs w:val="18"/>
+                              </w:rPr>
+                              <w:t>Possible angles to consider: customer lifetime value, average order value, segmentation, personalization, and timing.</w:t>
                             </w:r>
                           </w:p>
                           <w:p>
                             <w:pPr>
                               <w:rPr>
                                 <w:rFonts w:asciiTheme="majorHAnsi" w:eastAsiaTheme="majorEastAsia" w:hAnsiTheme="majorHAnsi" w:cstheme="majorBidi"/>
-                                <w:sz w:val="20"/>
-                                <w:szCs w:val="20"/>
+                                <w:sz w:val="18"/>
+                                <w:szCs w:val="18"/>
                                 <w:lang w:val="en-US"/>
                               </w:rPr>
                             </w:pPr>
@@ -10723,25 +10722,85 @@
                             <w:pPr>
                               <w:rPr>
                                 <w:rFonts w:asciiTheme="majorHAnsi" w:eastAsiaTheme="majorEastAsia" w:hAnsiTheme="majorHAnsi" w:cstheme="majorBidi"/>
-                                <w:sz w:val="20"/>
-                                <w:szCs w:val="20"/>
+                                <w:b/>
+                                <w:bCs/>
+                                <w:sz w:val="18"/>
+                                <w:szCs w:val="18"/>
                               </w:rPr>
                             </w:pPr>
                             <w:r>
                               <w:rPr>
                                 <w:rFonts w:asciiTheme="majorHAnsi" w:eastAsiaTheme="majorEastAsia" w:hAnsiTheme="majorHAnsi" w:cstheme="majorBidi"/>
-                                <w:sz w:val="20"/>
-                                <w:szCs w:val="20"/>
-                              </w:rPr>
-                              <w:t>Encouraging upselling or cross-selling can help. For high unsubscribe campaigns like Holiday Discounts, reducing frequency or targeting more narrowly may help with retention.</w:t>
+                                <w:sz w:val="18"/>
+                                <w:szCs w:val="18"/>
+                              </w:rPr>
+                              <w:t>As conversion rates aren't a direct indicator of revenue, perhaps price points or</w:t>
+                            </w:r>
+                            <w:r>
+                              <w:rPr>
+                                <w:rFonts w:asciiTheme="majorHAnsi" w:eastAsiaTheme="majorEastAsia" w:hAnsiTheme="majorHAnsi" w:cstheme="majorBidi"/>
+                                <w:sz w:val="18"/>
+                                <w:szCs w:val="18"/>
+                              </w:rPr>
+                              <w:t xml:space="preserve"> </w:t>
+                            </w:r>
+                            <w:r>
+                              <w:rPr>
+                                <w:rFonts w:asciiTheme="majorHAnsi" w:eastAsiaTheme="majorEastAsia" w:hAnsiTheme="majorHAnsi" w:cstheme="majorBidi"/>
+                                <w:sz w:val="18"/>
+                                <w:szCs w:val="18"/>
+                              </w:rPr>
+                              <w:t>product categories</w:t>
+                            </w:r>
+                            <w:r>
+                              <w:rPr>
+                                <w:rFonts w:asciiTheme="majorHAnsi" w:eastAsiaTheme="majorEastAsia" w:hAnsiTheme="majorHAnsi" w:cstheme="majorBidi"/>
+                                <w:sz w:val="18"/>
+                                <w:szCs w:val="18"/>
+                              </w:rPr>
+                              <w:br/>
+                            </w:r>
+                            <w:r>
+                              <w:rPr>
+                                <w:rFonts w:asciiTheme="majorHAnsi" w:eastAsiaTheme="majorEastAsia" w:hAnsiTheme="majorHAnsi" w:cstheme="majorBidi"/>
+                                <w:sz w:val="18"/>
+                                <w:szCs w:val="18"/>
+                              </w:rPr>
+                              <w:t>within successful conversion campaigns aren't most profitable</w:t>
+                            </w:r>
+                            <w:r>
+                              <w:rPr>
+                                <w:rFonts w:asciiTheme="majorHAnsi" w:eastAsiaTheme="majorEastAsia" w:hAnsiTheme="majorHAnsi" w:cstheme="majorBidi"/>
+                                <w:sz w:val="18"/>
+                                <w:szCs w:val="18"/>
+                              </w:rPr>
+                              <w:t xml:space="preserve"> </w:t>
+                            </w:r>
+                            <w:r>
+                              <w:rPr>
+                                <w:rFonts w:asciiTheme="majorHAnsi" w:eastAsiaTheme="majorEastAsia" w:hAnsiTheme="majorHAnsi" w:cstheme="majorBidi"/>
+                                <w:sz w:val="18"/>
+                                <w:szCs w:val="18"/>
+                              </w:rPr>
+                              <w:br/>
+                              <w:t>,or m</w:t>
+                            </w:r>
+                            <w:r>
+                              <w:rPr>
+                                <w:rFonts w:asciiTheme="majorHAnsi" w:eastAsiaTheme="majorEastAsia" w:hAnsiTheme="majorHAnsi" w:cstheme="majorBidi"/>
+                                <w:sz w:val="18"/>
+                                <w:szCs w:val="18"/>
+                              </w:rPr>
+                              <w:t>aybe because the products sold in high-conversion campaigns are lower-priced? That could be a point to address.</w:t>
                             </w:r>
                           </w:p>
                           <w:p>
                             <w:pPr>
                               <w:rPr>
                                 <w:rFonts w:asciiTheme="majorHAnsi" w:eastAsiaTheme="majorEastAsia" w:hAnsiTheme="majorHAnsi" w:cstheme="majorBidi"/>
-                                <w:sz w:val="20"/>
-                                <w:szCs w:val="20"/>
+                                <w:sz w:val="18"/>
+                                <w:szCs w:val="18"/>
+                                <w:lang w:val="en-US"/>
                               </w:rPr>
                             </w:pPr>
                           </w:p>
@@ -10749,60 +10808,76 @@
                             <w:pPr>
                               <w:rPr>
                                 <w:rFonts w:asciiTheme="majorHAnsi" w:eastAsiaTheme="majorEastAsia" w:hAnsiTheme="majorHAnsi" w:cstheme="majorBidi"/>
-                                <w:sz w:val="20"/>
-                                <w:szCs w:val="20"/>
+                                <w:sz w:val="18"/>
+                                <w:szCs w:val="18"/>
                               </w:rPr>
                             </w:pPr>
                             <w:r>
                               <w:rPr>
                                 <w:rFonts w:asciiTheme="majorHAnsi" w:eastAsiaTheme="majorEastAsia" w:hAnsiTheme="majorHAnsi" w:cstheme="majorBidi"/>
-                                <w:sz w:val="20"/>
-                                <w:szCs w:val="20"/>
-                              </w:rPr>
-                              <w:t xml:space="preserve">For Exclusive Offers, which have low revenue, </w:t>
-                            </w:r>
-                            <w:r>
-                              <w:rPr>
-                                <w:rFonts w:asciiTheme="majorHAnsi" w:eastAsiaTheme="majorEastAsia" w:hAnsiTheme="majorHAnsi" w:cstheme="majorBidi"/>
-                                <w:sz w:val="20"/>
-                                <w:szCs w:val="20"/>
-                              </w:rPr>
-                              <w:t>perhaps the offers aren't perceived as being of great value.</w:t>
-                            </w:r>
-                            <w:r>
-                              <w:rPr>
-                                <w:rFonts w:asciiTheme="majorHAnsi" w:eastAsiaTheme="majorEastAsia" w:hAnsiTheme="majorHAnsi" w:cstheme="majorBidi"/>
-                                <w:sz w:val="20"/>
-                                <w:szCs w:val="20"/>
-                              </w:rPr>
-                              <w:br/>
-                              <w:t>exclusivity or combining with limited-time offers could increase their effectiveness.</w:t>
+                                <w:sz w:val="18"/>
+                                <w:szCs w:val="18"/>
+                              </w:rPr>
+                              <w:t>Encouraging upselling or cross-selling can help. For high unsubscribe campaigns like Holiday Discounts, reducing frequency or targeting more narrowly may help with retention.</w:t>
                             </w:r>
                           </w:p>
                           <w:p>
                             <w:pPr>
                               <w:rPr>
                                 <w:rFonts w:asciiTheme="majorHAnsi" w:eastAsiaTheme="majorEastAsia" w:hAnsiTheme="majorHAnsi" w:cstheme="majorBidi"/>
-                                <w:sz w:val="20"/>
-                                <w:szCs w:val="20"/>
-                                <w:lang w:val="en-US"/>
+                                <w:sz w:val="18"/>
+                                <w:szCs w:val="18"/>
                               </w:rPr>
                             </w:pPr>
-                            <w:r>
-                              <w:rPr>
-                                <w:rFonts w:asciiTheme="majorHAnsi" w:eastAsiaTheme="majorEastAsia" w:hAnsiTheme="majorHAnsi" w:cstheme="majorBidi"/>
-                                <w:sz w:val="20"/>
-                                <w:szCs w:val="20"/>
-                                <w:highlight w:val="yellow"/>
-                                <w:lang w:val="en-US"/>
-                              </w:rPr>
-                              <w:t>Prioritize recommendations that leverage existing strengths (like Flash Sales and Newsletters) while addressing weaknesses in underperforming campaigns.</w:t>
-                            </w:r>
-                            <w:r>
-                              <w:rPr>
-                                <w:rFonts w:asciiTheme="majorHAnsi" w:eastAsiaTheme="majorEastAsia" w:hAnsiTheme="majorHAnsi" w:cstheme="majorBidi"/>
-                                <w:sz w:val="20"/>
-                                <w:szCs w:val="20"/>
+                          </w:p>
+                          <w:p>
+                            <w:pPr>
+                              <w:rPr>
+                                <w:rFonts w:asciiTheme="majorHAnsi" w:eastAsiaTheme="majorEastAsia" w:hAnsiTheme="majorHAnsi" w:cstheme="majorBidi"/>
+                                <w:sz w:val="18"/>
+                                <w:szCs w:val="18"/>
+                              </w:rPr>
+                            </w:pPr>
+                            <w:r>
+                              <w:rPr>
+                                <w:rFonts w:asciiTheme="majorHAnsi" w:eastAsiaTheme="majorEastAsia" w:hAnsiTheme="majorHAnsi" w:cstheme="majorBidi"/>
+                                <w:sz w:val="18"/>
+                                <w:szCs w:val="18"/>
+                              </w:rPr>
+                              <w:t xml:space="preserve">For Exclusive Offers, which have low revenue, </w:t>
+                            </w:r>
+                            <w:r>
+                              <w:rPr>
+                                <w:rFonts w:asciiTheme="majorHAnsi" w:eastAsiaTheme="majorEastAsia" w:hAnsiTheme="majorHAnsi" w:cstheme="majorBidi"/>
+                                <w:sz w:val="18"/>
+                                <w:szCs w:val="18"/>
+                              </w:rPr>
+                              <w:t>perhaps the offers aren't perceived as being of great value.</w:t>
+                            </w:r>
+                            <w:r>
+                              <w:rPr>
+                                <w:rFonts w:asciiTheme="majorHAnsi" w:eastAsiaTheme="majorEastAsia" w:hAnsiTheme="majorHAnsi" w:cstheme="majorBidi"/>
+                                <w:sz w:val="18"/>
+                                <w:szCs w:val="18"/>
+                              </w:rPr>
+                              <w:br/>
+                              <w:t>exclusivity or combining with limited-time offers could increase their effectiveness.</w:t>
+                            </w:r>
+                          </w:p>
+                          <w:p>
+                            <w:pPr>
+                              <w:rPr>
+                                <w:rFonts w:asciiTheme="majorHAnsi" w:eastAsiaTheme="majorEastAsia" w:hAnsiTheme="majorHAnsi" w:cstheme="majorBidi"/>
+                                <w:sz w:val="18"/>
+                                <w:szCs w:val="18"/>
+                                <w:lang w:val="en-US"/>
+                              </w:rPr>
+                            </w:pPr>
+                            <w:r>
+                              <w:rPr>
+                                <w:rFonts w:asciiTheme="majorHAnsi" w:eastAsiaTheme="majorEastAsia" w:hAnsiTheme="majorHAnsi" w:cstheme="majorBidi"/>
+                                <w:sz w:val="18"/>
+                                <w:szCs w:val="18"/>
                                 <w:lang w:val="en-US"/>
                               </w:rPr>
                               <w:br/>
@@ -10834,43 +10909,25 @@
                       <w:pPr>
                         <w:rPr>
                           <w:rFonts w:asciiTheme="majorHAnsi" w:eastAsiaTheme="majorEastAsia" w:hAnsiTheme="majorHAnsi" w:cstheme="majorBidi"/>
-                          <w:sz w:val="20"/>
-                          <w:szCs w:val="20"/>
+                          <w:sz w:val="18"/>
+                          <w:szCs w:val="18"/>
                         </w:rPr>
                       </w:pPr>
                       <w:r>
                         <w:rPr>
                           <w:rFonts w:asciiTheme="majorHAnsi" w:eastAsiaTheme="majorEastAsia" w:hAnsiTheme="majorHAnsi" w:cstheme="majorBidi"/>
-                          <w:sz w:val="20"/>
-                          <w:szCs w:val="20"/>
-                        </w:rPr>
-                        <w:t>The lack of correlation between open and CTR suggests that subject lines may be successful at achieving opens but the body of the email is not sufficient to inspire clicks.</w:t>
+                          <w:sz w:val="18"/>
+                          <w:szCs w:val="18"/>
+                        </w:rPr>
+                        <w:t>Customer Appreciation campaigns have the lowest unsubscribe rates. Maybe integrating Customer Appreciation elements into Newsletters could help retain subscribers and build loyalty.</w:t>
                       </w:r>
                     </w:p>
                     <w:p>
                       <w:pPr>
                         <w:rPr>
                           <w:rFonts w:asciiTheme="majorHAnsi" w:eastAsiaTheme="majorEastAsia" w:hAnsiTheme="majorHAnsi" w:cstheme="majorBidi"/>
-                          <w:sz w:val="20"/>
-                          <w:szCs w:val="20"/>
-                        </w:rPr>
-                      </w:pPr>
-                      <w:r>
-                        <w:rPr>
-                          <w:rFonts w:asciiTheme="majorHAnsi" w:eastAsiaTheme="majorEastAsia" w:hAnsiTheme="majorHAnsi" w:cstheme="majorBidi"/>
-                          <w:sz w:val="20"/>
-                          <w:szCs w:val="20"/>
-                        </w:rPr>
-                        <w:t>Maybe the CTAs are not quality or the content is irrelevant upon opening.</w:t>
-                      </w:r>
-                    </w:p>
-                    <w:p>
-                      <w:pPr>
-                        <w:rPr>
-                          <w:rFonts w:asciiTheme="majorHAnsi" w:eastAsiaTheme="majorEastAsia" w:hAnsiTheme="majorHAnsi" w:cstheme="majorBidi"/>
-                          <w:sz w:val="20"/>
-                          <w:szCs w:val="20"/>
-                          <w:lang w:val="en-US"/>
+                          <w:sz w:val="18"/>
+                          <w:szCs w:val="18"/>
                         </w:rPr>
                       </w:pPr>
                     </w:p>
@@ -10878,26 +10935,42 @@
                       <w:pPr>
                         <w:rPr>
                           <w:rFonts w:asciiTheme="majorHAnsi" w:eastAsiaTheme="majorEastAsia" w:hAnsiTheme="majorHAnsi" w:cstheme="majorBidi"/>
-                          <w:sz w:val="20"/>
-                          <w:szCs w:val="20"/>
-                          <w:lang w:val="en-US"/>
+                          <w:sz w:val="18"/>
+                          <w:szCs w:val="18"/>
                         </w:rPr>
                       </w:pPr>
                       <w:r>
                         <w:rPr>
                           <w:rFonts w:asciiTheme="majorHAnsi" w:eastAsiaTheme="majorEastAsia" w:hAnsiTheme="majorHAnsi" w:cstheme="majorBidi"/>
-                          <w:sz w:val="20"/>
-                          <w:szCs w:val="20"/>
-                        </w:rPr>
-                        <w:t>Possible angles to consider: customer lifetime value, average order value, segmentation, personalization, and timing.</w:t>
+                          <w:sz w:val="18"/>
+                          <w:szCs w:val="18"/>
+                        </w:rPr>
+                        <w:t>The lack of correlation between open and CTR suggests that subject lines may be successful at achieving opens but the body of the email is not sufficient to inspire clicks.</w:t>
                       </w:r>
                     </w:p>
                     <w:p>
                       <w:pPr>
                         <w:rPr>
                           <w:rFonts w:asciiTheme="majorHAnsi" w:eastAsiaTheme="majorEastAsia" w:hAnsiTheme="majorHAnsi" w:cstheme="majorBidi"/>
-                          <w:sz w:val="20"/>
-                          <w:szCs w:val="20"/>
+                          <w:sz w:val="18"/>
+                          <w:szCs w:val="18"/>
+                        </w:rPr>
+                      </w:pPr>
+                      <w:r>
+                        <w:rPr>
+                          <w:rFonts w:asciiTheme="majorHAnsi" w:eastAsiaTheme="majorEastAsia" w:hAnsiTheme="majorHAnsi" w:cstheme="majorBidi"/>
+                          <w:sz w:val="18"/>
+                          <w:szCs w:val="18"/>
+                        </w:rPr>
+                        <w:t>Maybe the CTAs are not quality or the content is irrelevant upon opening.</w:t>
+                      </w:r>
+                    </w:p>
+                    <w:p>
+                      <w:pPr>
+                        <w:rPr>
+                          <w:rFonts w:asciiTheme="majorHAnsi" w:eastAsiaTheme="majorEastAsia" w:hAnsiTheme="majorHAnsi" w:cstheme="majorBidi"/>
+                          <w:sz w:val="18"/>
+                          <w:szCs w:val="18"/>
                           <w:lang w:val="en-US"/>
                         </w:rPr>
                       </w:pPr>
@@ -10906,25 +10979,26 @@
                       <w:pPr>
                         <w:rPr>
                           <w:rFonts w:asciiTheme="majorHAnsi" w:eastAsiaTheme="majorEastAsia" w:hAnsiTheme="majorHAnsi" w:cstheme="majorBidi"/>
-                          <w:sz w:val="20"/>
-                          <w:szCs w:val="20"/>
+                          <w:sz w:val="18"/>
+                          <w:szCs w:val="18"/>
+                          <w:lang w:val="en-US"/>
                         </w:rPr>
                       </w:pPr>
                       <w:r>
                         <w:rPr>
                           <w:rFonts w:asciiTheme="majorHAnsi" w:eastAsiaTheme="majorEastAsia" w:hAnsiTheme="majorHAnsi" w:cstheme="majorBidi"/>
-                          <w:sz w:val="20"/>
-                          <w:szCs w:val="20"/>
-                        </w:rPr>
-                        <w:t>As conversion rates aren't a direct indicator of revenue, perhaps price points or product categories within successful conversion campaigns aren't most profitable.</w:t>
+                          <w:sz w:val="18"/>
+                          <w:szCs w:val="18"/>
+                        </w:rPr>
+                        <w:t>Possible angles to consider: customer lifetime value, average order value, segmentation, personalization, and timing.</w:t>
                       </w:r>
                     </w:p>
                     <w:p>
                       <w:pPr>
                         <w:rPr>
                           <w:rFonts w:asciiTheme="majorHAnsi" w:eastAsiaTheme="majorEastAsia" w:hAnsiTheme="majorHAnsi" w:cstheme="majorBidi"/>
-                          <w:sz w:val="20"/>
-                          <w:szCs w:val="20"/>
+                          <w:sz w:val="18"/>
+                          <w:szCs w:val="18"/>
                           <w:lang w:val="en-US"/>
                         </w:rPr>
                       </w:pPr>
@@ -10933,25 +11007,85 @@
                       <w:pPr>
                         <w:rPr>
                           <w:rFonts w:asciiTheme="majorHAnsi" w:eastAsiaTheme="majorEastAsia" w:hAnsiTheme="majorHAnsi" w:cstheme="majorBidi"/>
-                          <w:sz w:val="20"/>
-                          <w:szCs w:val="20"/>
+                          <w:b/>
+                          <w:bCs/>
+                          <w:sz w:val="18"/>
+                          <w:szCs w:val="18"/>
                         </w:rPr>
                       </w:pPr>
                       <w:r>
                         <w:rPr>
                           <w:rFonts w:asciiTheme="majorHAnsi" w:eastAsiaTheme="majorEastAsia" w:hAnsiTheme="majorHAnsi" w:cstheme="majorBidi"/>
-                          <w:sz w:val="20"/>
-                          <w:szCs w:val="20"/>
-                        </w:rPr>
-                        <w:t>Encouraging upselling or cross-selling can help. For high unsubscribe campaigns like Holiday Discounts, reducing frequency or targeting more narrowly may help with retention.</w:t>
+                          <w:sz w:val="18"/>
+                          <w:szCs w:val="18"/>
+                        </w:rPr>
+                        <w:t>As conversion rates aren't a direct indicator of revenue, perhaps price points or</w:t>
+                      </w:r>
+                      <w:r>
+                        <w:rPr>
+                          <w:rFonts w:asciiTheme="majorHAnsi" w:eastAsiaTheme="majorEastAsia" w:hAnsiTheme="majorHAnsi" w:cstheme="majorBidi"/>
+                          <w:sz w:val="18"/>
+                          <w:szCs w:val="18"/>
+                        </w:rPr>
+                        <w:t xml:space="preserve"> </w:t>
+                      </w:r>
+                      <w:r>
+                        <w:rPr>
+                          <w:rFonts w:asciiTheme="majorHAnsi" w:eastAsiaTheme="majorEastAsia" w:hAnsiTheme="majorHAnsi" w:cstheme="majorBidi"/>
+                          <w:sz w:val="18"/>
+                          <w:szCs w:val="18"/>
+                        </w:rPr>
+                        <w:t>product categories</w:t>
+                      </w:r>
+                      <w:r>
+                        <w:rPr>
+                          <w:rFonts w:asciiTheme="majorHAnsi" w:eastAsiaTheme="majorEastAsia" w:hAnsiTheme="majorHAnsi" w:cstheme="majorBidi"/>
+                          <w:sz w:val="18"/>
+                          <w:szCs w:val="18"/>
+                        </w:rPr>
+                        <w:br/>
+                      </w:r>
+                      <w:r>
+                        <w:rPr>
+                          <w:rFonts w:asciiTheme="majorHAnsi" w:eastAsiaTheme="majorEastAsia" w:hAnsiTheme="majorHAnsi" w:cstheme="majorBidi"/>
+                          <w:sz w:val="18"/>
+                          <w:szCs w:val="18"/>
+                        </w:rPr>
+                        <w:t>within successful conversion campaigns aren't most profitable</w:t>
+                      </w:r>
+                      <w:r>
+                        <w:rPr>
+                          <w:rFonts w:asciiTheme="majorHAnsi" w:eastAsiaTheme="majorEastAsia" w:hAnsiTheme="majorHAnsi" w:cstheme="majorBidi"/>
+                          <w:sz w:val="18"/>
+                          <w:szCs w:val="18"/>
+                        </w:rPr>
+                        <w:t xml:space="preserve"> </w:t>
+                      </w:r>
+                      <w:r>
+                        <w:rPr>
+                          <w:rFonts w:asciiTheme="majorHAnsi" w:eastAsiaTheme="majorEastAsia" w:hAnsiTheme="majorHAnsi" w:cstheme="majorBidi"/>
+                          <w:sz w:val="18"/>
+                          <w:szCs w:val="18"/>
+                        </w:rPr>
+                        <w:br/>
+                        <w:t>,or m</w:t>
+                      </w:r>
+                      <w:r>
+                        <w:rPr>
+                          <w:rFonts w:asciiTheme="majorHAnsi" w:eastAsiaTheme="majorEastAsia" w:hAnsiTheme="majorHAnsi" w:cstheme="majorBidi"/>
+                          <w:sz w:val="18"/>
+                          <w:szCs w:val="18"/>
+                        </w:rPr>
+                        <w:t>aybe because the products sold in high-conversion campaigns are lower-priced? That could be a point to address.</w:t>
                       </w:r>
                     </w:p>
                     <w:p>
                       <w:pPr>
                         <w:rPr>
                           <w:rFonts w:asciiTheme="majorHAnsi" w:eastAsiaTheme="majorEastAsia" w:hAnsiTheme="majorHAnsi" w:cstheme="majorBidi"/>
-                          <w:sz w:val="20"/>
-                          <w:szCs w:val="20"/>
+                          <w:sz w:val="18"/>
+                          <w:szCs w:val="18"/>
+                          <w:lang w:val="en-US"/>
                         </w:rPr>
                       </w:pPr>
                     </w:p>
@@ -10959,60 +11093,76 @@
                       <w:pPr>
                         <w:rPr>
                           <w:rFonts w:asciiTheme="majorHAnsi" w:eastAsiaTheme="majorEastAsia" w:hAnsiTheme="majorHAnsi" w:cstheme="majorBidi"/>
-                          <w:sz w:val="20"/>
-                          <w:szCs w:val="20"/>
+                          <w:sz w:val="18"/>
+                          <w:szCs w:val="18"/>
                         </w:rPr>
                       </w:pPr>
                       <w:r>
                         <w:rPr>
                           <w:rFonts w:asciiTheme="majorHAnsi" w:eastAsiaTheme="majorEastAsia" w:hAnsiTheme="majorHAnsi" w:cstheme="majorBidi"/>
-                          <w:sz w:val="20"/>
-                          <w:szCs w:val="20"/>
-                        </w:rPr>
-                        <w:t xml:space="preserve">For Exclusive Offers, which have low revenue, </w:t>
-                      </w:r>
-                      <w:r>
-                        <w:rPr>
-                          <w:rFonts w:asciiTheme="majorHAnsi" w:eastAsiaTheme="majorEastAsia" w:hAnsiTheme="majorHAnsi" w:cstheme="majorBidi"/>
-                          <w:sz w:val="20"/>
-                          <w:szCs w:val="20"/>
-                        </w:rPr>
-                        <w:t>perhaps the offers aren't perceived as being of great value.</w:t>
-                      </w:r>
-                      <w:r>
-                        <w:rPr>
-                          <w:rFonts w:asciiTheme="majorHAnsi" w:eastAsiaTheme="majorEastAsia" w:hAnsiTheme="majorHAnsi" w:cstheme="majorBidi"/>
-                          <w:sz w:val="20"/>
-                          <w:szCs w:val="20"/>
-                        </w:rPr>
-                        <w:br/>
-                        <w:t>exclusivity or combining with limited-time offers could increase their effectiveness.</w:t>
+                          <w:sz w:val="18"/>
+                          <w:szCs w:val="18"/>
+                        </w:rPr>
+                        <w:t>Encouraging upselling or cross-selling can help. For high unsubscribe campaigns like Holiday Discounts, reducing frequency or targeting more narrowly may help with retention.</w:t>
                       </w:r>
                     </w:p>
                     <w:p>
                       <w:pPr>
                         <w:rPr>
                           <w:rFonts w:asciiTheme="majorHAnsi" w:eastAsiaTheme="majorEastAsia" w:hAnsiTheme="majorHAnsi" w:cstheme="majorBidi"/>
-                          <w:sz w:val="20"/>
-                          <w:szCs w:val="20"/>
-                          <w:lang w:val="en-US"/>
+                          <w:sz w:val="18"/>
+                          <w:szCs w:val="18"/>
                         </w:rPr>
                       </w:pPr>
-                      <w:r>
-                        <w:rPr>
-                          <w:rFonts w:asciiTheme="majorHAnsi" w:eastAsiaTheme="majorEastAsia" w:hAnsiTheme="majorHAnsi" w:cstheme="majorBidi"/>
-                          <w:sz w:val="20"/>
-                          <w:szCs w:val="20"/>
-                          <w:highlight w:val="yellow"/>
-                          <w:lang w:val="en-US"/>
-                        </w:rPr>
-                        <w:t>Prioritize recommendations that leverage existing strengths (like Flash Sales and Newsletters) while addressing weaknesses in underperforming campaigns.</w:t>
-                      </w:r>
-                      <w:r>
-                        <w:rPr>
-                          <w:rFonts w:asciiTheme="majorHAnsi" w:eastAsiaTheme="majorEastAsia" w:hAnsiTheme="majorHAnsi" w:cstheme="majorBidi"/>
-                          <w:sz w:val="20"/>
-                          <w:szCs w:val="20"/>
+                    </w:p>
+                    <w:p>
+                      <w:pPr>
+                        <w:rPr>
+                          <w:rFonts w:asciiTheme="majorHAnsi" w:eastAsiaTheme="majorEastAsia" w:hAnsiTheme="majorHAnsi" w:cstheme="majorBidi"/>
+                          <w:sz w:val="18"/>
+                          <w:szCs w:val="18"/>
+                        </w:rPr>
+                      </w:pPr>
+                      <w:r>
+                        <w:rPr>
+                          <w:rFonts w:asciiTheme="majorHAnsi" w:eastAsiaTheme="majorEastAsia" w:hAnsiTheme="majorHAnsi" w:cstheme="majorBidi"/>
+                          <w:sz w:val="18"/>
+                          <w:szCs w:val="18"/>
+                        </w:rPr>
+                        <w:t xml:space="preserve">For Exclusive Offers, which have low revenue, </w:t>
+                      </w:r>
+                      <w:r>
+                        <w:rPr>
+                          <w:rFonts w:asciiTheme="majorHAnsi" w:eastAsiaTheme="majorEastAsia" w:hAnsiTheme="majorHAnsi" w:cstheme="majorBidi"/>
+                          <w:sz w:val="18"/>
+                          <w:szCs w:val="18"/>
+                        </w:rPr>
+                        <w:t>perhaps the offers aren't perceived as being of great value.</w:t>
+                      </w:r>
+                      <w:r>
+                        <w:rPr>
+                          <w:rFonts w:asciiTheme="majorHAnsi" w:eastAsiaTheme="majorEastAsia" w:hAnsiTheme="majorHAnsi" w:cstheme="majorBidi"/>
+                          <w:sz w:val="18"/>
+                          <w:szCs w:val="18"/>
+                        </w:rPr>
+                        <w:br/>
+                        <w:t>exclusivity or combining with limited-time offers could increase their effectiveness.</w:t>
+                      </w:r>
+                    </w:p>
+                    <w:p>
+                      <w:pPr>
+                        <w:rPr>
+                          <w:rFonts w:asciiTheme="majorHAnsi" w:eastAsiaTheme="majorEastAsia" w:hAnsiTheme="majorHAnsi" w:cstheme="majorBidi"/>
+                          <w:sz w:val="18"/>
+                          <w:szCs w:val="18"/>
+                          <w:lang w:val="en-US"/>
+                        </w:rPr>
+                      </w:pPr>
+                      <w:r>
+                        <w:rPr>
+                          <w:rFonts w:asciiTheme="majorHAnsi" w:eastAsiaTheme="majorEastAsia" w:hAnsiTheme="majorHAnsi" w:cstheme="majorBidi"/>
+                          <w:sz w:val="18"/>
+                          <w:szCs w:val="18"/>
                           <w:lang w:val="en-US"/>
                         </w:rPr>
                         <w:br/>
@@ -15002,7 +15152,7 @@
           <w:noProof/>
         </w:rPr>
         <w:drawing>
-          <wp:anchor distT="0" distB="0" distL="114300" distR="114300" simplePos="0" relativeHeight="251731968" behindDoc="1" locked="0" layoutInCell="1" allowOverlap="1" wp14:anchorId="16A4D9CD" wp14:editId="1D29D14E">
+          <wp:anchor distT="0" distB="0" distL="114300" distR="114300" simplePos="0" relativeHeight="251731968" behindDoc="1" locked="0" layoutInCell="1" allowOverlap="1" wp14:anchorId="16A4D9CD" wp14:editId="35DACAF8">
             <wp:simplePos x="0" y="0"/>
             <wp:positionH relativeFrom="page">
               <wp:posOffset>5108863</wp:posOffset>

</xml_diff>

<commit_message>
upselling or bundling products could increase the average order value.
</commit_message>
<xml_diff>
--- a/Email Campaign Exective Sammary.docx
+++ b/Email Campaign Exective Sammary.docx
@@ -10415,16 +10415,16 @@
         <mc:AlternateContent>
           <mc:Choice Requires="wps">
             <w:drawing>
-              <wp:anchor distT="91440" distB="91440" distL="137160" distR="137160" simplePos="0" relativeHeight="251720704" behindDoc="0" locked="0" layoutInCell="0" allowOverlap="1" wp14:anchorId="6E5DAF78" wp14:editId="6B2322AB">
+              <wp:anchor distT="91440" distB="91440" distL="137160" distR="137160" simplePos="0" relativeHeight="251720704" behindDoc="0" locked="0" layoutInCell="0" allowOverlap="1" wp14:anchorId="6E5DAF78" wp14:editId="065C5C7B">
                 <wp:simplePos x="0" y="0"/>
                 <wp:positionH relativeFrom="margin">
-                  <wp:align>left</wp:align>
+                  <wp:posOffset>502285</wp:posOffset>
                 </wp:positionH>
                 <wp:positionV relativeFrom="margin">
-                  <wp:posOffset>6778625</wp:posOffset>
+                  <wp:posOffset>6463030</wp:posOffset>
                 </wp:positionV>
-                <wp:extent cx="461010" cy="1522095"/>
-                <wp:effectExtent l="2857" t="0" r="18098" b="18097"/>
+                <wp:extent cx="508000" cy="1522095"/>
+                <wp:effectExtent l="7302" t="0" r="13653" b="13652"/>
                 <wp:wrapSquare wrapText="bothSides"/>
                 <wp:docPr id="1634079036" name="AutoShape 2"/>
                 <wp:cNvGraphicFramePr>
@@ -10439,7 +10439,7 @@
                       <wps:spPr bwMode="auto">
                         <a:xfrm rot="5400000">
                           <a:off x="0" y="0"/>
-                          <a:ext cx="461010" cy="1522095"/>
+                          <a:ext cx="508000" cy="1522095"/>
                         </a:xfrm>
                         <a:prstGeom prst="roundRect">
                           <a:avLst>
@@ -10508,7 +10508,7 @@
           </mc:Choice>
           <mc:Fallback>
             <w:pict>
-              <v:roundrect w14:anchorId="6E5DAF78" id="_x0000_s1042" style="position:absolute;margin-left:0;margin-top:533.75pt;width:36.3pt;height:119.85pt;rotation:90;z-index:251720704;visibility:visible;mso-wrap-style:square;mso-width-percent:0;mso-height-percent:0;mso-wrap-distance-left:10.8pt;mso-wrap-distance-top:7.2pt;mso-wrap-distance-right:10.8pt;mso-wrap-distance-bottom:7.2pt;mso-position-horizontal:left;mso-position-horizontal-relative:margin;mso-position-vertical:absolute;mso-position-vertical-relative:margin;mso-width-percent:0;mso-height-percent:0;mso-width-relative:margin;mso-height-relative:margin;v-text-anchor:middle" arcsize="8541f" o:gfxdata="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" o:allowincell="f" fillcolor="white [3201]" strokecolor="#0070c0" strokeweight="2pt">
+              <v:roundrect w14:anchorId="6E5DAF78" id="_x0000_s1042" style="position:absolute;margin-left:39.55pt;margin-top:508.9pt;width:40pt;height:119.85pt;rotation:90;z-index:251720704;visibility:visible;mso-wrap-style:square;mso-width-percent:0;mso-height-percent:0;mso-wrap-distance-left:10.8pt;mso-wrap-distance-top:7.2pt;mso-wrap-distance-right:10.8pt;mso-wrap-distance-bottom:7.2pt;mso-position-horizontal:absolute;mso-position-horizontal-relative:margin;mso-position-vertical:absolute;mso-position-vertical-relative:margin;mso-width-percent:0;mso-height-percent:0;mso-width-relative:margin;mso-height-relative:margin;v-text-anchor:middle" arcsize="8541f" o:gfxdata="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" o:allowincell="f" fillcolor="white [3201]" strokecolor="#0070c0" strokeweight="2pt">
                 <v:textbox>
                   <w:txbxContent>
                     <w:p>
@@ -10550,32 +10550,33 @@
         <mc:AlternateContent>
           <mc:Choice Requires="wps">
             <w:drawing>
-              <wp:anchor distT="91440" distB="91440" distL="137160" distR="137160" simplePos="0" relativeHeight="251719680" behindDoc="1" locked="0" layoutInCell="0" allowOverlap="1" wp14:anchorId="008899D1" wp14:editId="7CE0E3B9">
+              <wp:anchor distT="91440" distB="91440" distL="137160" distR="137160" simplePos="0" relativeHeight="251719680" behindDoc="1" locked="0" layoutInCell="0" allowOverlap="1" wp14:anchorId="008899D1" wp14:editId="6BBD4E5F">
                 <wp:simplePos x="0" y="0"/>
                 <wp:positionH relativeFrom="margin">
-                  <wp:align>left</wp:align>
+                  <wp:posOffset>1564275</wp:posOffset>
                 </wp:positionH>
                 <wp:positionV relativeFrom="margin">
-                  <wp:posOffset>5796441</wp:posOffset>
+                  <wp:posOffset>5365554</wp:posOffset>
                 </wp:positionV>
-                <wp:extent cx="2858455" cy="6871970"/>
-                <wp:effectExtent l="0" t="6667" r="11747" b="11748"/>
+                <wp:extent cx="3151823" cy="7444105"/>
+                <wp:effectExtent l="6350" t="0" r="17145" b="17145"/>
                 <wp:wrapTight wrapText="bothSides">
                   <wp:wrapPolygon edited="0">
-                    <wp:start x="-50" y="20801"/>
-                    <wp:lineTo x="94" y="20861"/>
-                    <wp:lineTo x="2253" y="21579"/>
-                    <wp:lineTo x="20681" y="21579"/>
-                    <wp:lineTo x="21545" y="21399"/>
-                    <wp:lineTo x="21545" y="20861"/>
-                    <wp:lineTo x="21545" y="682"/>
-                    <wp:lineTo x="21545" y="622"/>
-                    <wp:lineTo x="20681" y="143"/>
-                    <wp:lineTo x="18521" y="23"/>
-                    <wp:lineTo x="2253" y="23"/>
-                    <wp:lineTo x="94" y="682"/>
-                    <wp:lineTo x="-50" y="741"/>
-                    <wp:lineTo x="-50" y="20801"/>
+                    <wp:start x="44" y="20845"/>
+                    <wp:lineTo x="174" y="20900"/>
+                    <wp:lineTo x="2133" y="21618"/>
+                    <wp:lineTo x="20934" y="21618"/>
+                    <wp:lineTo x="20934" y="21342"/>
+                    <wp:lineTo x="21587" y="21342"/>
+                    <wp:lineTo x="21587" y="20900"/>
+                    <wp:lineTo x="21587" y="724"/>
+                    <wp:lineTo x="21587" y="669"/>
+                    <wp:lineTo x="20934" y="227"/>
+                    <wp:lineTo x="18976" y="6"/>
+                    <wp:lineTo x="2133" y="6"/>
+                    <wp:lineTo x="174" y="724"/>
+                    <wp:lineTo x="44" y="779"/>
+                    <wp:lineTo x="44" y="20845"/>
                   </wp:wrapPolygon>
                 </wp:wrapTight>
                 <wp:docPr id="1012178014" name="AutoShape 2"/>
@@ -10591,7 +10592,7 @@
                       <wps:spPr bwMode="auto">
                         <a:xfrm rot="5400000">
                           <a:off x="0" y="0"/>
-                          <a:ext cx="2858455" cy="6871970"/>
+                          <a:ext cx="3151823" cy="7444105"/>
                         </a:xfrm>
                         <a:prstGeom prst="roundRect">
                           <a:avLst>
@@ -10624,25 +10625,49 @@
                             <w:pPr>
                               <w:rPr>
                                 <w:rFonts w:asciiTheme="majorHAnsi" w:eastAsiaTheme="majorEastAsia" w:hAnsiTheme="majorHAnsi" w:cstheme="majorBidi"/>
-                                <w:sz w:val="18"/>
-                                <w:szCs w:val="18"/>
+                                <w:sz w:val="16"/>
+                                <w:szCs w:val="16"/>
                               </w:rPr>
                             </w:pPr>
                             <w:r>
                               <w:rPr>
                                 <w:rFonts w:asciiTheme="majorHAnsi" w:eastAsiaTheme="majorEastAsia" w:hAnsiTheme="majorHAnsi" w:cstheme="majorBidi"/>
-                                <w:sz w:val="18"/>
-                                <w:szCs w:val="18"/>
-                              </w:rPr>
-                              <w:t>Customer Appreciation campaigns have the lowest unsubscribe rates. Maybe integrating Customer Appreciation elements into Newsletters could help retain subscribers and build loyalty.</w:t>
+                                <w:sz w:val="16"/>
+                                <w:szCs w:val="16"/>
+                              </w:rPr>
+                              <w:t>S</w:t>
+                            </w:r>
+                            <w:r>
+                              <w:rPr>
+                                <w:rFonts w:asciiTheme="majorHAnsi" w:eastAsiaTheme="majorEastAsia" w:hAnsiTheme="majorHAnsi" w:cstheme="majorBidi"/>
+                                <w:sz w:val="16"/>
+                                <w:szCs w:val="16"/>
+                              </w:rPr>
+                              <w:t>ince Flash Sales</w:t>
+                            </w:r>
+                            <w:r>
+                              <w:rPr>
+                                <w:rFonts w:asciiTheme="majorHAnsi" w:eastAsiaTheme="majorEastAsia" w:hAnsiTheme="majorHAnsi" w:cstheme="majorBidi"/>
+                                <w:sz w:val="16"/>
+                                <w:szCs w:val="16"/>
+                              </w:rPr>
+                              <w:t xml:space="preserve"> </w:t>
+                            </w:r>
+                            <w:r>
+                              <w:rPr>
+                                <w:rFonts w:asciiTheme="majorHAnsi" w:eastAsiaTheme="majorEastAsia" w:hAnsiTheme="majorHAnsi" w:cstheme="majorBidi"/>
+                                <w:sz w:val="16"/>
+                                <w:szCs w:val="16"/>
+                              </w:rPr>
+                              <w:t>have high conversion rates but maybe lower revenue per conversion, upselling or bundling products could increase the average order value.</w:t>
                             </w:r>
                           </w:p>
                           <w:p>
                             <w:pPr>
                               <w:rPr>
                                 <w:rFonts w:asciiTheme="majorHAnsi" w:eastAsiaTheme="majorEastAsia" w:hAnsiTheme="majorHAnsi" w:cstheme="majorBidi"/>
-                                <w:sz w:val="18"/>
-                                <w:szCs w:val="18"/>
+                                <w:sz w:val="16"/>
+                                <w:szCs w:val="16"/>
                               </w:rPr>
                             </w:pPr>
                           </w:p>
@@ -10650,43 +10675,25 @@
                             <w:pPr>
                               <w:rPr>
                                 <w:rFonts w:asciiTheme="majorHAnsi" w:eastAsiaTheme="majorEastAsia" w:hAnsiTheme="majorHAnsi" w:cstheme="majorBidi"/>
-                                <w:sz w:val="18"/>
-                                <w:szCs w:val="18"/>
+                                <w:sz w:val="16"/>
+                                <w:szCs w:val="16"/>
                               </w:rPr>
                             </w:pPr>
                             <w:r>
                               <w:rPr>
                                 <w:rFonts w:asciiTheme="majorHAnsi" w:eastAsiaTheme="majorEastAsia" w:hAnsiTheme="majorHAnsi" w:cstheme="majorBidi"/>
-                                <w:sz w:val="18"/>
-                                <w:szCs w:val="18"/>
-                              </w:rPr>
-                              <w:t>The lack of correlation between open and CTR suggests that subject lines may be successful at achieving opens but the body of the email is not sufficient to inspire clicks.</w:t>
+                                <w:sz w:val="16"/>
+                                <w:szCs w:val="16"/>
+                              </w:rPr>
+                              <w:t>Customer Appreciation campaigns have the lowest unsubscribe rates. Maybe integrating Customer Appreciation elements into Newsletters could help retain subscribers and build loyalty.</w:t>
                             </w:r>
                           </w:p>
                           <w:p>
                             <w:pPr>
                               <w:rPr>
                                 <w:rFonts w:asciiTheme="majorHAnsi" w:eastAsiaTheme="majorEastAsia" w:hAnsiTheme="majorHAnsi" w:cstheme="majorBidi"/>
-                                <w:sz w:val="18"/>
-                                <w:szCs w:val="18"/>
-                              </w:rPr>
-                            </w:pPr>
-                            <w:r>
-                              <w:rPr>
-                                <w:rFonts w:asciiTheme="majorHAnsi" w:eastAsiaTheme="majorEastAsia" w:hAnsiTheme="majorHAnsi" w:cstheme="majorBidi"/>
-                                <w:sz w:val="18"/>
-                                <w:szCs w:val="18"/>
-                              </w:rPr>
-                              <w:t>Maybe the CTAs are not quality or the content is irrelevant upon opening.</w:t>
-                            </w:r>
-                          </w:p>
-                          <w:p>
-                            <w:pPr>
-                              <w:rPr>
-                                <w:rFonts w:asciiTheme="majorHAnsi" w:eastAsiaTheme="majorEastAsia" w:hAnsiTheme="majorHAnsi" w:cstheme="majorBidi"/>
-                                <w:sz w:val="18"/>
-                                <w:szCs w:val="18"/>
-                                <w:lang w:val="en-US"/>
+                                <w:sz w:val="16"/>
+                                <w:szCs w:val="16"/>
                               </w:rPr>
                             </w:pPr>
                           </w:p>
@@ -10694,26 +10701,42 @@
                             <w:pPr>
                               <w:rPr>
                                 <w:rFonts w:asciiTheme="majorHAnsi" w:eastAsiaTheme="majorEastAsia" w:hAnsiTheme="majorHAnsi" w:cstheme="majorBidi"/>
-                                <w:sz w:val="18"/>
-                                <w:szCs w:val="18"/>
-                                <w:lang w:val="en-US"/>
+                                <w:sz w:val="16"/>
+                                <w:szCs w:val="16"/>
                               </w:rPr>
                             </w:pPr>
                             <w:r>
                               <w:rPr>
                                 <w:rFonts w:asciiTheme="majorHAnsi" w:eastAsiaTheme="majorEastAsia" w:hAnsiTheme="majorHAnsi" w:cstheme="majorBidi"/>
-                                <w:sz w:val="18"/>
-                                <w:szCs w:val="18"/>
-                              </w:rPr>
-                              <w:t>Possible angles to consider: customer lifetime value, average order value, segmentation, personalization, and timing.</w:t>
+                                <w:sz w:val="16"/>
+                                <w:szCs w:val="16"/>
+                              </w:rPr>
+                              <w:t>The lack of correlation between open and CTR suggests that subject lines may be successful at achieving opens but the body of the email is not sufficient to inspire clicks.</w:t>
                             </w:r>
                           </w:p>
                           <w:p>
                             <w:pPr>
                               <w:rPr>
                                 <w:rFonts w:asciiTheme="majorHAnsi" w:eastAsiaTheme="majorEastAsia" w:hAnsiTheme="majorHAnsi" w:cstheme="majorBidi"/>
-                                <w:sz w:val="18"/>
-                                <w:szCs w:val="18"/>
+                                <w:sz w:val="16"/>
+                                <w:szCs w:val="16"/>
+                              </w:rPr>
+                            </w:pPr>
+                            <w:r>
+                              <w:rPr>
+                                <w:rFonts w:asciiTheme="majorHAnsi" w:eastAsiaTheme="majorEastAsia" w:hAnsiTheme="majorHAnsi" w:cstheme="majorBidi"/>
+                                <w:sz w:val="16"/>
+                                <w:szCs w:val="16"/>
+                              </w:rPr>
+                              <w:t>Maybe the CTAs are not quality or the content is irrelevant upon opening.</w:t>
+                            </w:r>
+                          </w:p>
+                          <w:p>
+                            <w:pPr>
+                              <w:rPr>
+                                <w:rFonts w:asciiTheme="majorHAnsi" w:eastAsiaTheme="majorEastAsia" w:hAnsiTheme="majorHAnsi" w:cstheme="majorBidi"/>
+                                <w:sz w:val="16"/>
+                                <w:szCs w:val="16"/>
                                 <w:lang w:val="en-US"/>
                               </w:rPr>
                             </w:pPr>
@@ -10722,84 +10745,26 @@
                             <w:pPr>
                               <w:rPr>
                                 <w:rFonts w:asciiTheme="majorHAnsi" w:eastAsiaTheme="majorEastAsia" w:hAnsiTheme="majorHAnsi" w:cstheme="majorBidi"/>
-                                <w:b/>
-                                <w:bCs/>
-                                <w:sz w:val="18"/>
-                                <w:szCs w:val="18"/>
+                                <w:sz w:val="16"/>
+                                <w:szCs w:val="16"/>
+                                <w:lang w:val="en-US"/>
                               </w:rPr>
                             </w:pPr>
                             <w:r>
                               <w:rPr>
                                 <w:rFonts w:asciiTheme="majorHAnsi" w:eastAsiaTheme="majorEastAsia" w:hAnsiTheme="majorHAnsi" w:cstheme="majorBidi"/>
-                                <w:sz w:val="18"/>
-                                <w:szCs w:val="18"/>
-                              </w:rPr>
-                              <w:t>As conversion rates aren't a direct indicator of revenue, perhaps price points or</w:t>
-                            </w:r>
-                            <w:r>
-                              <w:rPr>
-                                <w:rFonts w:asciiTheme="majorHAnsi" w:eastAsiaTheme="majorEastAsia" w:hAnsiTheme="majorHAnsi" w:cstheme="majorBidi"/>
-                                <w:sz w:val="18"/>
-                                <w:szCs w:val="18"/>
-                              </w:rPr>
-                              <w:t xml:space="preserve"> </w:t>
-                            </w:r>
-                            <w:r>
-                              <w:rPr>
-                                <w:rFonts w:asciiTheme="majorHAnsi" w:eastAsiaTheme="majorEastAsia" w:hAnsiTheme="majorHAnsi" w:cstheme="majorBidi"/>
-                                <w:sz w:val="18"/>
-                                <w:szCs w:val="18"/>
-                              </w:rPr>
-                              <w:t>product categories</w:t>
-                            </w:r>
-                            <w:r>
-                              <w:rPr>
-                                <w:rFonts w:asciiTheme="majorHAnsi" w:eastAsiaTheme="majorEastAsia" w:hAnsiTheme="majorHAnsi" w:cstheme="majorBidi"/>
-                                <w:sz w:val="18"/>
-                                <w:szCs w:val="18"/>
-                              </w:rPr>
-                              <w:br/>
-                            </w:r>
-                            <w:r>
-                              <w:rPr>
-                                <w:rFonts w:asciiTheme="majorHAnsi" w:eastAsiaTheme="majorEastAsia" w:hAnsiTheme="majorHAnsi" w:cstheme="majorBidi"/>
-                                <w:sz w:val="18"/>
-                                <w:szCs w:val="18"/>
-                              </w:rPr>
-                              <w:t>within successful conversion campaigns aren't most profitable</w:t>
-                            </w:r>
-                            <w:r>
-                              <w:rPr>
-                                <w:rFonts w:asciiTheme="majorHAnsi" w:eastAsiaTheme="majorEastAsia" w:hAnsiTheme="majorHAnsi" w:cstheme="majorBidi"/>
-                                <w:sz w:val="18"/>
-                                <w:szCs w:val="18"/>
-                              </w:rPr>
-                              <w:t xml:space="preserve"> </w:t>
-                            </w:r>
-                            <w:r>
-                              <w:rPr>
-                                <w:rFonts w:asciiTheme="majorHAnsi" w:eastAsiaTheme="majorEastAsia" w:hAnsiTheme="majorHAnsi" w:cstheme="majorBidi"/>
-                                <w:sz w:val="18"/>
-                                <w:szCs w:val="18"/>
-                              </w:rPr>
-                              <w:br/>
-                              <w:t>,or m</w:t>
-                            </w:r>
-                            <w:r>
-                              <w:rPr>
-                                <w:rFonts w:asciiTheme="majorHAnsi" w:eastAsiaTheme="majorEastAsia" w:hAnsiTheme="majorHAnsi" w:cstheme="majorBidi"/>
-                                <w:sz w:val="18"/>
-                                <w:szCs w:val="18"/>
-                              </w:rPr>
-                              <w:t>aybe because the products sold in high-conversion campaigns are lower-priced? That could be a point to address.</w:t>
+                                <w:sz w:val="16"/>
+                                <w:szCs w:val="16"/>
+                              </w:rPr>
+                              <w:t>Possible angles to consider: customer lifetime value, average order value, segmentation, personalization, and timing.</w:t>
                             </w:r>
                           </w:p>
                           <w:p>
                             <w:pPr>
                               <w:rPr>
                                 <w:rFonts w:asciiTheme="majorHAnsi" w:eastAsiaTheme="majorEastAsia" w:hAnsiTheme="majorHAnsi" w:cstheme="majorBidi"/>
-                                <w:sz w:val="18"/>
-                                <w:szCs w:val="18"/>
+                                <w:sz w:val="16"/>
+                                <w:szCs w:val="16"/>
                                 <w:lang w:val="en-US"/>
                               </w:rPr>
                             </w:pPr>
@@ -10808,25 +10773,93 @@
                             <w:pPr>
                               <w:rPr>
                                 <w:rFonts w:asciiTheme="majorHAnsi" w:eastAsiaTheme="majorEastAsia" w:hAnsiTheme="majorHAnsi" w:cstheme="majorBidi"/>
-                                <w:sz w:val="18"/>
-                                <w:szCs w:val="18"/>
+                                <w:sz w:val="16"/>
+                                <w:szCs w:val="16"/>
                               </w:rPr>
                             </w:pPr>
                             <w:r>
                               <w:rPr>
                                 <w:rFonts w:asciiTheme="majorHAnsi" w:eastAsiaTheme="majorEastAsia" w:hAnsiTheme="majorHAnsi" w:cstheme="majorBidi"/>
-                                <w:sz w:val="18"/>
-                                <w:szCs w:val="18"/>
-                              </w:rPr>
-                              <w:t>Encouraging upselling or cross-selling can help. For high unsubscribe campaigns like Holiday Discounts, reducing frequency or targeting more narrowly may help with retention.</w:t>
+                                <w:sz w:val="16"/>
+                                <w:szCs w:val="16"/>
+                              </w:rPr>
+                              <w:t>As conversion rates aren't a direct indicator of revenue, perhaps price points or</w:t>
+                            </w:r>
+                            <w:r>
+                              <w:rPr>
+                                <w:rFonts w:asciiTheme="majorHAnsi" w:eastAsiaTheme="majorEastAsia" w:hAnsiTheme="majorHAnsi" w:cstheme="majorBidi"/>
+                                <w:sz w:val="16"/>
+                                <w:szCs w:val="16"/>
+                              </w:rPr>
+                              <w:t xml:space="preserve"> </w:t>
+                            </w:r>
+                            <w:r>
+                              <w:rPr>
+                                <w:rFonts w:asciiTheme="majorHAnsi" w:eastAsiaTheme="majorEastAsia" w:hAnsiTheme="majorHAnsi" w:cstheme="majorBidi"/>
+                                <w:sz w:val="16"/>
+                                <w:szCs w:val="16"/>
+                              </w:rPr>
+                              <w:t>product categories</w:t>
+                            </w:r>
+                            <w:r>
+                              <w:rPr>
+                                <w:rFonts w:asciiTheme="majorHAnsi" w:eastAsiaTheme="majorEastAsia" w:hAnsiTheme="majorHAnsi" w:cstheme="majorBidi"/>
+                                <w:sz w:val="16"/>
+                                <w:szCs w:val="16"/>
+                              </w:rPr>
+                              <w:br/>
+                            </w:r>
+                            <w:r>
+                              <w:rPr>
+                                <w:rFonts w:asciiTheme="majorHAnsi" w:eastAsiaTheme="majorEastAsia" w:hAnsiTheme="majorHAnsi" w:cstheme="majorBidi"/>
+                                <w:sz w:val="16"/>
+                                <w:szCs w:val="16"/>
+                              </w:rPr>
+                              <w:t>within successful conversion campaigns aren't most profitable</w:t>
+                            </w:r>
+                            <w:r>
+                              <w:rPr>
+                                <w:rFonts w:asciiTheme="majorHAnsi" w:eastAsiaTheme="majorEastAsia" w:hAnsiTheme="majorHAnsi" w:cstheme="majorBidi"/>
+                                <w:sz w:val="16"/>
+                                <w:szCs w:val="16"/>
+                              </w:rPr>
+                              <w:t xml:space="preserve"> ,or m</w:t>
+                            </w:r>
+                            <w:r>
+                              <w:rPr>
+                                <w:rFonts w:asciiTheme="majorHAnsi" w:eastAsiaTheme="majorEastAsia" w:hAnsiTheme="majorHAnsi" w:cstheme="majorBidi"/>
+                                <w:sz w:val="16"/>
+                                <w:szCs w:val="16"/>
+                              </w:rPr>
+                              <w:t xml:space="preserve">aybe because the products sold in high-conversion campaigns are lower-priced? </w:t>
                             </w:r>
                           </w:p>
                           <w:p>
                             <w:pPr>
                               <w:rPr>
                                 <w:rFonts w:asciiTheme="majorHAnsi" w:eastAsiaTheme="majorEastAsia" w:hAnsiTheme="majorHAnsi" w:cstheme="majorBidi"/>
-                                <w:sz w:val="18"/>
-                                <w:szCs w:val="18"/>
+                                <w:b/>
+                                <w:bCs/>
+                                <w:sz w:val="16"/>
+                                <w:szCs w:val="16"/>
+                              </w:rPr>
+                            </w:pPr>
+                            <w:r>
+                              <w:rPr>
+                                <w:rFonts w:asciiTheme="majorHAnsi" w:eastAsiaTheme="majorEastAsia" w:hAnsiTheme="majorHAnsi" w:cstheme="majorBidi"/>
+                                <w:sz w:val="16"/>
+                                <w:szCs w:val="16"/>
+                              </w:rPr>
+                              <w:t>That could be a point to address.</w:t>
+                            </w:r>
+                          </w:p>
+                          <w:p>
+                            <w:pPr>
+                              <w:rPr>
+                                <w:rFonts w:asciiTheme="majorHAnsi" w:eastAsiaTheme="majorEastAsia" w:hAnsiTheme="majorHAnsi" w:cstheme="majorBidi"/>
+                                <w:sz w:val="16"/>
+                                <w:szCs w:val="16"/>
+                                <w:lang w:val="en-US"/>
                               </w:rPr>
                             </w:pPr>
                           </w:p>
@@ -10834,53 +10867,84 @@
                             <w:pPr>
                               <w:rPr>
                                 <w:rFonts w:asciiTheme="majorHAnsi" w:eastAsiaTheme="majorEastAsia" w:hAnsiTheme="majorHAnsi" w:cstheme="majorBidi"/>
-                                <w:sz w:val="18"/>
-                                <w:szCs w:val="18"/>
+                                <w:sz w:val="16"/>
+                                <w:szCs w:val="16"/>
                               </w:rPr>
                             </w:pPr>
                             <w:r>
                               <w:rPr>
                                 <w:rFonts w:asciiTheme="majorHAnsi" w:eastAsiaTheme="majorEastAsia" w:hAnsiTheme="majorHAnsi" w:cstheme="majorBidi"/>
-                                <w:sz w:val="18"/>
-                                <w:szCs w:val="18"/>
-                              </w:rPr>
-                              <w:t xml:space="preserve">For Exclusive Offers, which have low revenue, </w:t>
-                            </w:r>
-                            <w:r>
-                              <w:rPr>
-                                <w:rFonts w:asciiTheme="majorHAnsi" w:eastAsiaTheme="majorEastAsia" w:hAnsiTheme="majorHAnsi" w:cstheme="majorBidi"/>
-                                <w:sz w:val="18"/>
-                                <w:szCs w:val="18"/>
-                              </w:rPr>
-                              <w:t>perhaps the offers aren't perceived as being of great value.</w:t>
-                            </w:r>
-                            <w:r>
-                              <w:rPr>
-                                <w:rFonts w:asciiTheme="majorHAnsi" w:eastAsiaTheme="majorEastAsia" w:hAnsiTheme="majorHAnsi" w:cstheme="majorBidi"/>
-                                <w:sz w:val="18"/>
-                                <w:szCs w:val="18"/>
-                              </w:rPr>
-                              <w:br/>
-                              <w:t>exclusivity or combining with limited-time offers could increase their effectiveness.</w:t>
+                                <w:sz w:val="16"/>
+                                <w:szCs w:val="16"/>
+                              </w:rPr>
+                              <w:t xml:space="preserve">Encouraging upselling or cross-selling can help. For high unsubscribe campaigns like Holiday Discounts, </w:t>
+                            </w:r>
+                            <w:r>
+                              <w:rPr>
+                                <w:rFonts w:asciiTheme="majorHAnsi" w:eastAsiaTheme="majorEastAsia" w:hAnsiTheme="majorHAnsi" w:cstheme="majorBidi"/>
+                                <w:sz w:val="16"/>
+                                <w:szCs w:val="16"/>
+                              </w:rPr>
+                              <w:t>making them more exclusive (e.g., VIP access) could mitigate unsubscribes while still driving sales</w:t>
+                            </w:r>
+                            <w:r>
+                              <w:rPr>
+                                <w:rFonts w:asciiTheme="majorHAnsi" w:eastAsiaTheme="majorEastAsia" w:hAnsiTheme="majorHAnsi" w:cstheme="majorBidi"/>
+                                <w:sz w:val="16"/>
+                                <w:szCs w:val="16"/>
+                              </w:rPr>
+                              <w:t xml:space="preserve"> </w:t>
+                            </w:r>
+                            <w:r>
+                              <w:rPr>
+                                <w:rFonts w:asciiTheme="majorHAnsi" w:eastAsiaTheme="majorEastAsia" w:hAnsiTheme="majorHAnsi" w:cstheme="majorBidi"/>
+                                <w:sz w:val="16"/>
+                                <w:szCs w:val="16"/>
+                              </w:rPr>
+                              <w:t>may help with retention.</w:t>
                             </w:r>
                           </w:p>
                           <w:p>
                             <w:pPr>
                               <w:rPr>
                                 <w:rFonts w:asciiTheme="majorHAnsi" w:eastAsiaTheme="majorEastAsia" w:hAnsiTheme="majorHAnsi" w:cstheme="majorBidi"/>
-                                <w:sz w:val="18"/>
-                                <w:szCs w:val="18"/>
-                                <w:lang w:val="en-US"/>
+                                <w:sz w:val="16"/>
+                                <w:szCs w:val="16"/>
                               </w:rPr>
                             </w:pPr>
-                            <w:r>
-                              <w:rPr>
-                                <w:rFonts w:asciiTheme="majorHAnsi" w:eastAsiaTheme="majorEastAsia" w:hAnsiTheme="majorHAnsi" w:cstheme="majorBidi"/>
-                                <w:sz w:val="18"/>
-                                <w:szCs w:val="18"/>
-                                <w:lang w:val="en-US"/>
+                          </w:p>
+                          <w:p>
+                            <w:pPr>
+                              <w:rPr>
+                                <w:rFonts w:asciiTheme="majorHAnsi" w:eastAsiaTheme="majorEastAsia" w:hAnsiTheme="majorHAnsi" w:cstheme="majorBidi"/>
+                                <w:sz w:val="16"/>
+                                <w:szCs w:val="16"/>
+                              </w:rPr>
+                            </w:pPr>
+                            <w:r>
+                              <w:rPr>
+                                <w:rFonts w:asciiTheme="majorHAnsi" w:eastAsiaTheme="majorEastAsia" w:hAnsiTheme="majorHAnsi" w:cstheme="majorBidi"/>
+                                <w:sz w:val="16"/>
+                                <w:szCs w:val="16"/>
+                              </w:rPr>
+                              <w:t xml:space="preserve">For Exclusive Offers, which have low revenue, </w:t>
+                            </w:r>
+                            <w:r>
+                              <w:rPr>
+                                <w:rFonts w:asciiTheme="majorHAnsi" w:eastAsiaTheme="majorEastAsia" w:hAnsiTheme="majorHAnsi" w:cstheme="majorBidi"/>
+                                <w:sz w:val="16"/>
+                                <w:szCs w:val="16"/>
+                              </w:rPr>
+                              <w:t>perhaps the offers aren't perceived as being of great value.</w:t>
+                            </w:r>
+                            <w:r>
+                              <w:rPr>
+                                <w:rFonts w:asciiTheme="majorHAnsi" w:eastAsiaTheme="majorEastAsia" w:hAnsiTheme="majorHAnsi" w:cstheme="majorBidi"/>
+                                <w:sz w:val="16"/>
+                                <w:szCs w:val="16"/>
                               </w:rPr>
                               <w:br/>
+                              <w:t>exclusivity or combining with limited-time offers could increase their effectiveness.</w:t>
                             </w:r>
                           </w:p>
                         </w:txbxContent>
@@ -10902,32 +10966,56 @@
           </mc:Choice>
           <mc:Fallback>
             <w:pict>
-              <v:roundrect w14:anchorId="008899D1" id="_x0000_s1043" style="position:absolute;margin-left:0;margin-top:456.4pt;width:225.1pt;height:541.1pt;rotation:90;z-index:-251596800;visibility:visible;mso-wrap-style:square;mso-width-percent:0;mso-height-percent:0;mso-wrap-distance-left:10.8pt;mso-wrap-distance-top:7.2pt;mso-wrap-distance-right:10.8pt;mso-wrap-distance-bottom:7.2pt;mso-position-horizontal:left;mso-position-horizontal-relative:margin;mso-position-vertical:absolute;mso-position-vertical-relative:margin;mso-width-percent:0;mso-height-percent:0;mso-width-relative:margin;mso-height-relative:margin;v-text-anchor:middle" arcsize="8541f" o:gfxdata="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" o:allowincell="f" fillcolor="white [3201]" strokecolor="#0070c0" strokeweight="2pt">
+              <v:roundrect w14:anchorId="008899D1" id="_x0000_s1043" style="position:absolute;margin-left:123.15pt;margin-top:422.5pt;width:248.2pt;height:586.15pt;rotation:90;z-index:-251596800;visibility:visible;mso-wrap-style:square;mso-width-percent:0;mso-height-percent:0;mso-wrap-distance-left:10.8pt;mso-wrap-distance-top:7.2pt;mso-wrap-distance-right:10.8pt;mso-wrap-distance-bottom:7.2pt;mso-position-horizontal:absolute;mso-position-horizontal-relative:margin;mso-position-vertical:absolute;mso-position-vertical-relative:margin;mso-width-percent:0;mso-height-percent:0;mso-width-relative:margin;mso-height-relative:margin;v-text-anchor:middle" arcsize="8541f" o:gfxdata="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" o:allowincell="f" fillcolor="white [3201]" strokecolor="#0070c0" strokeweight="2pt">
                 <v:textbox>
                   <w:txbxContent>
                     <w:p>
                       <w:pPr>
                         <w:rPr>
                           <w:rFonts w:asciiTheme="majorHAnsi" w:eastAsiaTheme="majorEastAsia" w:hAnsiTheme="majorHAnsi" w:cstheme="majorBidi"/>
-                          <w:sz w:val="18"/>
-                          <w:szCs w:val="18"/>
+                          <w:sz w:val="16"/>
+                          <w:szCs w:val="16"/>
                         </w:rPr>
                       </w:pPr>
                       <w:r>
                         <w:rPr>
                           <w:rFonts w:asciiTheme="majorHAnsi" w:eastAsiaTheme="majorEastAsia" w:hAnsiTheme="majorHAnsi" w:cstheme="majorBidi"/>
-                          <w:sz w:val="18"/>
-                          <w:szCs w:val="18"/>
-                        </w:rPr>
-                        <w:t>Customer Appreciation campaigns have the lowest unsubscribe rates. Maybe integrating Customer Appreciation elements into Newsletters could help retain subscribers and build loyalty.</w:t>
+                          <w:sz w:val="16"/>
+                          <w:szCs w:val="16"/>
+                        </w:rPr>
+                        <w:t>S</w:t>
+                      </w:r>
+                      <w:r>
+                        <w:rPr>
+                          <w:rFonts w:asciiTheme="majorHAnsi" w:eastAsiaTheme="majorEastAsia" w:hAnsiTheme="majorHAnsi" w:cstheme="majorBidi"/>
+                          <w:sz w:val="16"/>
+                          <w:szCs w:val="16"/>
+                        </w:rPr>
+                        <w:t>ince Flash Sales</w:t>
+                      </w:r>
+                      <w:r>
+                        <w:rPr>
+                          <w:rFonts w:asciiTheme="majorHAnsi" w:eastAsiaTheme="majorEastAsia" w:hAnsiTheme="majorHAnsi" w:cstheme="majorBidi"/>
+                          <w:sz w:val="16"/>
+                          <w:szCs w:val="16"/>
+                        </w:rPr>
+                        <w:t xml:space="preserve"> </w:t>
+                      </w:r>
+                      <w:r>
+                        <w:rPr>
+                          <w:rFonts w:asciiTheme="majorHAnsi" w:eastAsiaTheme="majorEastAsia" w:hAnsiTheme="majorHAnsi" w:cstheme="majorBidi"/>
+                          <w:sz w:val="16"/>
+                          <w:szCs w:val="16"/>
+                        </w:rPr>
+                        <w:t>have high conversion rates but maybe lower revenue per conversion, upselling or bundling products could increase the average order value.</w:t>
                       </w:r>
                     </w:p>
                     <w:p>
                       <w:pPr>
                         <w:rPr>
                           <w:rFonts w:asciiTheme="majorHAnsi" w:eastAsiaTheme="majorEastAsia" w:hAnsiTheme="majorHAnsi" w:cstheme="majorBidi"/>
-                          <w:sz w:val="18"/>
-                          <w:szCs w:val="18"/>
+                          <w:sz w:val="16"/>
+                          <w:szCs w:val="16"/>
                         </w:rPr>
                       </w:pPr>
                     </w:p>
@@ -10935,43 +11023,25 @@
                       <w:pPr>
                         <w:rPr>
                           <w:rFonts w:asciiTheme="majorHAnsi" w:eastAsiaTheme="majorEastAsia" w:hAnsiTheme="majorHAnsi" w:cstheme="majorBidi"/>
-                          <w:sz w:val="18"/>
-                          <w:szCs w:val="18"/>
+                          <w:sz w:val="16"/>
+                          <w:szCs w:val="16"/>
                         </w:rPr>
                       </w:pPr>
                       <w:r>
                         <w:rPr>
                           <w:rFonts w:asciiTheme="majorHAnsi" w:eastAsiaTheme="majorEastAsia" w:hAnsiTheme="majorHAnsi" w:cstheme="majorBidi"/>
-                          <w:sz w:val="18"/>
-                          <w:szCs w:val="18"/>
-                        </w:rPr>
-                        <w:t>The lack of correlation between open and CTR suggests that subject lines may be successful at achieving opens but the body of the email is not sufficient to inspire clicks.</w:t>
+                          <w:sz w:val="16"/>
+                          <w:szCs w:val="16"/>
+                        </w:rPr>
+                        <w:t>Customer Appreciation campaigns have the lowest unsubscribe rates. Maybe integrating Customer Appreciation elements into Newsletters could help retain subscribers and build loyalty.</w:t>
                       </w:r>
                     </w:p>
                     <w:p>
                       <w:pPr>
                         <w:rPr>
                           <w:rFonts w:asciiTheme="majorHAnsi" w:eastAsiaTheme="majorEastAsia" w:hAnsiTheme="majorHAnsi" w:cstheme="majorBidi"/>
-                          <w:sz w:val="18"/>
-                          <w:szCs w:val="18"/>
-                        </w:rPr>
-                      </w:pPr>
-                      <w:r>
-                        <w:rPr>
-                          <w:rFonts w:asciiTheme="majorHAnsi" w:eastAsiaTheme="majorEastAsia" w:hAnsiTheme="majorHAnsi" w:cstheme="majorBidi"/>
-                          <w:sz w:val="18"/>
-                          <w:szCs w:val="18"/>
-                        </w:rPr>
-                        <w:t>Maybe the CTAs are not quality or the content is irrelevant upon opening.</w:t>
-                      </w:r>
-                    </w:p>
-                    <w:p>
-                      <w:pPr>
-                        <w:rPr>
-                          <w:rFonts w:asciiTheme="majorHAnsi" w:eastAsiaTheme="majorEastAsia" w:hAnsiTheme="majorHAnsi" w:cstheme="majorBidi"/>
-                          <w:sz w:val="18"/>
-                          <w:szCs w:val="18"/>
-                          <w:lang w:val="en-US"/>
+                          <w:sz w:val="16"/>
+                          <w:szCs w:val="16"/>
                         </w:rPr>
                       </w:pPr>
                     </w:p>
@@ -10979,26 +11049,42 @@
                       <w:pPr>
                         <w:rPr>
                           <w:rFonts w:asciiTheme="majorHAnsi" w:eastAsiaTheme="majorEastAsia" w:hAnsiTheme="majorHAnsi" w:cstheme="majorBidi"/>
-                          <w:sz w:val="18"/>
-                          <w:szCs w:val="18"/>
-                          <w:lang w:val="en-US"/>
+                          <w:sz w:val="16"/>
+                          <w:szCs w:val="16"/>
                         </w:rPr>
                       </w:pPr>
                       <w:r>
                         <w:rPr>
                           <w:rFonts w:asciiTheme="majorHAnsi" w:eastAsiaTheme="majorEastAsia" w:hAnsiTheme="majorHAnsi" w:cstheme="majorBidi"/>
-                          <w:sz w:val="18"/>
-                          <w:szCs w:val="18"/>
-                        </w:rPr>
-                        <w:t>Possible angles to consider: customer lifetime value, average order value, segmentation, personalization, and timing.</w:t>
+                          <w:sz w:val="16"/>
+                          <w:szCs w:val="16"/>
+                        </w:rPr>
+                        <w:t>The lack of correlation between open and CTR suggests that subject lines may be successful at achieving opens but the body of the email is not sufficient to inspire clicks.</w:t>
                       </w:r>
                     </w:p>
                     <w:p>
                       <w:pPr>
                         <w:rPr>
                           <w:rFonts w:asciiTheme="majorHAnsi" w:eastAsiaTheme="majorEastAsia" w:hAnsiTheme="majorHAnsi" w:cstheme="majorBidi"/>
-                          <w:sz w:val="18"/>
-                          <w:szCs w:val="18"/>
+                          <w:sz w:val="16"/>
+                          <w:szCs w:val="16"/>
+                        </w:rPr>
+                      </w:pPr>
+                      <w:r>
+                        <w:rPr>
+                          <w:rFonts w:asciiTheme="majorHAnsi" w:eastAsiaTheme="majorEastAsia" w:hAnsiTheme="majorHAnsi" w:cstheme="majorBidi"/>
+                          <w:sz w:val="16"/>
+                          <w:szCs w:val="16"/>
+                        </w:rPr>
+                        <w:t>Maybe the CTAs are not quality or the content is irrelevant upon opening.</w:t>
+                      </w:r>
+                    </w:p>
+                    <w:p>
+                      <w:pPr>
+                        <w:rPr>
+                          <w:rFonts w:asciiTheme="majorHAnsi" w:eastAsiaTheme="majorEastAsia" w:hAnsiTheme="majorHAnsi" w:cstheme="majorBidi"/>
+                          <w:sz w:val="16"/>
+                          <w:szCs w:val="16"/>
                           <w:lang w:val="en-US"/>
                         </w:rPr>
                       </w:pPr>
@@ -11007,84 +11093,26 @@
                       <w:pPr>
                         <w:rPr>
                           <w:rFonts w:asciiTheme="majorHAnsi" w:eastAsiaTheme="majorEastAsia" w:hAnsiTheme="majorHAnsi" w:cstheme="majorBidi"/>
-                          <w:b/>
-                          <w:bCs/>
-                          <w:sz w:val="18"/>
-                          <w:szCs w:val="18"/>
+                          <w:sz w:val="16"/>
+                          <w:szCs w:val="16"/>
+                          <w:lang w:val="en-US"/>
                         </w:rPr>
                       </w:pPr>
                       <w:r>
                         <w:rPr>
                           <w:rFonts w:asciiTheme="majorHAnsi" w:eastAsiaTheme="majorEastAsia" w:hAnsiTheme="majorHAnsi" w:cstheme="majorBidi"/>
-                          <w:sz w:val="18"/>
-                          <w:szCs w:val="18"/>
-                        </w:rPr>
-                        <w:t>As conversion rates aren't a direct indicator of revenue, perhaps price points or</w:t>
-                      </w:r>
-                      <w:r>
-                        <w:rPr>
-                          <w:rFonts w:asciiTheme="majorHAnsi" w:eastAsiaTheme="majorEastAsia" w:hAnsiTheme="majorHAnsi" w:cstheme="majorBidi"/>
-                          <w:sz w:val="18"/>
-                          <w:szCs w:val="18"/>
-                        </w:rPr>
-                        <w:t xml:space="preserve"> </w:t>
-                      </w:r>
-                      <w:r>
-                        <w:rPr>
-                          <w:rFonts w:asciiTheme="majorHAnsi" w:eastAsiaTheme="majorEastAsia" w:hAnsiTheme="majorHAnsi" w:cstheme="majorBidi"/>
-                          <w:sz w:val="18"/>
-                          <w:szCs w:val="18"/>
-                        </w:rPr>
-                        <w:t>product categories</w:t>
-                      </w:r>
-                      <w:r>
-                        <w:rPr>
-                          <w:rFonts w:asciiTheme="majorHAnsi" w:eastAsiaTheme="majorEastAsia" w:hAnsiTheme="majorHAnsi" w:cstheme="majorBidi"/>
-                          <w:sz w:val="18"/>
-                          <w:szCs w:val="18"/>
-                        </w:rPr>
-                        <w:br/>
-                      </w:r>
-                      <w:r>
-                        <w:rPr>
-                          <w:rFonts w:asciiTheme="majorHAnsi" w:eastAsiaTheme="majorEastAsia" w:hAnsiTheme="majorHAnsi" w:cstheme="majorBidi"/>
-                          <w:sz w:val="18"/>
-                          <w:szCs w:val="18"/>
-                        </w:rPr>
-                        <w:t>within successful conversion campaigns aren't most profitable</w:t>
-                      </w:r>
-                      <w:r>
-                        <w:rPr>
-                          <w:rFonts w:asciiTheme="majorHAnsi" w:eastAsiaTheme="majorEastAsia" w:hAnsiTheme="majorHAnsi" w:cstheme="majorBidi"/>
-                          <w:sz w:val="18"/>
-                          <w:szCs w:val="18"/>
-                        </w:rPr>
-                        <w:t xml:space="preserve"> </w:t>
-                      </w:r>
-                      <w:r>
-                        <w:rPr>
-                          <w:rFonts w:asciiTheme="majorHAnsi" w:eastAsiaTheme="majorEastAsia" w:hAnsiTheme="majorHAnsi" w:cstheme="majorBidi"/>
-                          <w:sz w:val="18"/>
-                          <w:szCs w:val="18"/>
-                        </w:rPr>
-                        <w:br/>
-                        <w:t>,or m</w:t>
-                      </w:r>
-                      <w:r>
-                        <w:rPr>
-                          <w:rFonts w:asciiTheme="majorHAnsi" w:eastAsiaTheme="majorEastAsia" w:hAnsiTheme="majorHAnsi" w:cstheme="majorBidi"/>
-                          <w:sz w:val="18"/>
-                          <w:szCs w:val="18"/>
-                        </w:rPr>
-                        <w:t>aybe because the products sold in high-conversion campaigns are lower-priced? That could be a point to address.</w:t>
+                          <w:sz w:val="16"/>
+                          <w:szCs w:val="16"/>
+                        </w:rPr>
+                        <w:t>Possible angles to consider: customer lifetime value, average order value, segmentation, personalization, and timing.</w:t>
                       </w:r>
                     </w:p>
                     <w:p>
                       <w:pPr>
                         <w:rPr>
                           <w:rFonts w:asciiTheme="majorHAnsi" w:eastAsiaTheme="majorEastAsia" w:hAnsiTheme="majorHAnsi" w:cstheme="majorBidi"/>
-                          <w:sz w:val="18"/>
-                          <w:szCs w:val="18"/>
+                          <w:sz w:val="16"/>
+                          <w:szCs w:val="16"/>
                           <w:lang w:val="en-US"/>
                         </w:rPr>
                       </w:pPr>
@@ -11093,25 +11121,93 @@
                       <w:pPr>
                         <w:rPr>
                           <w:rFonts w:asciiTheme="majorHAnsi" w:eastAsiaTheme="majorEastAsia" w:hAnsiTheme="majorHAnsi" w:cstheme="majorBidi"/>
-                          <w:sz w:val="18"/>
-                          <w:szCs w:val="18"/>
+                          <w:sz w:val="16"/>
+                          <w:szCs w:val="16"/>
                         </w:rPr>
                       </w:pPr>
                       <w:r>
                         <w:rPr>
                           <w:rFonts w:asciiTheme="majorHAnsi" w:eastAsiaTheme="majorEastAsia" w:hAnsiTheme="majorHAnsi" w:cstheme="majorBidi"/>
-                          <w:sz w:val="18"/>
-                          <w:szCs w:val="18"/>
-                        </w:rPr>
-                        <w:t>Encouraging upselling or cross-selling can help. For high unsubscribe campaigns like Holiday Discounts, reducing frequency or targeting more narrowly may help with retention.</w:t>
+                          <w:sz w:val="16"/>
+                          <w:szCs w:val="16"/>
+                        </w:rPr>
+                        <w:t>As conversion rates aren't a direct indicator of revenue, perhaps price points or</w:t>
+                      </w:r>
+                      <w:r>
+                        <w:rPr>
+                          <w:rFonts w:asciiTheme="majorHAnsi" w:eastAsiaTheme="majorEastAsia" w:hAnsiTheme="majorHAnsi" w:cstheme="majorBidi"/>
+                          <w:sz w:val="16"/>
+                          <w:szCs w:val="16"/>
+                        </w:rPr>
+                        <w:t xml:space="preserve"> </w:t>
+                      </w:r>
+                      <w:r>
+                        <w:rPr>
+                          <w:rFonts w:asciiTheme="majorHAnsi" w:eastAsiaTheme="majorEastAsia" w:hAnsiTheme="majorHAnsi" w:cstheme="majorBidi"/>
+                          <w:sz w:val="16"/>
+                          <w:szCs w:val="16"/>
+                        </w:rPr>
+                        <w:t>product categories</w:t>
+                      </w:r>
+                      <w:r>
+                        <w:rPr>
+                          <w:rFonts w:asciiTheme="majorHAnsi" w:eastAsiaTheme="majorEastAsia" w:hAnsiTheme="majorHAnsi" w:cstheme="majorBidi"/>
+                          <w:sz w:val="16"/>
+                          <w:szCs w:val="16"/>
+                        </w:rPr>
+                        <w:br/>
+                      </w:r>
+                      <w:r>
+                        <w:rPr>
+                          <w:rFonts w:asciiTheme="majorHAnsi" w:eastAsiaTheme="majorEastAsia" w:hAnsiTheme="majorHAnsi" w:cstheme="majorBidi"/>
+                          <w:sz w:val="16"/>
+                          <w:szCs w:val="16"/>
+                        </w:rPr>
+                        <w:t>within successful conversion campaigns aren't most profitable</w:t>
+                      </w:r>
+                      <w:r>
+                        <w:rPr>
+                          <w:rFonts w:asciiTheme="majorHAnsi" w:eastAsiaTheme="majorEastAsia" w:hAnsiTheme="majorHAnsi" w:cstheme="majorBidi"/>
+                          <w:sz w:val="16"/>
+                          <w:szCs w:val="16"/>
+                        </w:rPr>
+                        <w:t xml:space="preserve"> ,or m</w:t>
+                      </w:r>
+                      <w:r>
+                        <w:rPr>
+                          <w:rFonts w:asciiTheme="majorHAnsi" w:eastAsiaTheme="majorEastAsia" w:hAnsiTheme="majorHAnsi" w:cstheme="majorBidi"/>
+                          <w:sz w:val="16"/>
+                          <w:szCs w:val="16"/>
+                        </w:rPr>
+                        <w:t xml:space="preserve">aybe because the products sold in high-conversion campaigns are lower-priced? </w:t>
                       </w:r>
                     </w:p>
                     <w:p>
                       <w:pPr>
                         <w:rPr>
                           <w:rFonts w:asciiTheme="majorHAnsi" w:eastAsiaTheme="majorEastAsia" w:hAnsiTheme="majorHAnsi" w:cstheme="majorBidi"/>
-                          <w:sz w:val="18"/>
-                          <w:szCs w:val="18"/>
+                          <w:b/>
+                          <w:bCs/>
+                          <w:sz w:val="16"/>
+                          <w:szCs w:val="16"/>
+                        </w:rPr>
+                      </w:pPr>
+                      <w:r>
+                        <w:rPr>
+                          <w:rFonts w:asciiTheme="majorHAnsi" w:eastAsiaTheme="majorEastAsia" w:hAnsiTheme="majorHAnsi" w:cstheme="majorBidi"/>
+                          <w:sz w:val="16"/>
+                          <w:szCs w:val="16"/>
+                        </w:rPr>
+                        <w:t>That could be a point to address.</w:t>
+                      </w:r>
+                    </w:p>
+                    <w:p>
+                      <w:pPr>
+                        <w:rPr>
+                          <w:rFonts w:asciiTheme="majorHAnsi" w:eastAsiaTheme="majorEastAsia" w:hAnsiTheme="majorHAnsi" w:cstheme="majorBidi"/>
+                          <w:sz w:val="16"/>
+                          <w:szCs w:val="16"/>
+                          <w:lang w:val="en-US"/>
                         </w:rPr>
                       </w:pPr>
                     </w:p>
@@ -11119,53 +11215,84 @@
                       <w:pPr>
                         <w:rPr>
                           <w:rFonts w:asciiTheme="majorHAnsi" w:eastAsiaTheme="majorEastAsia" w:hAnsiTheme="majorHAnsi" w:cstheme="majorBidi"/>
-                          <w:sz w:val="18"/>
-                          <w:szCs w:val="18"/>
+                          <w:sz w:val="16"/>
+                          <w:szCs w:val="16"/>
                         </w:rPr>
                       </w:pPr>
                       <w:r>
                         <w:rPr>
                           <w:rFonts w:asciiTheme="majorHAnsi" w:eastAsiaTheme="majorEastAsia" w:hAnsiTheme="majorHAnsi" w:cstheme="majorBidi"/>
-                          <w:sz w:val="18"/>
-                          <w:szCs w:val="18"/>
-                        </w:rPr>
-                        <w:t xml:space="preserve">For Exclusive Offers, which have low revenue, </w:t>
-                      </w:r>
-                      <w:r>
-                        <w:rPr>
-                          <w:rFonts w:asciiTheme="majorHAnsi" w:eastAsiaTheme="majorEastAsia" w:hAnsiTheme="majorHAnsi" w:cstheme="majorBidi"/>
-                          <w:sz w:val="18"/>
-                          <w:szCs w:val="18"/>
-                        </w:rPr>
-                        <w:t>perhaps the offers aren't perceived as being of great value.</w:t>
-                      </w:r>
-                      <w:r>
-                        <w:rPr>
-                          <w:rFonts w:asciiTheme="majorHAnsi" w:eastAsiaTheme="majorEastAsia" w:hAnsiTheme="majorHAnsi" w:cstheme="majorBidi"/>
-                          <w:sz w:val="18"/>
-                          <w:szCs w:val="18"/>
-                        </w:rPr>
-                        <w:br/>
-                        <w:t>exclusivity or combining with limited-time offers could increase their effectiveness.</w:t>
+                          <w:sz w:val="16"/>
+                          <w:szCs w:val="16"/>
+                        </w:rPr>
+                        <w:t xml:space="preserve">Encouraging upselling or cross-selling can help. For high unsubscribe campaigns like Holiday Discounts, </w:t>
+                      </w:r>
+                      <w:r>
+                        <w:rPr>
+                          <w:rFonts w:asciiTheme="majorHAnsi" w:eastAsiaTheme="majorEastAsia" w:hAnsiTheme="majorHAnsi" w:cstheme="majorBidi"/>
+                          <w:sz w:val="16"/>
+                          <w:szCs w:val="16"/>
+                        </w:rPr>
+                        <w:t>making them more exclusive (e.g., VIP access) could mitigate unsubscribes while still driving sales</w:t>
+                      </w:r>
+                      <w:r>
+                        <w:rPr>
+                          <w:rFonts w:asciiTheme="majorHAnsi" w:eastAsiaTheme="majorEastAsia" w:hAnsiTheme="majorHAnsi" w:cstheme="majorBidi"/>
+                          <w:sz w:val="16"/>
+                          <w:szCs w:val="16"/>
+                        </w:rPr>
+                        <w:t xml:space="preserve"> </w:t>
+                      </w:r>
+                      <w:r>
+                        <w:rPr>
+                          <w:rFonts w:asciiTheme="majorHAnsi" w:eastAsiaTheme="majorEastAsia" w:hAnsiTheme="majorHAnsi" w:cstheme="majorBidi"/>
+                          <w:sz w:val="16"/>
+                          <w:szCs w:val="16"/>
+                        </w:rPr>
+                        <w:t>may help with retention.</w:t>
                       </w:r>
                     </w:p>
                     <w:p>
                       <w:pPr>
                         <w:rPr>
                           <w:rFonts w:asciiTheme="majorHAnsi" w:eastAsiaTheme="majorEastAsia" w:hAnsiTheme="majorHAnsi" w:cstheme="majorBidi"/>
-                          <w:sz w:val="18"/>
-                          <w:szCs w:val="18"/>
-                          <w:lang w:val="en-US"/>
+                          <w:sz w:val="16"/>
+                          <w:szCs w:val="16"/>
                         </w:rPr>
                       </w:pPr>
-                      <w:r>
-                        <w:rPr>
-                          <w:rFonts w:asciiTheme="majorHAnsi" w:eastAsiaTheme="majorEastAsia" w:hAnsiTheme="majorHAnsi" w:cstheme="majorBidi"/>
-                          <w:sz w:val="18"/>
-                          <w:szCs w:val="18"/>
-                          <w:lang w:val="en-US"/>
+                    </w:p>
+                    <w:p>
+                      <w:pPr>
+                        <w:rPr>
+                          <w:rFonts w:asciiTheme="majorHAnsi" w:eastAsiaTheme="majorEastAsia" w:hAnsiTheme="majorHAnsi" w:cstheme="majorBidi"/>
+                          <w:sz w:val="16"/>
+                          <w:szCs w:val="16"/>
+                        </w:rPr>
+                      </w:pPr>
+                      <w:r>
+                        <w:rPr>
+                          <w:rFonts w:asciiTheme="majorHAnsi" w:eastAsiaTheme="majorEastAsia" w:hAnsiTheme="majorHAnsi" w:cstheme="majorBidi"/>
+                          <w:sz w:val="16"/>
+                          <w:szCs w:val="16"/>
+                        </w:rPr>
+                        <w:t xml:space="preserve">For Exclusive Offers, which have low revenue, </w:t>
+                      </w:r>
+                      <w:r>
+                        <w:rPr>
+                          <w:rFonts w:asciiTheme="majorHAnsi" w:eastAsiaTheme="majorEastAsia" w:hAnsiTheme="majorHAnsi" w:cstheme="majorBidi"/>
+                          <w:sz w:val="16"/>
+                          <w:szCs w:val="16"/>
+                        </w:rPr>
+                        <w:t>perhaps the offers aren't perceived as being of great value.</w:t>
+                      </w:r>
+                      <w:r>
+                        <w:rPr>
+                          <w:rFonts w:asciiTheme="majorHAnsi" w:eastAsiaTheme="majorEastAsia" w:hAnsiTheme="majorHAnsi" w:cstheme="majorBidi"/>
+                          <w:sz w:val="16"/>
+                          <w:szCs w:val="16"/>
                         </w:rPr>
                         <w:br/>
+                        <w:t>exclusivity or combining with limited-time offers could increase their effectiveness.</w:t>
                       </w:r>
                     </w:p>
                   </w:txbxContent>
@@ -11186,30 +11313,30 @@
         <mc:AlternateContent>
           <mc:Choice Requires="wps">
             <w:drawing>
-              <wp:anchor distT="91440" distB="91440" distL="137160" distR="137160" simplePos="0" relativeHeight="251715584" behindDoc="1" locked="0" layoutInCell="0" allowOverlap="1" wp14:anchorId="6AF84913" wp14:editId="58A05F74">
+              <wp:anchor distT="91440" distB="91440" distL="137160" distR="137160" simplePos="0" relativeHeight="251715584" behindDoc="1" locked="0" layoutInCell="0" allowOverlap="1" wp14:anchorId="6AF84913" wp14:editId="1209C8C3">
                 <wp:simplePos x="0" y="0"/>
                 <wp:positionH relativeFrom="margin">
-                  <wp:posOffset>571500</wp:posOffset>
+                  <wp:align>left</wp:align>
                 </wp:positionH>
                 <wp:positionV relativeFrom="margin">
-                  <wp:posOffset>3397885</wp:posOffset>
+                  <wp:posOffset>3241040</wp:posOffset>
                 </wp:positionV>
-                <wp:extent cx="3274695" cy="4418330"/>
-                <wp:effectExtent l="0" t="317" r="20637" b="20638"/>
+                <wp:extent cx="2957830" cy="4418330"/>
+                <wp:effectExtent l="0" t="6350" r="26670" b="26670"/>
                 <wp:wrapTight wrapText="bothSides">
                   <wp:wrapPolygon edited="0">
-                    <wp:start x="-2" y="20201"/>
-                    <wp:lineTo x="124" y="20295"/>
-                    <wp:lineTo x="2008" y="21598"/>
-                    <wp:lineTo x="21610" y="21598"/>
-                    <wp:lineTo x="21610" y="20295"/>
-                    <wp:lineTo x="21610" y="1296"/>
-                    <wp:lineTo x="21610" y="1203"/>
-                    <wp:lineTo x="20228" y="-8"/>
-                    <wp:lineTo x="2008" y="-8"/>
-                    <wp:lineTo x="124" y="1296"/>
-                    <wp:lineTo x="-2" y="1389"/>
-                    <wp:lineTo x="-2" y="20201"/>
+                    <wp:start x="-46" y="20358"/>
+                    <wp:lineTo x="93" y="20451"/>
+                    <wp:lineTo x="2179" y="21569"/>
+                    <wp:lineTo x="21656" y="21569"/>
+                    <wp:lineTo x="21656" y="20451"/>
+                    <wp:lineTo x="21656" y="1080"/>
+                    <wp:lineTo x="21656" y="987"/>
+                    <wp:lineTo x="20125" y="-37"/>
+                    <wp:lineTo x="2179" y="-37"/>
+                    <wp:lineTo x="93" y="1080"/>
+                    <wp:lineTo x="-46" y="1173"/>
+                    <wp:lineTo x="-46" y="20358"/>
                   </wp:wrapPolygon>
                 </wp:wrapTight>
                 <wp:docPr id="480646935" name="AutoShape 2"/>
@@ -11225,7 +11352,7 @@
                       <wps:spPr bwMode="auto">
                         <a:xfrm rot="5400000">
                           <a:off x="0" y="0"/>
-                          <a:ext cx="3274695" cy="4418330"/>
+                          <a:ext cx="2957830" cy="4418330"/>
                         </a:xfrm>
                         <a:prstGeom prst="roundRect">
                           <a:avLst>
@@ -11258,16 +11385,16 @@
                             <w:pPr>
                               <w:rPr>
                                 <w:rFonts w:asciiTheme="majorHAnsi" w:eastAsiaTheme="majorEastAsia" w:hAnsiTheme="majorHAnsi" w:cstheme="majorBidi"/>
-                                <w:sz w:val="20"/>
-                                <w:szCs w:val="20"/>
+                                <w:sz w:val="18"/>
+                                <w:szCs w:val="18"/>
                                 <w:lang w:val="en-US"/>
                               </w:rPr>
                             </w:pPr>
                             <w:r>
                               <w:rPr>
                                 <w:rFonts w:asciiTheme="majorHAnsi" w:eastAsiaTheme="majorEastAsia" w:hAnsiTheme="majorHAnsi" w:cstheme="majorBidi"/>
-                                <w:sz w:val="20"/>
-                                <w:szCs w:val="20"/>
+                                <w:sz w:val="18"/>
+                                <w:szCs w:val="18"/>
                                 <w:lang w:val="en-US"/>
                               </w:rPr>
                               <w:t xml:space="preserve">• The number of emails sent is similar throughout all </w:t>
@@ -11275,8 +11402,8 @@
                             <w:r>
                               <w:rPr>
                                 <w:rFonts w:asciiTheme="majorHAnsi" w:eastAsiaTheme="majorEastAsia" w:hAnsiTheme="majorHAnsi" w:cstheme="majorBidi"/>
-                                <w:sz w:val="20"/>
-                                <w:szCs w:val="20"/>
+                                <w:sz w:val="18"/>
+                                <w:szCs w:val="18"/>
                                 <w:lang w:val="en-US"/>
                               </w:rPr>
                               <w:t>campaigns</w:t>
@@ -11284,8 +11411,8 @@
                             <w:r>
                               <w:rPr>
                                 <w:rFonts w:asciiTheme="majorHAnsi" w:eastAsiaTheme="majorEastAsia" w:hAnsiTheme="majorHAnsi" w:cstheme="majorBidi"/>
-                                <w:sz w:val="20"/>
-                                <w:szCs w:val="20"/>
+                                <w:sz w:val="18"/>
+                                <w:szCs w:val="18"/>
                                 <w:lang w:val="en-US"/>
                               </w:rPr>
                               <w:t>.</w:t>
@@ -11295,8 +11422,8 @@
                             <w:pPr>
                               <w:rPr>
                                 <w:rFonts w:asciiTheme="majorHAnsi" w:eastAsiaTheme="majorEastAsia" w:hAnsiTheme="majorHAnsi" w:cstheme="majorBidi"/>
-                                <w:sz w:val="20"/>
-                                <w:szCs w:val="20"/>
+                                <w:sz w:val="18"/>
+                                <w:szCs w:val="18"/>
                                 <w:lang w:val="en-US"/>
                               </w:rPr>
                             </w:pPr>
@@ -11305,43 +11432,25 @@
                             <w:pPr>
                               <w:rPr>
                                 <w:rFonts w:asciiTheme="majorHAnsi" w:eastAsiaTheme="majorEastAsia" w:hAnsiTheme="majorHAnsi" w:cstheme="majorBidi"/>
-                                <w:sz w:val="20"/>
-                                <w:szCs w:val="20"/>
+                                <w:sz w:val="18"/>
+                                <w:szCs w:val="18"/>
                                 <w:lang w:val="en-US"/>
                               </w:rPr>
                             </w:pPr>
                             <w:r>
                               <w:rPr>
                                 <w:rFonts w:asciiTheme="majorHAnsi" w:eastAsiaTheme="majorEastAsia" w:hAnsiTheme="majorHAnsi" w:cstheme="majorBidi"/>
-                                <w:sz w:val="20"/>
-                                <w:szCs w:val="20"/>
-                                <w:lang w:val="en-US"/>
-                              </w:rPr>
-                              <w:t>•</w:t>
-                            </w:r>
-                            <w:r>
-                              <w:rPr>
-                                <w:rFonts w:asciiTheme="majorHAnsi" w:eastAsiaTheme="majorEastAsia" w:hAnsiTheme="majorHAnsi" w:cstheme="majorBidi"/>
-                                <w:sz w:val="20"/>
-                                <w:szCs w:val="20"/>
-                                <w:lang w:val="en-US"/>
-                              </w:rPr>
-                              <w:t xml:space="preserve"> </w:t>
-                            </w:r>
-                            <w:r>
-                              <w:rPr>
-                                <w:rFonts w:asciiTheme="majorHAnsi" w:eastAsiaTheme="majorEastAsia" w:hAnsiTheme="majorHAnsi" w:cstheme="majorBidi"/>
-                                <w:sz w:val="20"/>
-                                <w:szCs w:val="20"/>
-                                <w:lang w:val="en-US"/>
-                              </w:rPr>
-                              <w:t>New Product Launch emails have a higher chance of being opened</w:t>
-                            </w:r>
-                            <w:r>
-                              <w:rPr>
-                                <w:rFonts w:asciiTheme="majorHAnsi" w:eastAsiaTheme="majorEastAsia" w:hAnsiTheme="majorHAnsi" w:cstheme="majorBidi"/>
-                                <w:sz w:val="20"/>
-                                <w:szCs w:val="20"/>
+                                <w:sz w:val="18"/>
+                                <w:szCs w:val="18"/>
+                                <w:lang w:val="en-US"/>
+                              </w:rPr>
+                              <w:t>• New Product Launch emails have a higher chance of being opened</w:t>
+                            </w:r>
+                            <w:r>
+                              <w:rPr>
+                                <w:rFonts w:asciiTheme="majorHAnsi" w:eastAsiaTheme="majorEastAsia" w:hAnsiTheme="majorHAnsi" w:cstheme="majorBidi"/>
+                                <w:sz w:val="18"/>
+                                <w:szCs w:val="18"/>
                                 <w:lang w:val="en-US"/>
                               </w:rPr>
                               <w:t>.</w:t>
@@ -11349,8 +11458,8 @@
                             <w:r>
                               <w:rPr>
                                 <w:rFonts w:asciiTheme="majorHAnsi" w:eastAsiaTheme="majorEastAsia" w:hAnsiTheme="majorHAnsi" w:cstheme="majorBidi"/>
-                                <w:sz w:val="20"/>
-                                <w:szCs w:val="20"/>
+                                <w:sz w:val="18"/>
+                                <w:szCs w:val="18"/>
                                 <w:lang w:val="en-US"/>
                               </w:rPr>
                               <w:t xml:space="preserve"> </w:t>
@@ -11360,8 +11469,8 @@
                             <w:pPr>
                               <w:rPr>
                                 <w:rFonts w:asciiTheme="majorHAnsi" w:eastAsiaTheme="majorEastAsia" w:hAnsiTheme="majorHAnsi" w:cstheme="majorBidi"/>
-                                <w:sz w:val="20"/>
-                                <w:szCs w:val="20"/>
+                                <w:sz w:val="18"/>
+                                <w:szCs w:val="18"/>
                                 <w:lang w:val="en-US"/>
                               </w:rPr>
                             </w:pPr>
@@ -11370,16 +11479,16 @@
                             <w:pPr>
                               <w:rPr>
                                 <w:rFonts w:asciiTheme="majorHAnsi" w:eastAsiaTheme="majorEastAsia" w:hAnsiTheme="majorHAnsi" w:cstheme="majorBidi"/>
-                                <w:sz w:val="20"/>
-                                <w:szCs w:val="20"/>
+                                <w:sz w:val="18"/>
+                                <w:szCs w:val="18"/>
                                 <w:lang w:val="en-US"/>
                               </w:rPr>
                             </w:pPr>
                             <w:r>
                               <w:rPr>
                                 <w:rFonts w:asciiTheme="majorHAnsi" w:eastAsiaTheme="majorEastAsia" w:hAnsiTheme="majorHAnsi" w:cstheme="majorBidi"/>
-                                <w:sz w:val="20"/>
-                                <w:szCs w:val="20"/>
+                                <w:sz w:val="18"/>
+                                <w:szCs w:val="18"/>
                                 <w:lang w:val="en-US"/>
                               </w:rPr>
                               <w:t xml:space="preserve">• There is </w:t>
@@ -11387,8 +11496,8 @@
                             <w:r>
                               <w:rPr>
                                 <w:rFonts w:asciiTheme="majorHAnsi" w:eastAsiaTheme="majorEastAsia" w:hAnsiTheme="majorHAnsi" w:cstheme="majorBidi"/>
-                                <w:sz w:val="20"/>
-                                <w:szCs w:val="20"/>
+                                <w:sz w:val="18"/>
+                                <w:szCs w:val="18"/>
                                 <w:lang w:val="en-US"/>
                               </w:rPr>
                               <w:t>no</w:t>
@@ -11396,8 +11505,8 @@
                             <w:r>
                               <w:rPr>
                                 <w:rFonts w:asciiTheme="majorHAnsi" w:eastAsiaTheme="majorEastAsia" w:hAnsiTheme="majorHAnsi" w:cstheme="majorBidi"/>
-                                <w:sz w:val="20"/>
-                                <w:szCs w:val="20"/>
+                                <w:sz w:val="18"/>
+                                <w:szCs w:val="18"/>
                                 <w:lang w:val="en-US"/>
                               </w:rPr>
                               <w:t xml:space="preserve"> relationship between open rate and CTR,</w:t>
@@ -11407,15 +11516,15 @@
                             <w:pPr>
                               <w:rPr>
                                 <w:rFonts w:asciiTheme="majorHAnsi" w:eastAsiaTheme="majorEastAsia" w:hAnsiTheme="majorHAnsi" w:cstheme="majorBidi"/>
-                                <w:sz w:val="20"/>
-                                <w:szCs w:val="20"/>
+                                <w:sz w:val="18"/>
+                                <w:szCs w:val="18"/>
                               </w:rPr>
                             </w:pPr>
                             <w:r>
                               <w:rPr>
                                 <w:rFonts w:asciiTheme="majorHAnsi" w:eastAsiaTheme="majorEastAsia" w:hAnsiTheme="majorHAnsi" w:cstheme="majorBidi"/>
-                                <w:sz w:val="20"/>
-                                <w:szCs w:val="20"/>
+                                <w:sz w:val="18"/>
+                                <w:szCs w:val="18"/>
                                 <w:lang w:val="en-US"/>
                               </w:rPr>
                               <w:t xml:space="preserve">   </w:t>
@@ -11423,16 +11532,16 @@
                             <w:r>
                               <w:rPr>
                                 <w:rFonts w:asciiTheme="majorHAnsi" w:eastAsiaTheme="majorEastAsia" w:hAnsiTheme="majorHAnsi" w:cstheme="majorBidi"/>
-                                <w:sz w:val="20"/>
-                                <w:szCs w:val="20"/>
+                                <w:sz w:val="18"/>
+                                <w:szCs w:val="18"/>
                               </w:rPr>
                               <w:t xml:space="preserve">That would imply that </w:t>
                             </w:r>
                             <w:r>
                               <w:rPr>
                                 <w:rFonts w:asciiTheme="majorHAnsi" w:eastAsiaTheme="majorEastAsia" w:hAnsiTheme="majorHAnsi" w:cstheme="majorBidi"/>
-                                <w:sz w:val="20"/>
-                                <w:szCs w:val="20"/>
+                                <w:sz w:val="18"/>
+                                <w:szCs w:val="18"/>
                                 <w:lang w:val="en-US"/>
                               </w:rPr>
                               <w:t>open</w:t>
@@ -11440,16 +11549,16 @@
                             <w:r>
                               <w:rPr>
                                 <w:rFonts w:asciiTheme="majorHAnsi" w:eastAsiaTheme="majorEastAsia" w:hAnsiTheme="majorHAnsi" w:cstheme="majorBidi"/>
-                                <w:sz w:val="20"/>
-                                <w:szCs w:val="20"/>
+                                <w:sz w:val="18"/>
+                                <w:szCs w:val="18"/>
                               </w:rPr>
                               <w:t xml:space="preserve"> rate alone isn't a strong predictor of </w:t>
                             </w:r>
                             <w:r>
                               <w:rPr>
                                 <w:rFonts w:asciiTheme="majorHAnsi" w:eastAsiaTheme="majorEastAsia" w:hAnsiTheme="majorHAnsi" w:cstheme="majorBidi"/>
-                                <w:sz w:val="20"/>
-                                <w:szCs w:val="20"/>
+                                <w:sz w:val="18"/>
+                                <w:szCs w:val="18"/>
                                 <w:lang w:val="en-US"/>
                               </w:rPr>
                               <w:t>CTR</w:t>
@@ -11457,8 +11566,8 @@
                             <w:r>
                               <w:rPr>
                                 <w:rFonts w:asciiTheme="majorHAnsi" w:eastAsiaTheme="majorEastAsia" w:hAnsiTheme="majorHAnsi" w:cstheme="majorBidi"/>
-                                <w:sz w:val="20"/>
-                                <w:szCs w:val="20"/>
+                                <w:sz w:val="18"/>
+                                <w:szCs w:val="18"/>
                               </w:rPr>
                               <w:t>.</w:t>
                             </w:r>
@@ -11467,16 +11576,16 @@
                             <w:pPr>
                               <w:rPr>
                                 <w:rFonts w:asciiTheme="majorHAnsi" w:eastAsiaTheme="majorEastAsia" w:hAnsiTheme="majorHAnsi" w:cstheme="majorBidi"/>
-                                <w:sz w:val="20"/>
-                                <w:szCs w:val="20"/>
+                                <w:sz w:val="18"/>
+                                <w:szCs w:val="18"/>
                                 <w:lang w:val="en-US"/>
                               </w:rPr>
                             </w:pPr>
                             <w:r>
                               <w:rPr>
                                 <w:rFonts w:asciiTheme="majorHAnsi" w:eastAsiaTheme="majorEastAsia" w:hAnsiTheme="majorHAnsi" w:cstheme="majorBidi"/>
-                                <w:sz w:val="20"/>
-                                <w:szCs w:val="20"/>
+                                <w:sz w:val="18"/>
+                                <w:szCs w:val="18"/>
                                 <w:lang w:val="en-US"/>
                               </w:rPr>
                               <w:t xml:space="preserve"> </w:t>
@@ -11486,43 +11595,25 @@
                             <w:pPr>
                               <w:rPr>
                                 <w:rFonts w:asciiTheme="majorHAnsi" w:eastAsiaTheme="majorEastAsia" w:hAnsiTheme="majorHAnsi" w:cstheme="majorBidi"/>
-                                <w:sz w:val="20"/>
-                                <w:szCs w:val="20"/>
+                                <w:sz w:val="18"/>
+                                <w:szCs w:val="18"/>
                                 <w:lang w:val="en-US"/>
                               </w:rPr>
                             </w:pPr>
                             <w:r>
                               <w:rPr>
                                 <w:rFonts w:asciiTheme="majorHAnsi" w:eastAsiaTheme="majorEastAsia" w:hAnsiTheme="majorHAnsi" w:cstheme="majorBidi"/>
-                                <w:sz w:val="20"/>
-                                <w:szCs w:val="20"/>
-                                <w:lang w:val="en-US"/>
-                              </w:rPr>
-                              <w:t>•</w:t>
-                            </w:r>
-                            <w:r>
-                              <w:rPr>
-                                <w:rFonts w:asciiTheme="majorHAnsi" w:eastAsiaTheme="majorEastAsia" w:hAnsiTheme="majorHAnsi" w:cstheme="majorBidi"/>
-                                <w:sz w:val="20"/>
-                                <w:szCs w:val="20"/>
-                                <w:lang w:val="en-US"/>
-                              </w:rPr>
-                              <w:t xml:space="preserve"> </w:t>
-                            </w:r>
-                            <w:r>
-                              <w:rPr>
-                                <w:rFonts w:asciiTheme="majorHAnsi" w:eastAsiaTheme="majorEastAsia" w:hAnsiTheme="majorHAnsi" w:cstheme="majorBidi"/>
-                                <w:sz w:val="20"/>
-                                <w:szCs w:val="20"/>
-                                <w:lang w:val="en-US"/>
-                              </w:rPr>
-                              <w:t>Flash</w:t>
-                            </w:r>
-                            <w:r>
-                              <w:rPr>
-                                <w:rFonts w:asciiTheme="majorHAnsi" w:eastAsiaTheme="majorEastAsia" w:hAnsiTheme="majorHAnsi" w:cstheme="majorBidi"/>
-                                <w:sz w:val="20"/>
-                                <w:szCs w:val="20"/>
+                                <w:sz w:val="18"/>
+                                <w:szCs w:val="18"/>
+                                <w:lang w:val="en-US"/>
+                              </w:rPr>
+                              <w:t>• Flash</w:t>
+                            </w:r>
+                            <w:r>
+                              <w:rPr>
+                                <w:rFonts w:asciiTheme="majorHAnsi" w:eastAsiaTheme="majorEastAsia" w:hAnsiTheme="majorHAnsi" w:cstheme="majorBidi"/>
+                                <w:sz w:val="18"/>
+                                <w:szCs w:val="18"/>
                                 <w:lang w:val="en-US"/>
                               </w:rPr>
                               <w:t xml:space="preserve"> sale</w:t>
@@ -11530,8 +11621,8 @@
                             <w:r>
                               <w:rPr>
                                 <w:rFonts w:asciiTheme="majorHAnsi" w:eastAsiaTheme="majorEastAsia" w:hAnsiTheme="majorHAnsi" w:cstheme="majorBidi"/>
-                                <w:sz w:val="20"/>
-                                <w:szCs w:val="20"/>
+                                <w:sz w:val="18"/>
+                                <w:szCs w:val="18"/>
                                 <w:lang w:val="en-US"/>
                               </w:rPr>
                               <w:t xml:space="preserve">-based campaigns have a higher chance of influencing the </w:t>
@@ -11539,8 +11630,8 @@
                             <w:r>
                               <w:rPr>
                                 <w:rFonts w:asciiTheme="majorHAnsi" w:eastAsiaTheme="majorEastAsia" w:hAnsiTheme="majorHAnsi" w:cstheme="majorBidi"/>
-                                <w:sz w:val="20"/>
-                                <w:szCs w:val="20"/>
+                                <w:sz w:val="18"/>
+                                <w:szCs w:val="18"/>
                                 <w:lang w:val="en-US"/>
                               </w:rPr>
                               <w:br/>
@@ -11549,8 +11640,8 @@
                             <w:r>
                               <w:rPr>
                                 <w:rFonts w:asciiTheme="majorHAnsi" w:eastAsiaTheme="majorEastAsia" w:hAnsiTheme="majorHAnsi" w:cstheme="majorBidi"/>
-                                <w:sz w:val="20"/>
-                                <w:szCs w:val="20"/>
+                                <w:sz w:val="18"/>
+                                <w:szCs w:val="18"/>
                                 <w:lang w:val="en-US"/>
                               </w:rPr>
                               <w:t xml:space="preserve">client to </w:t>
@@ -11559,8 +11650,8 @@
                             <w:r>
                               <w:rPr>
                                 <w:rFonts w:asciiTheme="majorHAnsi" w:eastAsiaTheme="majorEastAsia" w:hAnsiTheme="majorHAnsi" w:cstheme="majorBidi"/>
-                                <w:sz w:val="20"/>
-                                <w:szCs w:val="20"/>
+                                <w:sz w:val="18"/>
+                                <w:szCs w:val="18"/>
                                 <w:lang w:val="en-US"/>
                               </w:rPr>
                               <w:t>take action</w:t>
@@ -11569,8 +11660,8 @@
                             <w:r>
                               <w:rPr>
                                 <w:rFonts w:asciiTheme="majorHAnsi" w:eastAsiaTheme="majorEastAsia" w:hAnsiTheme="majorHAnsi" w:cstheme="majorBidi"/>
-                                <w:sz w:val="20"/>
-                                <w:szCs w:val="20"/>
+                                <w:sz w:val="18"/>
+                                <w:szCs w:val="18"/>
                                 <w:lang w:val="en-US"/>
                               </w:rPr>
                               <w:t>.</w:t>
@@ -11580,8 +11671,8 @@
                             <w:pPr>
                               <w:rPr>
                                 <w:rFonts w:asciiTheme="majorHAnsi" w:eastAsiaTheme="majorEastAsia" w:hAnsiTheme="majorHAnsi" w:cstheme="majorBidi"/>
-                                <w:sz w:val="20"/>
-                                <w:szCs w:val="20"/>
+                                <w:sz w:val="18"/>
+                                <w:szCs w:val="18"/>
                                 <w:lang w:val="en-US"/>
                               </w:rPr>
                             </w:pPr>
@@ -11590,16 +11681,16 @@
                             <w:pPr>
                               <w:rPr>
                                 <w:rFonts w:asciiTheme="majorHAnsi" w:eastAsiaTheme="majorEastAsia" w:hAnsiTheme="majorHAnsi" w:cstheme="majorBidi"/>
-                                <w:sz w:val="20"/>
-                                <w:szCs w:val="20"/>
+                                <w:sz w:val="18"/>
+                                <w:szCs w:val="18"/>
                                 <w:lang w:val="en-US"/>
                               </w:rPr>
                             </w:pPr>
                             <w:r>
                               <w:rPr>
                                 <w:rFonts w:asciiTheme="majorHAnsi" w:eastAsiaTheme="majorEastAsia" w:hAnsiTheme="majorHAnsi" w:cstheme="majorBidi"/>
-                                <w:sz w:val="20"/>
-                                <w:szCs w:val="20"/>
+                                <w:sz w:val="18"/>
+                                <w:szCs w:val="18"/>
                                 <w:lang w:val="en-US"/>
                               </w:rPr>
                               <w:t xml:space="preserve">• Customer Appreciation-based campaigns are better </w:t>
@@ -11607,8 +11698,8 @@
                             <w:r>
                               <w:rPr>
                                 <w:rFonts w:asciiTheme="majorHAnsi" w:eastAsiaTheme="majorEastAsia" w:hAnsiTheme="majorHAnsi" w:cstheme="majorBidi"/>
-                                <w:sz w:val="20"/>
-                                <w:szCs w:val="20"/>
+                                <w:sz w:val="18"/>
+                                <w:szCs w:val="18"/>
                                 <w:lang w:val="en-US"/>
                               </w:rPr>
                               <w:t>at</w:t>
@@ -11616,8 +11707,8 @@
                             <w:r>
                               <w:rPr>
                                 <w:rFonts w:asciiTheme="majorHAnsi" w:eastAsiaTheme="majorEastAsia" w:hAnsiTheme="majorHAnsi" w:cstheme="majorBidi"/>
-                                <w:sz w:val="20"/>
-                                <w:szCs w:val="20"/>
+                                <w:sz w:val="18"/>
+                                <w:szCs w:val="18"/>
                                 <w:lang w:val="en-US"/>
                               </w:rPr>
                               <w:t xml:space="preserve"> making clients </w:t>
@@ -11625,8 +11716,8 @@
                             <w:r>
                               <w:rPr>
                                 <w:rFonts w:asciiTheme="majorHAnsi" w:eastAsiaTheme="majorEastAsia" w:hAnsiTheme="majorHAnsi" w:cstheme="majorBidi"/>
-                                <w:sz w:val="20"/>
-                                <w:szCs w:val="20"/>
+                                <w:sz w:val="18"/>
+                                <w:szCs w:val="18"/>
                                 <w:lang w:val="en-US"/>
                               </w:rPr>
                               <w:br/>
@@ -11635,8 +11726,8 @@
                             <w:r>
                               <w:rPr>
                                 <w:rFonts w:asciiTheme="majorHAnsi" w:eastAsiaTheme="majorEastAsia" w:hAnsiTheme="majorHAnsi" w:cstheme="majorBidi"/>
-                                <w:sz w:val="20"/>
-                                <w:szCs w:val="20"/>
+                                <w:sz w:val="18"/>
+                                <w:szCs w:val="18"/>
                                 <w:lang w:val="en-US"/>
                               </w:rPr>
                               <w:t>less likely to unsubscribe.</w:t>
@@ -11646,8 +11737,8 @@
                             <w:pPr>
                               <w:rPr>
                                 <w:rFonts w:asciiTheme="majorHAnsi" w:eastAsiaTheme="majorEastAsia" w:hAnsiTheme="majorHAnsi" w:cstheme="majorBidi"/>
-                                <w:sz w:val="20"/>
-                                <w:szCs w:val="20"/>
+                                <w:sz w:val="18"/>
+                                <w:szCs w:val="18"/>
                                 <w:lang w:val="en-US"/>
                               </w:rPr>
                             </w:pPr>
@@ -11656,25 +11747,43 @@
                             <w:pPr>
                               <w:rPr>
                                 <w:rFonts w:asciiTheme="majorHAnsi" w:eastAsiaTheme="majorEastAsia" w:hAnsiTheme="majorHAnsi" w:cstheme="majorBidi"/>
-                                <w:sz w:val="20"/>
-                                <w:szCs w:val="20"/>
+                                <w:sz w:val="18"/>
+                                <w:szCs w:val="18"/>
                                 <w:lang w:val="en-US"/>
                               </w:rPr>
                             </w:pPr>
                             <w:r>
                               <w:rPr>
                                 <w:rFonts w:asciiTheme="majorHAnsi" w:eastAsiaTheme="majorEastAsia" w:hAnsiTheme="majorHAnsi" w:cstheme="majorBidi"/>
-                                <w:sz w:val="20"/>
-                                <w:szCs w:val="20"/>
-                                <w:lang w:val="en-US"/>
-                              </w:rPr>
-                              <w:t>•</w:t>
-                            </w:r>
-                            <w:r>
-                              <w:rPr>
-                                <w:rFonts w:asciiTheme="majorHAnsi" w:eastAsiaTheme="majorEastAsia" w:hAnsiTheme="majorHAnsi" w:cstheme="majorBidi"/>
-                                <w:sz w:val="20"/>
-                                <w:szCs w:val="20"/>
+                                <w:sz w:val="18"/>
+                                <w:szCs w:val="18"/>
+                                <w:lang w:val="en-US"/>
+                              </w:rPr>
+                              <w:t>• Exclusive Offers based campaigns don’t</w:t>
+                            </w:r>
+                            <w:r>
+                              <w:rPr>
+                                <w:rFonts w:asciiTheme="majorHAnsi" w:eastAsiaTheme="majorEastAsia" w:hAnsiTheme="majorHAnsi" w:cstheme="majorBidi"/>
+                                <w:sz w:val="18"/>
+                                <w:szCs w:val="18"/>
+                                <w:lang w:val="en-US"/>
+                              </w:rPr>
+                              <w:t xml:space="preserve"> necessarily</w:t>
+                            </w:r>
+                            <w:r>
+                              <w:rPr>
+                                <w:rFonts w:asciiTheme="majorHAnsi" w:eastAsiaTheme="majorEastAsia" w:hAnsiTheme="majorHAnsi" w:cstheme="majorBidi"/>
+                                <w:sz w:val="18"/>
+                                <w:szCs w:val="18"/>
+                                <w:lang w:val="en-US"/>
+                              </w:rPr>
+                              <w:t xml:space="preserve"> influence your </w:t>
+                            </w:r>
+                            <w:r>
+                              <w:rPr>
+                                <w:rFonts w:asciiTheme="majorHAnsi" w:eastAsiaTheme="majorEastAsia" w:hAnsiTheme="majorHAnsi" w:cstheme="majorBidi"/>
+                                <w:sz w:val="18"/>
+                                <w:szCs w:val="18"/>
                                 <w:lang w:val="en-US"/>
                               </w:rPr>
                               <w:t xml:space="preserve"> </w:t>
@@ -11682,44 +11791,8 @@
                             <w:r>
                               <w:rPr>
                                 <w:rFonts w:asciiTheme="majorHAnsi" w:eastAsiaTheme="majorEastAsia" w:hAnsiTheme="majorHAnsi" w:cstheme="majorBidi"/>
-                                <w:sz w:val="20"/>
-                                <w:szCs w:val="20"/>
-                                <w:lang w:val="en-US"/>
-                              </w:rPr>
-                              <w:t>Exclusive Offers based campaigns don’t</w:t>
-                            </w:r>
-                            <w:r>
-                              <w:rPr>
-                                <w:rFonts w:asciiTheme="majorHAnsi" w:eastAsiaTheme="majorEastAsia" w:hAnsiTheme="majorHAnsi" w:cstheme="majorBidi"/>
-                                <w:sz w:val="20"/>
-                                <w:szCs w:val="20"/>
-                                <w:lang w:val="en-US"/>
-                              </w:rPr>
-                              <w:t xml:space="preserve"> necessarily</w:t>
-                            </w:r>
-                            <w:r>
-                              <w:rPr>
-                                <w:rFonts w:asciiTheme="majorHAnsi" w:eastAsiaTheme="majorEastAsia" w:hAnsiTheme="majorHAnsi" w:cstheme="majorBidi"/>
-                                <w:sz w:val="20"/>
-                                <w:szCs w:val="20"/>
-                                <w:lang w:val="en-US"/>
-                              </w:rPr>
-                              <w:t xml:space="preserve"> influence your </w:t>
-                            </w:r>
-                            <w:r>
-                              <w:rPr>
-                                <w:rFonts w:asciiTheme="majorHAnsi" w:eastAsiaTheme="majorEastAsia" w:hAnsiTheme="majorHAnsi" w:cstheme="majorBidi"/>
-                                <w:sz w:val="20"/>
-                                <w:szCs w:val="20"/>
-                                <w:lang w:val="en-US"/>
-                              </w:rPr>
-                              <w:t xml:space="preserve"> </w:t>
-                            </w:r>
-                            <w:r>
-                              <w:rPr>
-                                <w:rFonts w:asciiTheme="majorHAnsi" w:eastAsiaTheme="majorEastAsia" w:hAnsiTheme="majorHAnsi" w:cstheme="majorBidi"/>
-                                <w:sz w:val="20"/>
-                                <w:szCs w:val="20"/>
+                                <w:sz w:val="18"/>
+                                <w:szCs w:val="18"/>
                                 <w:lang w:val="en-US"/>
                               </w:rPr>
                               <w:br/>
@@ -11728,13 +11801,17 @@
                             <w:r>
                               <w:rPr>
                                 <w:rFonts w:asciiTheme="majorHAnsi" w:eastAsiaTheme="majorEastAsia" w:hAnsiTheme="majorHAnsi" w:cstheme="majorBidi"/>
-                                <w:sz w:val="20"/>
-                                <w:szCs w:val="20"/>
+                                <w:sz w:val="18"/>
+                                <w:szCs w:val="18"/>
                                 <w:lang w:val="en-US"/>
                               </w:rPr>
                               <w:t>clients.</w:t>
                             </w:r>
                             <w:r>
+                              <w:rPr>
+                                <w:sz w:val="18"/>
+                                <w:szCs w:val="18"/>
+                              </w:rPr>
                               <w:t xml:space="preserve"> </w:t>
                             </w:r>
                           </w:p>
@@ -11742,8 +11819,8 @@
                             <w:pPr>
                               <w:rPr>
                                 <w:rFonts w:asciiTheme="majorHAnsi" w:eastAsiaTheme="majorEastAsia" w:hAnsiTheme="majorHAnsi" w:cstheme="majorBidi"/>
-                                <w:sz w:val="20"/>
-                                <w:szCs w:val="20"/>
+                                <w:sz w:val="18"/>
+                                <w:szCs w:val="18"/>
                                 <w:lang w:val="en-US"/>
                               </w:rPr>
                             </w:pPr>
@@ -11752,43 +11829,25 @@
                             <w:pPr>
                               <w:rPr>
                                 <w:rFonts w:asciiTheme="majorHAnsi" w:eastAsiaTheme="majorEastAsia" w:hAnsiTheme="majorHAnsi" w:cstheme="majorBidi"/>
-                                <w:sz w:val="20"/>
-                                <w:szCs w:val="20"/>
+                                <w:sz w:val="18"/>
+                                <w:szCs w:val="18"/>
                                 <w:lang w:val="en-US"/>
                               </w:rPr>
                             </w:pPr>
                             <w:r>
                               <w:rPr>
                                 <w:rFonts w:asciiTheme="majorHAnsi" w:eastAsiaTheme="majorEastAsia" w:hAnsiTheme="majorHAnsi" w:cstheme="majorBidi"/>
-                                <w:sz w:val="20"/>
-                                <w:szCs w:val="20"/>
-                                <w:lang w:val="en-US"/>
-                              </w:rPr>
-                              <w:t>•</w:t>
-                            </w:r>
-                            <w:r>
-                              <w:rPr>
-                                <w:rFonts w:asciiTheme="majorHAnsi" w:eastAsiaTheme="majorEastAsia" w:hAnsiTheme="majorHAnsi" w:cstheme="majorBidi"/>
-                                <w:sz w:val="20"/>
-                                <w:szCs w:val="20"/>
-                                <w:lang w:val="en-US"/>
-                              </w:rPr>
-                              <w:t xml:space="preserve"> </w:t>
-                            </w:r>
-                            <w:r>
-                              <w:rPr>
-                                <w:rFonts w:asciiTheme="majorHAnsi" w:eastAsiaTheme="majorEastAsia" w:hAnsiTheme="majorHAnsi" w:cstheme="majorBidi"/>
-                                <w:sz w:val="20"/>
-                                <w:szCs w:val="20"/>
-                                <w:lang w:val="en-US"/>
-                              </w:rPr>
-                              <w:t>There is</w:t>
-                            </w:r>
-                            <w:r>
-                              <w:rPr>
-                                <w:rFonts w:asciiTheme="majorHAnsi" w:eastAsiaTheme="majorEastAsia" w:hAnsiTheme="majorHAnsi" w:cstheme="majorBidi"/>
-                                <w:sz w:val="20"/>
-                                <w:szCs w:val="20"/>
+                                <w:sz w:val="18"/>
+                                <w:szCs w:val="18"/>
+                                <w:lang w:val="en-US"/>
+                              </w:rPr>
+                              <w:t>• There is</w:t>
+                            </w:r>
+                            <w:r>
+                              <w:rPr>
+                                <w:rFonts w:asciiTheme="majorHAnsi" w:eastAsiaTheme="majorEastAsia" w:hAnsiTheme="majorHAnsi" w:cstheme="majorBidi"/>
+                                <w:sz w:val="18"/>
+                                <w:szCs w:val="18"/>
                                 <w:lang w:val="en-US"/>
                               </w:rPr>
                               <w:t xml:space="preserve"> no correlation</w:t>
@@ -11796,8 +11855,8 @@
                             <w:r>
                               <w:rPr>
                                 <w:rFonts w:asciiTheme="majorHAnsi" w:eastAsiaTheme="majorEastAsia" w:hAnsiTheme="majorHAnsi" w:cstheme="majorBidi"/>
-                                <w:sz w:val="20"/>
-                                <w:szCs w:val="20"/>
+                                <w:sz w:val="18"/>
+                                <w:szCs w:val="18"/>
                                 <w:lang w:val="en-US"/>
                               </w:rPr>
                               <w:t xml:space="preserve"> between Conversion Rate and revenue,</w:t>
@@ -11807,15 +11866,15 @@
                             <w:pPr>
                               <w:rPr>
                                 <w:rFonts w:asciiTheme="majorHAnsi" w:eastAsiaTheme="majorEastAsia" w:hAnsiTheme="majorHAnsi" w:cstheme="majorBidi"/>
-                                <w:sz w:val="20"/>
-                                <w:szCs w:val="20"/>
+                                <w:sz w:val="18"/>
+                                <w:szCs w:val="18"/>
                               </w:rPr>
                             </w:pPr>
                             <w:r>
                               <w:rPr>
                                 <w:rFonts w:asciiTheme="majorHAnsi" w:eastAsiaTheme="majorEastAsia" w:hAnsiTheme="majorHAnsi" w:cstheme="majorBidi"/>
-                                <w:sz w:val="20"/>
-                                <w:szCs w:val="20"/>
+                                <w:sz w:val="18"/>
+                                <w:szCs w:val="18"/>
                                 <w:lang w:val="en-US"/>
                               </w:rPr>
                               <w:t xml:space="preserve">   </w:t>
@@ -11823,24 +11882,24 @@
                             <w:r>
                               <w:rPr>
                                 <w:rFonts w:asciiTheme="majorHAnsi" w:eastAsiaTheme="majorEastAsia" w:hAnsiTheme="majorHAnsi" w:cstheme="majorBidi"/>
-                                <w:sz w:val="20"/>
-                                <w:szCs w:val="20"/>
+                                <w:sz w:val="18"/>
+                                <w:szCs w:val="18"/>
                               </w:rPr>
                               <w:t xml:space="preserve">That would imply that conversion rate alone isn't a strong predictor of </w:t>
                             </w:r>
                             <w:r>
                               <w:rPr>
                                 <w:rFonts w:asciiTheme="majorHAnsi" w:eastAsiaTheme="majorEastAsia" w:hAnsiTheme="majorHAnsi" w:cstheme="majorBidi"/>
-                                <w:sz w:val="20"/>
-                                <w:szCs w:val="20"/>
+                                <w:sz w:val="18"/>
+                                <w:szCs w:val="18"/>
                               </w:rPr>
                               <w:t xml:space="preserve"> </w:t>
                             </w:r>
                             <w:r>
                               <w:rPr>
                                 <w:rFonts w:asciiTheme="majorHAnsi" w:eastAsiaTheme="majorEastAsia" w:hAnsiTheme="majorHAnsi" w:cstheme="majorBidi"/>
-                                <w:sz w:val="20"/>
-                                <w:szCs w:val="20"/>
+                                <w:sz w:val="18"/>
+                                <w:szCs w:val="18"/>
                               </w:rPr>
                               <w:br/>
                               <w:t xml:space="preserve">   </w:t>
@@ -11848,8 +11907,8 @@
                             <w:r>
                               <w:rPr>
                                 <w:rFonts w:asciiTheme="majorHAnsi" w:eastAsiaTheme="majorEastAsia" w:hAnsiTheme="majorHAnsi" w:cstheme="majorBidi"/>
-                                <w:sz w:val="20"/>
-                                <w:szCs w:val="20"/>
+                                <w:sz w:val="18"/>
+                                <w:szCs w:val="18"/>
                               </w:rPr>
                               <w:t>revenue.</w:t>
                             </w:r>
@@ -11888,23 +11947,23 @@
           </mc:Choice>
           <mc:Fallback>
             <w:pict>
-              <v:roundrect w14:anchorId="6AF84913" id="_x0000_s1044" style="position:absolute;margin-left:45pt;margin-top:267.55pt;width:257.85pt;height:347.9pt;rotation:90;z-index:-251600896;visibility:visible;mso-wrap-style:square;mso-width-percent:0;mso-height-percent:0;mso-wrap-distance-left:10.8pt;mso-wrap-distance-top:7.2pt;mso-wrap-distance-right:10.8pt;mso-wrap-distance-bottom:7.2pt;mso-position-horizontal:absolute;mso-position-horizontal-relative:margin;mso-position-vertical:absolute;mso-position-vertical-relative:margin;mso-width-percent:0;mso-height-percent:0;mso-width-relative:margin;mso-height-relative:margin;v-text-anchor:middle" arcsize="8541f" o:gfxdata="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" o:allowincell="f" fillcolor="white [3201]" strokecolor="#0070c0" strokeweight="2pt">
+              <v:roundrect w14:anchorId="6AF84913" id="_x0000_s1044" style="position:absolute;margin-left:0;margin-top:255.2pt;width:232.9pt;height:347.9pt;rotation:90;z-index:-251600896;visibility:visible;mso-wrap-style:square;mso-width-percent:0;mso-height-percent:0;mso-wrap-distance-left:10.8pt;mso-wrap-distance-top:7.2pt;mso-wrap-distance-right:10.8pt;mso-wrap-distance-bottom:7.2pt;mso-position-horizontal:left;mso-position-horizontal-relative:margin;mso-position-vertical:absolute;mso-position-vertical-relative:margin;mso-width-percent:0;mso-height-percent:0;mso-width-relative:margin;mso-height-relative:margin;v-text-anchor:middle" arcsize="8541f" o:gfxdata="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" o:allowincell="f" fillcolor="white [3201]" strokecolor="#0070c0" strokeweight="2pt">
                 <v:textbox>
                   <w:txbxContent>
                     <w:p>
                       <w:pPr>
                         <w:rPr>
                           <w:rFonts w:asciiTheme="majorHAnsi" w:eastAsiaTheme="majorEastAsia" w:hAnsiTheme="majorHAnsi" w:cstheme="majorBidi"/>
-                          <w:sz w:val="20"/>
-                          <w:szCs w:val="20"/>
+                          <w:sz w:val="18"/>
+                          <w:szCs w:val="18"/>
                           <w:lang w:val="en-US"/>
                         </w:rPr>
                       </w:pPr>
                       <w:r>
                         <w:rPr>
                           <w:rFonts w:asciiTheme="majorHAnsi" w:eastAsiaTheme="majorEastAsia" w:hAnsiTheme="majorHAnsi" w:cstheme="majorBidi"/>
-                          <w:sz w:val="20"/>
-                          <w:szCs w:val="20"/>
+                          <w:sz w:val="18"/>
+                          <w:szCs w:val="18"/>
                           <w:lang w:val="en-US"/>
                         </w:rPr>
                         <w:t xml:space="preserve">• The number of emails sent is similar throughout all </w:t>
@@ -11912,8 +11971,8 @@
                       <w:r>
                         <w:rPr>
                           <w:rFonts w:asciiTheme="majorHAnsi" w:eastAsiaTheme="majorEastAsia" w:hAnsiTheme="majorHAnsi" w:cstheme="majorBidi"/>
-                          <w:sz w:val="20"/>
-                          <w:szCs w:val="20"/>
+                          <w:sz w:val="18"/>
+                          <w:szCs w:val="18"/>
                           <w:lang w:val="en-US"/>
                         </w:rPr>
                         <w:t>campaigns</w:t>
@@ -11921,8 +11980,8 @@
                       <w:r>
                         <w:rPr>
                           <w:rFonts w:asciiTheme="majorHAnsi" w:eastAsiaTheme="majorEastAsia" w:hAnsiTheme="majorHAnsi" w:cstheme="majorBidi"/>
-                          <w:sz w:val="20"/>
-                          <w:szCs w:val="20"/>
+                          <w:sz w:val="18"/>
+                          <w:szCs w:val="18"/>
                           <w:lang w:val="en-US"/>
                         </w:rPr>
                         <w:t>.</w:t>
@@ -11932,8 +11991,8 @@
                       <w:pPr>
                         <w:rPr>
                           <w:rFonts w:asciiTheme="majorHAnsi" w:eastAsiaTheme="majorEastAsia" w:hAnsiTheme="majorHAnsi" w:cstheme="majorBidi"/>
-                          <w:sz w:val="20"/>
-                          <w:szCs w:val="20"/>
+                          <w:sz w:val="18"/>
+                          <w:szCs w:val="18"/>
                           <w:lang w:val="en-US"/>
                         </w:rPr>
                       </w:pPr>
@@ -11942,43 +12001,25 @@
                       <w:pPr>
                         <w:rPr>
                           <w:rFonts w:asciiTheme="majorHAnsi" w:eastAsiaTheme="majorEastAsia" w:hAnsiTheme="majorHAnsi" w:cstheme="majorBidi"/>
-                          <w:sz w:val="20"/>
-                          <w:szCs w:val="20"/>
+                          <w:sz w:val="18"/>
+                          <w:szCs w:val="18"/>
                           <w:lang w:val="en-US"/>
                         </w:rPr>
                       </w:pPr>
                       <w:r>
                         <w:rPr>
                           <w:rFonts w:asciiTheme="majorHAnsi" w:eastAsiaTheme="majorEastAsia" w:hAnsiTheme="majorHAnsi" w:cstheme="majorBidi"/>
-                          <w:sz w:val="20"/>
-                          <w:szCs w:val="20"/>
-                          <w:lang w:val="en-US"/>
-                        </w:rPr>
-                        <w:t>•</w:t>
-                      </w:r>
-                      <w:r>
-                        <w:rPr>
-                          <w:rFonts w:asciiTheme="majorHAnsi" w:eastAsiaTheme="majorEastAsia" w:hAnsiTheme="majorHAnsi" w:cstheme="majorBidi"/>
-                          <w:sz w:val="20"/>
-                          <w:szCs w:val="20"/>
-                          <w:lang w:val="en-US"/>
-                        </w:rPr>
-                        <w:t xml:space="preserve"> </w:t>
-                      </w:r>
-                      <w:r>
-                        <w:rPr>
-                          <w:rFonts w:asciiTheme="majorHAnsi" w:eastAsiaTheme="majorEastAsia" w:hAnsiTheme="majorHAnsi" w:cstheme="majorBidi"/>
-                          <w:sz w:val="20"/>
-                          <w:szCs w:val="20"/>
-                          <w:lang w:val="en-US"/>
-                        </w:rPr>
-                        <w:t>New Product Launch emails have a higher chance of being opened</w:t>
-                      </w:r>
-                      <w:r>
-                        <w:rPr>
-                          <w:rFonts w:asciiTheme="majorHAnsi" w:eastAsiaTheme="majorEastAsia" w:hAnsiTheme="majorHAnsi" w:cstheme="majorBidi"/>
-                          <w:sz w:val="20"/>
-                          <w:szCs w:val="20"/>
+                          <w:sz w:val="18"/>
+                          <w:szCs w:val="18"/>
+                          <w:lang w:val="en-US"/>
+                        </w:rPr>
+                        <w:t>• New Product Launch emails have a higher chance of being opened</w:t>
+                      </w:r>
+                      <w:r>
+                        <w:rPr>
+                          <w:rFonts w:asciiTheme="majorHAnsi" w:eastAsiaTheme="majorEastAsia" w:hAnsiTheme="majorHAnsi" w:cstheme="majorBidi"/>
+                          <w:sz w:val="18"/>
+                          <w:szCs w:val="18"/>
                           <w:lang w:val="en-US"/>
                         </w:rPr>
                         <w:t>.</w:t>
@@ -11986,8 +12027,8 @@
                       <w:r>
                         <w:rPr>
                           <w:rFonts w:asciiTheme="majorHAnsi" w:eastAsiaTheme="majorEastAsia" w:hAnsiTheme="majorHAnsi" w:cstheme="majorBidi"/>
-                          <w:sz w:val="20"/>
-                          <w:szCs w:val="20"/>
+                          <w:sz w:val="18"/>
+                          <w:szCs w:val="18"/>
                           <w:lang w:val="en-US"/>
                         </w:rPr>
                         <w:t xml:space="preserve"> </w:t>
@@ -11997,8 +12038,8 @@
                       <w:pPr>
                         <w:rPr>
                           <w:rFonts w:asciiTheme="majorHAnsi" w:eastAsiaTheme="majorEastAsia" w:hAnsiTheme="majorHAnsi" w:cstheme="majorBidi"/>
-                          <w:sz w:val="20"/>
-                          <w:szCs w:val="20"/>
+                          <w:sz w:val="18"/>
+                          <w:szCs w:val="18"/>
                           <w:lang w:val="en-US"/>
                         </w:rPr>
                       </w:pPr>
@@ -12007,16 +12048,16 @@
                       <w:pPr>
                         <w:rPr>
                           <w:rFonts w:asciiTheme="majorHAnsi" w:eastAsiaTheme="majorEastAsia" w:hAnsiTheme="majorHAnsi" w:cstheme="majorBidi"/>
-                          <w:sz w:val="20"/>
-                          <w:szCs w:val="20"/>
+                          <w:sz w:val="18"/>
+                          <w:szCs w:val="18"/>
                           <w:lang w:val="en-US"/>
                         </w:rPr>
                       </w:pPr>
                       <w:r>
                         <w:rPr>
                           <w:rFonts w:asciiTheme="majorHAnsi" w:eastAsiaTheme="majorEastAsia" w:hAnsiTheme="majorHAnsi" w:cstheme="majorBidi"/>
-                          <w:sz w:val="20"/>
-                          <w:szCs w:val="20"/>
+                          <w:sz w:val="18"/>
+                          <w:szCs w:val="18"/>
                           <w:lang w:val="en-US"/>
                         </w:rPr>
                         <w:t xml:space="preserve">• There is </w:t>
@@ -12024,8 +12065,8 @@
                       <w:r>
                         <w:rPr>
                           <w:rFonts w:asciiTheme="majorHAnsi" w:eastAsiaTheme="majorEastAsia" w:hAnsiTheme="majorHAnsi" w:cstheme="majorBidi"/>
-                          <w:sz w:val="20"/>
-                          <w:szCs w:val="20"/>
+                          <w:sz w:val="18"/>
+                          <w:szCs w:val="18"/>
                           <w:lang w:val="en-US"/>
                         </w:rPr>
                         <w:t>no</w:t>
@@ -12033,8 +12074,8 @@
                       <w:r>
                         <w:rPr>
                           <w:rFonts w:asciiTheme="majorHAnsi" w:eastAsiaTheme="majorEastAsia" w:hAnsiTheme="majorHAnsi" w:cstheme="majorBidi"/>
-                          <w:sz w:val="20"/>
-                          <w:szCs w:val="20"/>
+                          <w:sz w:val="18"/>
+                          <w:szCs w:val="18"/>
                           <w:lang w:val="en-US"/>
                         </w:rPr>
                         <w:t xml:space="preserve"> relationship between open rate and CTR,</w:t>
@@ -12044,15 +12085,15 @@
                       <w:pPr>
                         <w:rPr>
                           <w:rFonts w:asciiTheme="majorHAnsi" w:eastAsiaTheme="majorEastAsia" w:hAnsiTheme="majorHAnsi" w:cstheme="majorBidi"/>
-                          <w:sz w:val="20"/>
-                          <w:szCs w:val="20"/>
+                          <w:sz w:val="18"/>
+                          <w:szCs w:val="18"/>
                         </w:rPr>
                       </w:pPr>
                       <w:r>
                         <w:rPr>
                           <w:rFonts w:asciiTheme="majorHAnsi" w:eastAsiaTheme="majorEastAsia" w:hAnsiTheme="majorHAnsi" w:cstheme="majorBidi"/>
-                          <w:sz w:val="20"/>
-                          <w:szCs w:val="20"/>
+                          <w:sz w:val="18"/>
+                          <w:szCs w:val="18"/>
                           <w:lang w:val="en-US"/>
                         </w:rPr>
                         <w:t xml:space="preserve">   </w:t>
@@ -12060,16 +12101,16 @@
                       <w:r>
                         <w:rPr>
                           <w:rFonts w:asciiTheme="majorHAnsi" w:eastAsiaTheme="majorEastAsia" w:hAnsiTheme="majorHAnsi" w:cstheme="majorBidi"/>
-                          <w:sz w:val="20"/>
-                          <w:szCs w:val="20"/>
+                          <w:sz w:val="18"/>
+                          <w:szCs w:val="18"/>
                         </w:rPr>
                         <w:t xml:space="preserve">That would imply that </w:t>
                       </w:r>
                       <w:r>
                         <w:rPr>
                           <w:rFonts w:asciiTheme="majorHAnsi" w:eastAsiaTheme="majorEastAsia" w:hAnsiTheme="majorHAnsi" w:cstheme="majorBidi"/>
-                          <w:sz w:val="20"/>
-                          <w:szCs w:val="20"/>
+                          <w:sz w:val="18"/>
+                          <w:szCs w:val="18"/>
                           <w:lang w:val="en-US"/>
                         </w:rPr>
                         <w:t>open</w:t>
@@ -12077,16 +12118,16 @@
                       <w:r>
                         <w:rPr>
                           <w:rFonts w:asciiTheme="majorHAnsi" w:eastAsiaTheme="majorEastAsia" w:hAnsiTheme="majorHAnsi" w:cstheme="majorBidi"/>
-                          <w:sz w:val="20"/>
-                          <w:szCs w:val="20"/>
+                          <w:sz w:val="18"/>
+                          <w:szCs w:val="18"/>
                         </w:rPr>
                         <w:t xml:space="preserve"> rate alone isn't a strong predictor of </w:t>
                       </w:r>
                       <w:r>
                         <w:rPr>
                           <w:rFonts w:asciiTheme="majorHAnsi" w:eastAsiaTheme="majorEastAsia" w:hAnsiTheme="majorHAnsi" w:cstheme="majorBidi"/>
-                          <w:sz w:val="20"/>
-                          <w:szCs w:val="20"/>
+                          <w:sz w:val="18"/>
+                          <w:szCs w:val="18"/>
                           <w:lang w:val="en-US"/>
                         </w:rPr>
                         <w:t>CTR</w:t>
@@ -12094,8 +12135,8 @@
                       <w:r>
                         <w:rPr>
                           <w:rFonts w:asciiTheme="majorHAnsi" w:eastAsiaTheme="majorEastAsia" w:hAnsiTheme="majorHAnsi" w:cstheme="majorBidi"/>
-                          <w:sz w:val="20"/>
-                          <w:szCs w:val="20"/>
+                          <w:sz w:val="18"/>
+                          <w:szCs w:val="18"/>
                         </w:rPr>
                         <w:t>.</w:t>
                       </w:r>
@@ -12104,16 +12145,16 @@
                       <w:pPr>
                         <w:rPr>
                           <w:rFonts w:asciiTheme="majorHAnsi" w:eastAsiaTheme="majorEastAsia" w:hAnsiTheme="majorHAnsi" w:cstheme="majorBidi"/>
-                          <w:sz w:val="20"/>
-                          <w:szCs w:val="20"/>
+                          <w:sz w:val="18"/>
+                          <w:szCs w:val="18"/>
                           <w:lang w:val="en-US"/>
                         </w:rPr>
                       </w:pPr>
                       <w:r>
                         <w:rPr>
                           <w:rFonts w:asciiTheme="majorHAnsi" w:eastAsiaTheme="majorEastAsia" w:hAnsiTheme="majorHAnsi" w:cstheme="majorBidi"/>
-                          <w:sz w:val="20"/>
-                          <w:szCs w:val="20"/>
+                          <w:sz w:val="18"/>
+                          <w:szCs w:val="18"/>
                           <w:lang w:val="en-US"/>
                         </w:rPr>
                         <w:t xml:space="preserve"> </w:t>
@@ -12123,43 +12164,25 @@
                       <w:pPr>
                         <w:rPr>
                           <w:rFonts w:asciiTheme="majorHAnsi" w:eastAsiaTheme="majorEastAsia" w:hAnsiTheme="majorHAnsi" w:cstheme="majorBidi"/>
-                          <w:sz w:val="20"/>
-                          <w:szCs w:val="20"/>
+                          <w:sz w:val="18"/>
+                          <w:szCs w:val="18"/>
                           <w:lang w:val="en-US"/>
                         </w:rPr>
                       </w:pPr>
                       <w:r>
                         <w:rPr>
                           <w:rFonts w:asciiTheme="majorHAnsi" w:eastAsiaTheme="majorEastAsia" w:hAnsiTheme="majorHAnsi" w:cstheme="majorBidi"/>
-                          <w:sz w:val="20"/>
-                          <w:szCs w:val="20"/>
-                          <w:lang w:val="en-US"/>
-                        </w:rPr>
-                        <w:t>•</w:t>
-                      </w:r>
-                      <w:r>
-                        <w:rPr>
-                          <w:rFonts w:asciiTheme="majorHAnsi" w:eastAsiaTheme="majorEastAsia" w:hAnsiTheme="majorHAnsi" w:cstheme="majorBidi"/>
-                          <w:sz w:val="20"/>
-                          <w:szCs w:val="20"/>
-                          <w:lang w:val="en-US"/>
-                        </w:rPr>
-                        <w:t xml:space="preserve"> </w:t>
-                      </w:r>
-                      <w:r>
-                        <w:rPr>
-                          <w:rFonts w:asciiTheme="majorHAnsi" w:eastAsiaTheme="majorEastAsia" w:hAnsiTheme="majorHAnsi" w:cstheme="majorBidi"/>
-                          <w:sz w:val="20"/>
-                          <w:szCs w:val="20"/>
-                          <w:lang w:val="en-US"/>
-                        </w:rPr>
-                        <w:t>Flash</w:t>
-                      </w:r>
-                      <w:r>
-                        <w:rPr>
-                          <w:rFonts w:asciiTheme="majorHAnsi" w:eastAsiaTheme="majorEastAsia" w:hAnsiTheme="majorHAnsi" w:cstheme="majorBidi"/>
-                          <w:sz w:val="20"/>
-                          <w:szCs w:val="20"/>
+                          <w:sz w:val="18"/>
+                          <w:szCs w:val="18"/>
+                          <w:lang w:val="en-US"/>
+                        </w:rPr>
+                        <w:t>• Flash</w:t>
+                      </w:r>
+                      <w:r>
+                        <w:rPr>
+                          <w:rFonts w:asciiTheme="majorHAnsi" w:eastAsiaTheme="majorEastAsia" w:hAnsiTheme="majorHAnsi" w:cstheme="majorBidi"/>
+                          <w:sz w:val="18"/>
+                          <w:szCs w:val="18"/>
                           <w:lang w:val="en-US"/>
                         </w:rPr>
                         <w:t xml:space="preserve"> sale</w:t>
@@ -12167,8 +12190,8 @@
                       <w:r>
                         <w:rPr>
                           <w:rFonts w:asciiTheme="majorHAnsi" w:eastAsiaTheme="majorEastAsia" w:hAnsiTheme="majorHAnsi" w:cstheme="majorBidi"/>
-                          <w:sz w:val="20"/>
-                          <w:szCs w:val="20"/>
+                          <w:sz w:val="18"/>
+                          <w:szCs w:val="18"/>
                           <w:lang w:val="en-US"/>
                         </w:rPr>
                         <w:t xml:space="preserve">-based campaigns have a higher chance of influencing the </w:t>
@@ -12176,8 +12199,8 @@
                       <w:r>
                         <w:rPr>
                           <w:rFonts w:asciiTheme="majorHAnsi" w:eastAsiaTheme="majorEastAsia" w:hAnsiTheme="majorHAnsi" w:cstheme="majorBidi"/>
-                          <w:sz w:val="20"/>
-                          <w:szCs w:val="20"/>
+                          <w:sz w:val="18"/>
+                          <w:szCs w:val="18"/>
                           <w:lang w:val="en-US"/>
                         </w:rPr>
                         <w:br/>
@@ -12186,8 +12209,8 @@
                       <w:r>
                         <w:rPr>
                           <w:rFonts w:asciiTheme="majorHAnsi" w:eastAsiaTheme="majorEastAsia" w:hAnsiTheme="majorHAnsi" w:cstheme="majorBidi"/>
-                          <w:sz w:val="20"/>
-                          <w:szCs w:val="20"/>
+                          <w:sz w:val="18"/>
+                          <w:szCs w:val="18"/>
                           <w:lang w:val="en-US"/>
                         </w:rPr>
                         <w:t xml:space="preserve">client to </w:t>
@@ -12196,8 +12219,8 @@
                       <w:r>
                         <w:rPr>
                           <w:rFonts w:asciiTheme="majorHAnsi" w:eastAsiaTheme="majorEastAsia" w:hAnsiTheme="majorHAnsi" w:cstheme="majorBidi"/>
-                          <w:sz w:val="20"/>
-                          <w:szCs w:val="20"/>
+                          <w:sz w:val="18"/>
+                          <w:szCs w:val="18"/>
                           <w:lang w:val="en-US"/>
                         </w:rPr>
                         <w:t>take action</w:t>
@@ -12206,8 +12229,8 @@
                       <w:r>
                         <w:rPr>
                           <w:rFonts w:asciiTheme="majorHAnsi" w:eastAsiaTheme="majorEastAsia" w:hAnsiTheme="majorHAnsi" w:cstheme="majorBidi"/>
-                          <w:sz w:val="20"/>
-                          <w:szCs w:val="20"/>
+                          <w:sz w:val="18"/>
+                          <w:szCs w:val="18"/>
                           <w:lang w:val="en-US"/>
                         </w:rPr>
                         <w:t>.</w:t>
@@ -12217,8 +12240,8 @@
                       <w:pPr>
                         <w:rPr>
                           <w:rFonts w:asciiTheme="majorHAnsi" w:eastAsiaTheme="majorEastAsia" w:hAnsiTheme="majorHAnsi" w:cstheme="majorBidi"/>
-                          <w:sz w:val="20"/>
-                          <w:szCs w:val="20"/>
+                          <w:sz w:val="18"/>
+                          <w:szCs w:val="18"/>
                           <w:lang w:val="en-US"/>
                         </w:rPr>
                       </w:pPr>
@@ -12227,16 +12250,16 @@
                       <w:pPr>
                         <w:rPr>
                           <w:rFonts w:asciiTheme="majorHAnsi" w:eastAsiaTheme="majorEastAsia" w:hAnsiTheme="majorHAnsi" w:cstheme="majorBidi"/>
-                          <w:sz w:val="20"/>
-                          <w:szCs w:val="20"/>
+                          <w:sz w:val="18"/>
+                          <w:szCs w:val="18"/>
                           <w:lang w:val="en-US"/>
                         </w:rPr>
                       </w:pPr>
                       <w:r>
                         <w:rPr>
                           <w:rFonts w:asciiTheme="majorHAnsi" w:eastAsiaTheme="majorEastAsia" w:hAnsiTheme="majorHAnsi" w:cstheme="majorBidi"/>
-                          <w:sz w:val="20"/>
-                          <w:szCs w:val="20"/>
+                          <w:sz w:val="18"/>
+                          <w:szCs w:val="18"/>
                           <w:lang w:val="en-US"/>
                         </w:rPr>
                         <w:t xml:space="preserve">• Customer Appreciation-based campaigns are better </w:t>
@@ -12244,8 +12267,8 @@
                       <w:r>
                         <w:rPr>
                           <w:rFonts w:asciiTheme="majorHAnsi" w:eastAsiaTheme="majorEastAsia" w:hAnsiTheme="majorHAnsi" w:cstheme="majorBidi"/>
-                          <w:sz w:val="20"/>
-                          <w:szCs w:val="20"/>
+                          <w:sz w:val="18"/>
+                          <w:szCs w:val="18"/>
                           <w:lang w:val="en-US"/>
                         </w:rPr>
                         <w:t>at</w:t>
@@ -12253,8 +12276,8 @@
                       <w:r>
                         <w:rPr>
                           <w:rFonts w:asciiTheme="majorHAnsi" w:eastAsiaTheme="majorEastAsia" w:hAnsiTheme="majorHAnsi" w:cstheme="majorBidi"/>
-                          <w:sz w:val="20"/>
-                          <w:szCs w:val="20"/>
+                          <w:sz w:val="18"/>
+                          <w:szCs w:val="18"/>
                           <w:lang w:val="en-US"/>
                         </w:rPr>
                         <w:t xml:space="preserve"> making clients </w:t>
@@ -12262,8 +12285,8 @@
                       <w:r>
                         <w:rPr>
                           <w:rFonts w:asciiTheme="majorHAnsi" w:eastAsiaTheme="majorEastAsia" w:hAnsiTheme="majorHAnsi" w:cstheme="majorBidi"/>
-                          <w:sz w:val="20"/>
-                          <w:szCs w:val="20"/>
+                          <w:sz w:val="18"/>
+                          <w:szCs w:val="18"/>
                           <w:lang w:val="en-US"/>
                         </w:rPr>
                         <w:br/>
@@ -12272,8 +12295,8 @@
                       <w:r>
                         <w:rPr>
                           <w:rFonts w:asciiTheme="majorHAnsi" w:eastAsiaTheme="majorEastAsia" w:hAnsiTheme="majorHAnsi" w:cstheme="majorBidi"/>
-                          <w:sz w:val="20"/>
-                          <w:szCs w:val="20"/>
+                          <w:sz w:val="18"/>
+                          <w:szCs w:val="18"/>
                           <w:lang w:val="en-US"/>
                         </w:rPr>
                         <w:t>less likely to unsubscribe.</w:t>
@@ -12283,8 +12306,8 @@
                       <w:pPr>
                         <w:rPr>
                           <w:rFonts w:asciiTheme="majorHAnsi" w:eastAsiaTheme="majorEastAsia" w:hAnsiTheme="majorHAnsi" w:cstheme="majorBidi"/>
-                          <w:sz w:val="20"/>
-                          <w:szCs w:val="20"/>
+                          <w:sz w:val="18"/>
+                          <w:szCs w:val="18"/>
                           <w:lang w:val="en-US"/>
                         </w:rPr>
                       </w:pPr>
@@ -12293,25 +12316,43 @@
                       <w:pPr>
                         <w:rPr>
                           <w:rFonts w:asciiTheme="majorHAnsi" w:eastAsiaTheme="majorEastAsia" w:hAnsiTheme="majorHAnsi" w:cstheme="majorBidi"/>
-                          <w:sz w:val="20"/>
-                          <w:szCs w:val="20"/>
+                          <w:sz w:val="18"/>
+                          <w:szCs w:val="18"/>
                           <w:lang w:val="en-US"/>
                         </w:rPr>
                       </w:pPr>
                       <w:r>
                         <w:rPr>
                           <w:rFonts w:asciiTheme="majorHAnsi" w:eastAsiaTheme="majorEastAsia" w:hAnsiTheme="majorHAnsi" w:cstheme="majorBidi"/>
-                          <w:sz w:val="20"/>
-                          <w:szCs w:val="20"/>
-                          <w:lang w:val="en-US"/>
-                        </w:rPr>
-                        <w:t>•</w:t>
-                      </w:r>
-                      <w:r>
-                        <w:rPr>
-                          <w:rFonts w:asciiTheme="majorHAnsi" w:eastAsiaTheme="majorEastAsia" w:hAnsiTheme="majorHAnsi" w:cstheme="majorBidi"/>
-                          <w:sz w:val="20"/>
-                          <w:szCs w:val="20"/>
+                          <w:sz w:val="18"/>
+                          <w:szCs w:val="18"/>
+                          <w:lang w:val="en-US"/>
+                        </w:rPr>
+                        <w:t>• Exclusive Offers based campaigns don’t</w:t>
+                      </w:r>
+                      <w:r>
+                        <w:rPr>
+                          <w:rFonts w:asciiTheme="majorHAnsi" w:eastAsiaTheme="majorEastAsia" w:hAnsiTheme="majorHAnsi" w:cstheme="majorBidi"/>
+                          <w:sz w:val="18"/>
+                          <w:szCs w:val="18"/>
+                          <w:lang w:val="en-US"/>
+                        </w:rPr>
+                        <w:t xml:space="preserve"> necessarily</w:t>
+                      </w:r>
+                      <w:r>
+                        <w:rPr>
+                          <w:rFonts w:asciiTheme="majorHAnsi" w:eastAsiaTheme="majorEastAsia" w:hAnsiTheme="majorHAnsi" w:cstheme="majorBidi"/>
+                          <w:sz w:val="18"/>
+                          <w:szCs w:val="18"/>
+                          <w:lang w:val="en-US"/>
+                        </w:rPr>
+                        <w:t xml:space="preserve"> influence your </w:t>
+                      </w:r>
+                      <w:r>
+                        <w:rPr>
+                          <w:rFonts w:asciiTheme="majorHAnsi" w:eastAsiaTheme="majorEastAsia" w:hAnsiTheme="majorHAnsi" w:cstheme="majorBidi"/>
+                          <w:sz w:val="18"/>
+                          <w:szCs w:val="18"/>
                           <w:lang w:val="en-US"/>
                         </w:rPr>
                         <w:t xml:space="preserve"> </w:t>
@@ -12319,44 +12360,8 @@
                       <w:r>
                         <w:rPr>
                           <w:rFonts w:asciiTheme="majorHAnsi" w:eastAsiaTheme="majorEastAsia" w:hAnsiTheme="majorHAnsi" w:cstheme="majorBidi"/>
-                          <w:sz w:val="20"/>
-                          <w:szCs w:val="20"/>
-                          <w:lang w:val="en-US"/>
-                        </w:rPr>
-                        <w:t>Exclusive Offers based campaigns don’t</w:t>
-                      </w:r>
-                      <w:r>
-                        <w:rPr>
-                          <w:rFonts w:asciiTheme="majorHAnsi" w:eastAsiaTheme="majorEastAsia" w:hAnsiTheme="majorHAnsi" w:cstheme="majorBidi"/>
-                          <w:sz w:val="20"/>
-                          <w:szCs w:val="20"/>
-                          <w:lang w:val="en-US"/>
-                        </w:rPr>
-                        <w:t xml:space="preserve"> necessarily</w:t>
-                      </w:r>
-                      <w:r>
-                        <w:rPr>
-                          <w:rFonts w:asciiTheme="majorHAnsi" w:eastAsiaTheme="majorEastAsia" w:hAnsiTheme="majorHAnsi" w:cstheme="majorBidi"/>
-                          <w:sz w:val="20"/>
-                          <w:szCs w:val="20"/>
-                          <w:lang w:val="en-US"/>
-                        </w:rPr>
-                        <w:t xml:space="preserve"> influence your </w:t>
-                      </w:r>
-                      <w:r>
-                        <w:rPr>
-                          <w:rFonts w:asciiTheme="majorHAnsi" w:eastAsiaTheme="majorEastAsia" w:hAnsiTheme="majorHAnsi" w:cstheme="majorBidi"/>
-                          <w:sz w:val="20"/>
-                          <w:szCs w:val="20"/>
-                          <w:lang w:val="en-US"/>
-                        </w:rPr>
-                        <w:t xml:space="preserve"> </w:t>
-                      </w:r>
-                      <w:r>
-                        <w:rPr>
-                          <w:rFonts w:asciiTheme="majorHAnsi" w:eastAsiaTheme="majorEastAsia" w:hAnsiTheme="majorHAnsi" w:cstheme="majorBidi"/>
-                          <w:sz w:val="20"/>
-                          <w:szCs w:val="20"/>
+                          <w:sz w:val="18"/>
+                          <w:szCs w:val="18"/>
                           <w:lang w:val="en-US"/>
                         </w:rPr>
                         <w:br/>
@@ -12365,13 +12370,17 @@
                       <w:r>
                         <w:rPr>
                           <w:rFonts w:asciiTheme="majorHAnsi" w:eastAsiaTheme="majorEastAsia" w:hAnsiTheme="majorHAnsi" w:cstheme="majorBidi"/>
-                          <w:sz w:val="20"/>
-                          <w:szCs w:val="20"/>
+                          <w:sz w:val="18"/>
+                          <w:szCs w:val="18"/>
                           <w:lang w:val="en-US"/>
                         </w:rPr>
                         <w:t>clients.</w:t>
                       </w:r>
                       <w:r>
+                        <w:rPr>
+                          <w:sz w:val="18"/>
+                          <w:szCs w:val="18"/>
+                        </w:rPr>
                         <w:t xml:space="preserve"> </w:t>
                       </w:r>
                     </w:p>
@@ -12379,8 +12388,8 @@
                       <w:pPr>
                         <w:rPr>
                           <w:rFonts w:asciiTheme="majorHAnsi" w:eastAsiaTheme="majorEastAsia" w:hAnsiTheme="majorHAnsi" w:cstheme="majorBidi"/>
-                          <w:sz w:val="20"/>
-                          <w:szCs w:val="20"/>
+                          <w:sz w:val="18"/>
+                          <w:szCs w:val="18"/>
                           <w:lang w:val="en-US"/>
                         </w:rPr>
                       </w:pPr>
@@ -12389,43 +12398,25 @@
                       <w:pPr>
                         <w:rPr>
                           <w:rFonts w:asciiTheme="majorHAnsi" w:eastAsiaTheme="majorEastAsia" w:hAnsiTheme="majorHAnsi" w:cstheme="majorBidi"/>
-                          <w:sz w:val="20"/>
-                          <w:szCs w:val="20"/>
+                          <w:sz w:val="18"/>
+                          <w:szCs w:val="18"/>
                           <w:lang w:val="en-US"/>
                         </w:rPr>
                       </w:pPr>
                       <w:r>
                         <w:rPr>
                           <w:rFonts w:asciiTheme="majorHAnsi" w:eastAsiaTheme="majorEastAsia" w:hAnsiTheme="majorHAnsi" w:cstheme="majorBidi"/>
-                          <w:sz w:val="20"/>
-                          <w:szCs w:val="20"/>
-                          <w:lang w:val="en-US"/>
-                        </w:rPr>
-                        <w:t>•</w:t>
-                      </w:r>
-                      <w:r>
-                        <w:rPr>
-                          <w:rFonts w:asciiTheme="majorHAnsi" w:eastAsiaTheme="majorEastAsia" w:hAnsiTheme="majorHAnsi" w:cstheme="majorBidi"/>
-                          <w:sz w:val="20"/>
-                          <w:szCs w:val="20"/>
-                          <w:lang w:val="en-US"/>
-                        </w:rPr>
-                        <w:t xml:space="preserve"> </w:t>
-                      </w:r>
-                      <w:r>
-                        <w:rPr>
-                          <w:rFonts w:asciiTheme="majorHAnsi" w:eastAsiaTheme="majorEastAsia" w:hAnsiTheme="majorHAnsi" w:cstheme="majorBidi"/>
-                          <w:sz w:val="20"/>
-                          <w:szCs w:val="20"/>
-                          <w:lang w:val="en-US"/>
-                        </w:rPr>
-                        <w:t>There is</w:t>
-                      </w:r>
-                      <w:r>
-                        <w:rPr>
-                          <w:rFonts w:asciiTheme="majorHAnsi" w:eastAsiaTheme="majorEastAsia" w:hAnsiTheme="majorHAnsi" w:cstheme="majorBidi"/>
-                          <w:sz w:val="20"/>
-                          <w:szCs w:val="20"/>
+                          <w:sz w:val="18"/>
+                          <w:szCs w:val="18"/>
+                          <w:lang w:val="en-US"/>
+                        </w:rPr>
+                        <w:t>• There is</w:t>
+                      </w:r>
+                      <w:r>
+                        <w:rPr>
+                          <w:rFonts w:asciiTheme="majorHAnsi" w:eastAsiaTheme="majorEastAsia" w:hAnsiTheme="majorHAnsi" w:cstheme="majorBidi"/>
+                          <w:sz w:val="18"/>
+                          <w:szCs w:val="18"/>
                           <w:lang w:val="en-US"/>
                         </w:rPr>
                         <w:t xml:space="preserve"> no correlation</w:t>
@@ -12433,8 +12424,8 @@
                       <w:r>
                         <w:rPr>
                           <w:rFonts w:asciiTheme="majorHAnsi" w:eastAsiaTheme="majorEastAsia" w:hAnsiTheme="majorHAnsi" w:cstheme="majorBidi"/>
-                          <w:sz w:val="20"/>
-                          <w:szCs w:val="20"/>
+                          <w:sz w:val="18"/>
+                          <w:szCs w:val="18"/>
                           <w:lang w:val="en-US"/>
                         </w:rPr>
                         <w:t xml:space="preserve"> between Conversion Rate and revenue,</w:t>
@@ -12444,15 +12435,15 @@
                       <w:pPr>
                         <w:rPr>
                           <w:rFonts w:asciiTheme="majorHAnsi" w:eastAsiaTheme="majorEastAsia" w:hAnsiTheme="majorHAnsi" w:cstheme="majorBidi"/>
-                          <w:sz w:val="20"/>
-                          <w:szCs w:val="20"/>
+                          <w:sz w:val="18"/>
+                          <w:szCs w:val="18"/>
                         </w:rPr>
                       </w:pPr>
                       <w:r>
                         <w:rPr>
                           <w:rFonts w:asciiTheme="majorHAnsi" w:eastAsiaTheme="majorEastAsia" w:hAnsiTheme="majorHAnsi" w:cstheme="majorBidi"/>
-                          <w:sz w:val="20"/>
-                          <w:szCs w:val="20"/>
+                          <w:sz w:val="18"/>
+                          <w:szCs w:val="18"/>
                           <w:lang w:val="en-US"/>
                         </w:rPr>
                         <w:t xml:space="preserve">   </w:t>
@@ -12460,24 +12451,24 @@
                       <w:r>
                         <w:rPr>
                           <w:rFonts w:asciiTheme="majorHAnsi" w:eastAsiaTheme="majorEastAsia" w:hAnsiTheme="majorHAnsi" w:cstheme="majorBidi"/>
-                          <w:sz w:val="20"/>
-                          <w:szCs w:val="20"/>
+                          <w:sz w:val="18"/>
+                          <w:szCs w:val="18"/>
                         </w:rPr>
                         <w:t xml:space="preserve">That would imply that conversion rate alone isn't a strong predictor of </w:t>
                       </w:r>
                       <w:r>
                         <w:rPr>
                           <w:rFonts w:asciiTheme="majorHAnsi" w:eastAsiaTheme="majorEastAsia" w:hAnsiTheme="majorHAnsi" w:cstheme="majorBidi"/>
-                          <w:sz w:val="20"/>
-                          <w:szCs w:val="20"/>
+                          <w:sz w:val="18"/>
+                          <w:szCs w:val="18"/>
                         </w:rPr>
                         <w:t xml:space="preserve"> </w:t>
                       </w:r>
                       <w:r>
                         <w:rPr>
                           <w:rFonts w:asciiTheme="majorHAnsi" w:eastAsiaTheme="majorEastAsia" w:hAnsiTheme="majorHAnsi" w:cstheme="majorBidi"/>
-                          <w:sz w:val="20"/>
-                          <w:szCs w:val="20"/>
+                          <w:sz w:val="18"/>
+                          <w:szCs w:val="18"/>
                         </w:rPr>
                         <w:br/>
                         <w:t xml:space="preserve">   </w:t>
@@ -12485,8 +12476,8 @@
                       <w:r>
                         <w:rPr>
                           <w:rFonts w:asciiTheme="majorHAnsi" w:eastAsiaTheme="majorEastAsia" w:hAnsiTheme="majorHAnsi" w:cstheme="majorBidi"/>
-                          <w:sz w:val="20"/>
-                          <w:szCs w:val="20"/>
+                          <w:sz w:val="18"/>
+                          <w:szCs w:val="18"/>
                         </w:rPr>
                         <w:t>revenue.</w:t>
                       </w:r>

</xml_diff>

<commit_message>
Finally focus on non-linear approaches
</commit_message>
<xml_diff>
--- a/Email Campaign Exective Sammary.docx
+++ b/Email Campaign Exective Sammary.docx
@@ -10947,6 +10947,32 @@
                               <w:t>exclusivity or combining with limited-time offers could increase their effectiveness.</w:t>
                             </w:r>
                           </w:p>
+                          <w:p>
+                            <w:pPr>
+                              <w:rPr>
+                                <w:rFonts w:asciiTheme="majorHAnsi" w:eastAsiaTheme="majorEastAsia" w:hAnsiTheme="majorHAnsi" w:cstheme="majorBidi"/>
+                                <w:sz w:val="16"/>
+                                <w:szCs w:val="16"/>
+                              </w:rPr>
+                            </w:pPr>
+                          </w:p>
+                          <w:p>
+                            <w:pPr>
+                              <w:rPr>
+                                <w:rFonts w:asciiTheme="majorHAnsi" w:eastAsiaTheme="majorEastAsia" w:hAnsiTheme="majorHAnsi" w:cstheme="majorBidi"/>
+                                <w:sz w:val="16"/>
+                                <w:szCs w:val="16"/>
+                              </w:rPr>
+                            </w:pPr>
+                            <w:r>
+                              <w:rPr>
+                                <w:rFonts w:asciiTheme="majorHAnsi" w:eastAsiaTheme="majorEastAsia" w:hAnsiTheme="majorHAnsi" w:cstheme="majorBidi"/>
+                                <w:sz w:val="16"/>
+                                <w:szCs w:val="16"/>
+                              </w:rPr>
+                              <w:t>Finally, since there's no linear relationship between metrics, strategies should focus on non-linear approaches like upselling, segmentation, and personalization.</w:t>
+                            </w:r>
+                          </w:p>
                         </w:txbxContent>
                       </wps:txbx>
                       <wps:bodyPr rot="0" vert="horz" wrap="square" lIns="91440" tIns="45720" rIns="91440" bIns="45720" anchor="ctr" anchorCtr="0" upright="1">
@@ -11293,6 +11319,32 @@
                         </w:rPr>
                         <w:br/>
                         <w:t>exclusivity or combining with limited-time offers could increase their effectiveness.</w:t>
+                      </w:r>
+                    </w:p>
+                    <w:p>
+                      <w:pPr>
+                        <w:rPr>
+                          <w:rFonts w:asciiTheme="majorHAnsi" w:eastAsiaTheme="majorEastAsia" w:hAnsiTheme="majorHAnsi" w:cstheme="majorBidi"/>
+                          <w:sz w:val="16"/>
+                          <w:szCs w:val="16"/>
+                        </w:rPr>
+                      </w:pPr>
+                    </w:p>
+                    <w:p>
+                      <w:pPr>
+                        <w:rPr>
+                          <w:rFonts w:asciiTheme="majorHAnsi" w:eastAsiaTheme="majorEastAsia" w:hAnsiTheme="majorHAnsi" w:cstheme="majorBidi"/>
+                          <w:sz w:val="16"/>
+                          <w:szCs w:val="16"/>
+                        </w:rPr>
+                      </w:pPr>
+                      <w:r>
+                        <w:rPr>
+                          <w:rFonts w:asciiTheme="majorHAnsi" w:eastAsiaTheme="majorEastAsia" w:hAnsiTheme="majorHAnsi" w:cstheme="majorBidi"/>
+                          <w:sz w:val="16"/>
+                          <w:szCs w:val="16"/>
+                        </w:rPr>
+                        <w:t>Finally, since there's no linear relationship between metrics, strategies should focus on non-linear approaches like upselling, segmentation, and personalization.</w:t>
                       </w:r>
                     </w:p>
                   </w:txbxContent>

</xml_diff>